<commit_message>
Atualizações Finais dos Requisitos.
</commit_message>
<xml_diff>
--- a/planejamento/BM_Plano de Projeto.docx
+++ b/planejamento/BM_Plano de Projeto.docx
@@ -1,6 +1,6 @@
 
 <file path=word/document.xml><?xml version="1.0" encoding="utf-8"?>
-<w:document xmlns:wpc="http://schemas.microsoft.com/office/word/2010/wordprocessingCanvas" xmlns:mc="http://schemas.openxmlformats.org/markup-compatibility/2006" xmlns:o="urn:schemas-microsoft-com:office:office" xmlns:r="http://schemas.openxmlformats.org/officeDocument/2006/relationships" xmlns:m="http://schemas.openxmlformats.org/officeDocument/2006/math" xmlns:v="urn:schemas-microsoft-com:vml" xmlns:wp14="http://schemas.microsoft.com/office/word/2010/wordprocessingDrawing" xmlns:wp="http://schemas.openxmlformats.org/drawingml/2006/wordprocessingDrawing" xmlns:w10="urn:schemas-microsoft-com:office:word" xmlns:w="http://schemas.openxmlformats.org/wordprocessingml/2006/main" xmlns:w14="http://schemas.microsoft.com/office/word/2010/wordml" xmlns:w15="http://schemas.microsoft.com/office/word/2012/wordml" xmlns:wpg="http://schemas.microsoft.com/office/word/2010/wordprocessingGroup" xmlns:wpi="http://schemas.microsoft.com/office/word/2010/wordprocessingInk" xmlns:wne="http://schemas.microsoft.com/office/word/2006/wordml" xmlns:wps="http://schemas.microsoft.com/office/word/2010/wordprocessingShape" mc:Ignorable="w14 w15 wp14">
+<w:document xmlns:wpc="http://schemas.microsoft.com/office/word/2010/wordprocessingCanvas" xmlns:mc="http://schemas.openxmlformats.org/markup-compatibility/2006" xmlns:o="urn:schemas-microsoft-com:office:office" xmlns:r="http://schemas.openxmlformats.org/officeDocument/2006/relationships" xmlns:m="http://schemas.openxmlformats.org/officeDocument/2006/math" xmlns:v="urn:schemas-microsoft-com:vml" xmlns:wp14="http://schemas.microsoft.com/office/word/2010/wordprocessingDrawing" xmlns:wp="http://schemas.openxmlformats.org/drawingml/2006/wordprocessingDrawing" xmlns:w10="urn:schemas-microsoft-com:office:word" xmlns:w="http://schemas.openxmlformats.org/wordprocessingml/2006/main" xmlns:w14="http://schemas.microsoft.com/office/word/2010/wordml" xmlns:wpg="http://schemas.microsoft.com/office/word/2010/wordprocessingGroup" xmlns:wpi="http://schemas.microsoft.com/office/word/2010/wordprocessingInk" xmlns:wne="http://schemas.microsoft.com/office/word/2006/wordml" xmlns:wps="http://schemas.microsoft.com/office/word/2010/wordprocessingShape" mc:Ignorable="w14 wp14">
   <w:body>
     <w:p>
       <w:pPr>
@@ -9,9 +9,11 @@
           <w:lang w:val="pt-BR"/>
         </w:rPr>
       </w:pPr>
+      <w:proofErr w:type="spellStart"/>
       <w:r>
         <w:t>BookMinder</w:t>
       </w:r>
+      <w:proofErr w:type="spellEnd"/>
     </w:p>
     <w:p>
       <w:pPr>
@@ -41,9 +43,11 @@
       <w:bookmarkStart w:id="0" w:name="_Toc447095880"/>
       <w:bookmarkStart w:id="1" w:name="_Toc456598586"/>
       <w:bookmarkStart w:id="2" w:name="_Toc456600917"/>
+      <w:proofErr w:type="spellStart"/>
       <w:r>
         <w:t>Introdução</w:t>
       </w:r>
+      <w:proofErr w:type="spellEnd"/>
     </w:p>
     <w:p>
       <w:pPr>
@@ -60,12 +64,23 @@
         </w:rPr>
         <w:t xml:space="preserve">Esse documento é um guia para o planejamento das atividades do desenvolvimento do sistema </w:t>
       </w:r>
+      <w:proofErr w:type="spellStart"/>
+      <w:proofErr w:type="gramStart"/>
       <w:r>
         <w:rPr>
           <w:color w:val="000000" w:themeColor="text1"/>
           <w:lang w:val="pt-BR"/>
         </w:rPr>
-        <w:t>BookMinder.</w:t>
+        <w:t>BookMinder</w:t>
+      </w:r>
+      <w:proofErr w:type="spellEnd"/>
+      <w:proofErr w:type="gramEnd"/>
+      <w:r>
+        <w:rPr>
+          <w:color w:val="000000" w:themeColor="text1"/>
+          <w:lang w:val="pt-BR"/>
+        </w:rPr>
+        <w:t>.</w:t>
       </w:r>
     </w:p>
     <w:p>
@@ -82,11 +97,21 @@
       </w:pPr>
       <w:bookmarkStart w:id="3" w:name="_Toc524312837"/>
       <w:bookmarkStart w:id="4" w:name="_Toc20734060"/>
+      <w:proofErr w:type="spellStart"/>
       <w:r>
-        <w:t>Organização do Projeto</w:t>
+        <w:t>Organização</w:t>
+      </w:r>
+      <w:proofErr w:type="spellEnd"/>
+      <w:r>
+        <w:t xml:space="preserve"> do </w:t>
+      </w:r>
+      <w:proofErr w:type="spellStart"/>
+      <w:r>
+        <w:t>Projeto</w:t>
       </w:r>
       <w:bookmarkEnd w:id="3"/>
       <w:bookmarkEnd w:id="4"/>
+      <w:proofErr w:type="spellEnd"/>
     </w:p>
     <w:p>
       <w:pPr>
@@ -136,6 +161,7 @@
                 <w:sz w:val="20"/>
               </w:rPr>
             </w:pPr>
+            <w:proofErr w:type="spellStart"/>
             <w:r>
               <w:rPr>
                 <w:rFonts w:ascii="Arial" w:hAnsi="Arial"/>
@@ -143,8 +169,29 @@
                 <w:iCs/>
                 <w:sz w:val="20"/>
               </w:rPr>
-              <w:t>Membro da Equipe</w:t>
-            </w:r>
+              <w:t>Membro</w:t>
+            </w:r>
+            <w:proofErr w:type="spellEnd"/>
+            <w:r>
+              <w:rPr>
+                <w:rFonts w:ascii="Arial" w:hAnsi="Arial"/>
+                <w:b/>
+                <w:iCs/>
+                <w:sz w:val="20"/>
+              </w:rPr>
+              <w:t xml:space="preserve"> da </w:t>
+            </w:r>
+            <w:proofErr w:type="spellStart"/>
+            <w:r>
+              <w:rPr>
+                <w:rFonts w:ascii="Arial" w:hAnsi="Arial"/>
+                <w:b/>
+                <w:iCs/>
+                <w:sz w:val="20"/>
+              </w:rPr>
+              <w:t>Equipe</w:t>
+            </w:r>
+            <w:proofErr w:type="spellEnd"/>
           </w:p>
         </w:tc>
         <w:tc>
@@ -256,13 +303,31 @@
                 <w:szCs w:val="20"/>
               </w:rPr>
             </w:pPr>
+            <w:proofErr w:type="spellStart"/>
             <w:r>
               <w:rPr>
                 <w:sz w:val="20"/>
                 <w:szCs w:val="20"/>
               </w:rPr>
-              <w:t>Duany Laissa</w:t>
-            </w:r>
+              <w:t>Duany</w:t>
+            </w:r>
+            <w:proofErr w:type="spellEnd"/>
+            <w:r>
+              <w:rPr>
+                <w:sz w:val="20"/>
+                <w:szCs w:val="20"/>
+              </w:rPr>
+              <w:t xml:space="preserve"> </w:t>
+            </w:r>
+            <w:proofErr w:type="spellStart"/>
+            <w:r>
+              <w:rPr>
+                <w:sz w:val="20"/>
+                <w:szCs w:val="20"/>
+              </w:rPr>
+              <w:t>Laissa</w:t>
+            </w:r>
+            <w:proofErr w:type="spellEnd"/>
           </w:p>
         </w:tc>
         <w:tc>
@@ -279,12 +344,21 @@
                 <w:szCs w:val="20"/>
               </w:rPr>
             </w:pPr>
+            <w:proofErr w:type="spellStart"/>
             <w:r>
               <w:rPr>
                 <w:sz w:val="20"/>
                 <w:szCs w:val="20"/>
               </w:rPr>
-              <w:t>Engenheiro de Software</w:t>
+              <w:t>Engenheiro</w:t>
+            </w:r>
+            <w:proofErr w:type="spellEnd"/>
+            <w:r>
+              <w:rPr>
+                <w:sz w:val="20"/>
+                <w:szCs w:val="20"/>
+              </w:rPr>
+              <w:t xml:space="preserve"> de Software</w:t>
             </w:r>
           </w:p>
         </w:tc>
@@ -302,6 +376,7 @@
                 <w:szCs w:val="20"/>
               </w:rPr>
             </w:pPr>
+            <w:proofErr w:type="spellStart"/>
             <w:r>
               <w:rPr>
                 <w:sz w:val="20"/>
@@ -309,6 +384,7 @@
               </w:rPr>
               <w:t>Projetista</w:t>
             </w:r>
+            <w:proofErr w:type="spellEnd"/>
           </w:p>
         </w:tc>
         <w:tc>
@@ -366,12 +442,21 @@
                 <w:szCs w:val="20"/>
               </w:rPr>
             </w:pPr>
+            <w:proofErr w:type="spellStart"/>
             <w:r>
               <w:rPr>
                 <w:sz w:val="20"/>
                 <w:szCs w:val="20"/>
               </w:rPr>
-              <w:t>Engenheiro de Testes</w:t>
+              <w:t>Engenheiro</w:t>
+            </w:r>
+            <w:proofErr w:type="spellEnd"/>
+            <w:r>
+              <w:rPr>
+                <w:sz w:val="20"/>
+                <w:szCs w:val="20"/>
+              </w:rPr>
+              <w:t xml:space="preserve"> de Testes</w:t>
             </w:r>
           </w:p>
         </w:tc>
@@ -389,13 +474,31 @@
                 <w:szCs w:val="20"/>
               </w:rPr>
             </w:pPr>
+            <w:proofErr w:type="spellStart"/>
             <w:r>
               <w:rPr>
                 <w:sz w:val="20"/>
                 <w:szCs w:val="20"/>
               </w:rPr>
-              <w:t>Analista de Requisitos</w:t>
-            </w:r>
+              <w:t>Analista</w:t>
+            </w:r>
+            <w:proofErr w:type="spellEnd"/>
+            <w:r>
+              <w:rPr>
+                <w:sz w:val="20"/>
+                <w:szCs w:val="20"/>
+              </w:rPr>
+              <w:t xml:space="preserve"> de </w:t>
+            </w:r>
+            <w:proofErr w:type="spellStart"/>
+            <w:r>
+              <w:rPr>
+                <w:sz w:val="20"/>
+                <w:szCs w:val="20"/>
+              </w:rPr>
+              <w:t>Requisitos</w:t>
+            </w:r>
+            <w:proofErr w:type="spellEnd"/>
           </w:p>
         </w:tc>
         <w:tc>
@@ -430,13 +533,31 @@
                 <w:szCs w:val="20"/>
               </w:rPr>
             </w:pPr>
+            <w:proofErr w:type="spellStart"/>
             <w:r>
               <w:rPr>
                 <w:sz w:val="20"/>
                 <w:szCs w:val="20"/>
               </w:rPr>
-              <w:t>Jarley Nóbrega</w:t>
-            </w:r>
+              <w:t>Jarley</w:t>
+            </w:r>
+            <w:proofErr w:type="spellEnd"/>
+            <w:r>
+              <w:rPr>
+                <w:sz w:val="20"/>
+                <w:szCs w:val="20"/>
+              </w:rPr>
+              <w:t xml:space="preserve"> </w:t>
+            </w:r>
+            <w:proofErr w:type="spellStart"/>
+            <w:r>
+              <w:rPr>
+                <w:sz w:val="20"/>
+                <w:szCs w:val="20"/>
+              </w:rPr>
+              <w:t>Nóbrega</w:t>
+            </w:r>
+            <w:proofErr w:type="spellEnd"/>
           </w:p>
         </w:tc>
         <w:tc>
@@ -554,8 +675,18 @@
         <w:rPr>
           <w:lang w:val="pt-BR"/>
         </w:rPr>
-        <w:t>O ciclo de vida do projeto será baseado no OpenUP</w:t>
+        <w:t xml:space="preserve">O ciclo de vida do projeto será baseado no </w:t>
       </w:r>
+      <w:proofErr w:type="spellStart"/>
+      <w:proofErr w:type="gramStart"/>
+      <w:r>
+        <w:rPr>
+          <w:lang w:val="pt-BR"/>
+        </w:rPr>
+        <w:t>OpenUP</w:t>
+      </w:r>
+      <w:proofErr w:type="spellEnd"/>
+      <w:proofErr w:type="gramEnd"/>
       <w:r>
         <w:rPr>
           <w:lang w:val="pt-BR"/>
@@ -594,7 +725,35 @@
         <w:rPr>
           <w:lang w:val="pt-BR"/>
         </w:rPr>
-        <w:t>em 4 fases distintas: Concepção, Elaboração, Construção e Transição, com as seguintes disciplinas</w:t>
+        <w:t xml:space="preserve">em </w:t>
+      </w:r>
+      <w:proofErr w:type="gramStart"/>
+      <w:r>
+        <w:rPr>
+          <w:lang w:val="pt-BR"/>
+        </w:rPr>
+        <w:t>4</w:t>
+      </w:r>
+      <w:proofErr w:type="gramEnd"/>
+      <w:r>
+        <w:rPr>
+          <w:lang w:val="pt-BR"/>
+        </w:rPr>
+        <w:t xml:space="preserve"> fases distintas: Concepção, Elaboração, Construção e Transição, com as </w:t>
+      </w:r>
+      <w:proofErr w:type="gramStart"/>
+      <w:r>
+        <w:rPr>
+          <w:lang w:val="pt-BR"/>
+        </w:rPr>
+        <w:t>seguintes</w:t>
+      </w:r>
+      <w:proofErr w:type="gramEnd"/>
+      <w:r>
+        <w:rPr>
+          <w:lang w:val="pt-BR"/>
+        </w:rPr>
+        <w:t xml:space="preserve"> disciplinas</w:t>
       </w:r>
       <w:r>
         <w:rPr>
@@ -828,6 +987,7 @@
                 <w:bCs/>
               </w:rPr>
             </w:pPr>
+            <w:proofErr w:type="spellStart"/>
             <w:r>
               <w:rPr>
                 <w:rFonts w:ascii="Arial" w:hAnsi="Arial" w:cs="Arial"/>
@@ -836,6 +996,7 @@
               </w:rPr>
               <w:t>Fase</w:t>
             </w:r>
+            <w:proofErr w:type="spellEnd"/>
           </w:p>
         </w:tc>
         <w:tc>
@@ -854,6 +1015,7 @@
                 <w:bCs/>
               </w:rPr>
             </w:pPr>
+            <w:proofErr w:type="spellStart"/>
             <w:r>
               <w:rPr>
                 <w:rFonts w:ascii="Arial" w:hAnsi="Arial" w:cs="Arial"/>
@@ -862,6 +1024,7 @@
               </w:rPr>
               <w:t>Iteração</w:t>
             </w:r>
+            <w:proofErr w:type="spellEnd"/>
           </w:p>
         </w:tc>
         <w:tc>
@@ -943,14 +1106,34 @@
                 <w:bCs/>
               </w:rPr>
             </w:pPr>
+            <w:proofErr w:type="spellStart"/>
             <w:r>
               <w:rPr>
                 <w:rFonts w:ascii="Arial" w:hAnsi="Arial" w:cs="Arial"/>
                 <w:b/>
                 <w:bCs/>
               </w:rPr>
-              <w:t>Velocidade Alvo</w:t>
-            </w:r>
+              <w:t>Velocidade</w:t>
+            </w:r>
+            <w:proofErr w:type="spellEnd"/>
+            <w:r>
+              <w:rPr>
+                <w:rFonts w:ascii="Arial" w:hAnsi="Arial" w:cs="Arial"/>
+                <w:b/>
+                <w:bCs/>
+              </w:rPr>
+              <w:t xml:space="preserve"> </w:t>
+            </w:r>
+            <w:proofErr w:type="spellStart"/>
+            <w:r>
+              <w:rPr>
+                <w:rFonts w:ascii="Arial" w:hAnsi="Arial" w:cs="Arial"/>
+                <w:b/>
+                <w:bCs/>
+              </w:rPr>
+              <w:t>Alvo</w:t>
+            </w:r>
+            <w:proofErr w:type="spellEnd"/>
           </w:p>
         </w:tc>
       </w:tr>
@@ -965,9 +1148,11 @@
               <w:spacing w:before="60"/>
               <w:ind w:left="0"/>
             </w:pPr>
+            <w:proofErr w:type="spellStart"/>
             <w:r>
               <w:t>Concepção</w:t>
             </w:r>
+            <w:proofErr w:type="spellEnd"/>
           </w:p>
         </w:tc>
         <w:tc>
@@ -1023,12 +1208,22 @@
                 <w:lang w:val="pt-BR"/>
               </w:rPr>
             </w:pPr>
-            <w:r>
-              <w:t xml:space="preserve">Configuração do </w:t>
-            </w:r>
+            <w:proofErr w:type="spellStart"/>
+            <w:r>
+              <w:t>Configuração</w:t>
+            </w:r>
+            <w:proofErr w:type="spellEnd"/>
+            <w:r>
+              <w:t xml:space="preserve"> do </w:t>
+            </w:r>
+            <w:proofErr w:type="spellStart"/>
             <w:r>
               <w:lastRenderedPageBreak/>
-              <w:t xml:space="preserve">Ambiente </w:t>
+              <w:t>Ambiente</w:t>
+            </w:r>
+            <w:proofErr w:type="spellEnd"/>
+            <w:r>
+              <w:t xml:space="preserve"> </w:t>
             </w:r>
           </w:p>
           <w:p>
@@ -1097,8 +1292,16 @@
               <w:rPr>
                 <w:lang w:val="pt-BR"/>
               </w:rPr>
-              <w:t>das interfaces</w:t>
-            </w:r>
+              <w:t xml:space="preserve">das </w:t>
+            </w:r>
+            <w:proofErr w:type="gramStart"/>
+            <w:r>
+              <w:rPr>
+                <w:lang w:val="pt-BR"/>
+              </w:rPr>
+              <w:t>interfaces</w:t>
+            </w:r>
+            <w:proofErr w:type="gramEnd"/>
           </w:p>
         </w:tc>
         <w:tc>
@@ -1111,10 +1314,12 @@
               <w:spacing w:before="60"/>
               <w:ind w:left="0"/>
             </w:pPr>
+            <w:proofErr w:type="spellStart"/>
             <w:r>
               <w:lastRenderedPageBreak/>
               <w:t>Período</w:t>
             </w:r>
+            <w:proofErr w:type="spellEnd"/>
           </w:p>
           <w:p>
             <w:pPr>
@@ -1157,10 +1362,12 @@
               <w:spacing w:before="60"/>
               <w:ind w:left="0"/>
             </w:pPr>
+            <w:proofErr w:type="spellStart"/>
             <w:r>
               <w:lastRenderedPageBreak/>
               <w:t>Elaboração</w:t>
             </w:r>
+            <w:proofErr w:type="spellEnd"/>
           </w:p>
         </w:tc>
         <w:tc>
@@ -1254,9 +1461,11 @@
               <w:spacing w:before="60"/>
               <w:ind w:left="0"/>
             </w:pPr>
+            <w:proofErr w:type="spellStart"/>
             <w:r>
               <w:t>Período</w:t>
             </w:r>
+            <w:proofErr w:type="spellEnd"/>
           </w:p>
           <w:p>
             <w:pPr>
@@ -1353,6 +1562,8 @@
               </w:rPr>
               <w:t>Cadastro de cursos</w:t>
             </w:r>
+            <w:bookmarkStart w:id="7" w:name="_GoBack"/>
+            <w:bookmarkEnd w:id="7"/>
           </w:p>
         </w:tc>
         <w:tc>
@@ -1490,25 +1701,6 @@
               <w:t>Configuração do envio de notificações por e-mail.</w:t>
             </w:r>
           </w:p>
-          <w:p>
-            <w:pPr>
-              <w:pStyle w:val="Corpodetexto"/>
-              <w:numPr>
-                <w:ilvl w:val="0"/>
-                <w:numId w:val="16"/>
-              </w:numPr>
-              <w:spacing w:before="60"/>
-              <w:rPr>
-                <w:lang w:val="pt-BR"/>
-              </w:rPr>
-            </w:pPr>
-            <w:r>
-              <w:rPr>
-                <w:lang w:val="pt-BR"/>
-              </w:rPr>
-              <w:t>Configuração do envio de notificações por SMS.</w:t>
-            </w:r>
-          </w:p>
         </w:tc>
         <w:tc>
           <w:tcPr>
@@ -1695,8 +1887,6 @@
             </w:r>
           </w:p>
         </w:tc>
-        <w:bookmarkStart w:id="7" w:name="_GoBack"/>
-        <w:bookmarkEnd w:id="7"/>
       </w:tr>
       <w:tr>
         <w:tc>
@@ -1709,9 +1899,11 @@
               <w:spacing w:before="60"/>
               <w:ind w:left="0"/>
             </w:pPr>
+            <w:proofErr w:type="spellStart"/>
             <w:r>
               <w:t>Transição</w:t>
             </w:r>
+            <w:proofErr w:type="spellEnd"/>
           </w:p>
         </w:tc>
         <w:tc>
@@ -1867,7 +2059,21 @@
               <w:rPr>
                 <w:lang w:val="pt-BR"/>
               </w:rPr>
-              <w:t>Padrão de interface baseado em HTML 5.</w:t>
+              <w:t xml:space="preserve">Padrão de interface baseado em HTML </w:t>
+            </w:r>
+            <w:proofErr w:type="gramStart"/>
+            <w:r>
+              <w:rPr>
+                <w:lang w:val="pt-BR"/>
+              </w:rPr>
+              <w:t>5</w:t>
+            </w:r>
+            <w:proofErr w:type="gramEnd"/>
+            <w:r>
+              <w:rPr>
+                <w:lang w:val="pt-BR"/>
+              </w:rPr>
+              <w:t>.</w:t>
             </w:r>
           </w:p>
           <w:p>
@@ -1882,8 +2088,37 @@
                 <w:lang w:val="pt-BR"/>
               </w:rPr>
             </w:pPr>
-            <w:r>
-              <w:t>Padrão de geração de relatórios em PDF.</w:t>
+            <w:proofErr w:type="spellStart"/>
+            <w:r>
+              <w:t>Padrão</w:t>
+            </w:r>
+            <w:proofErr w:type="spellEnd"/>
+            <w:r>
+              <w:t xml:space="preserve"> de </w:t>
+            </w:r>
+            <w:proofErr w:type="spellStart"/>
+            <w:r>
+              <w:t>geração</w:t>
+            </w:r>
+            <w:proofErr w:type="spellEnd"/>
+            <w:r>
+              <w:t xml:space="preserve"> de </w:t>
+            </w:r>
+            <w:proofErr w:type="spellStart"/>
+            <w:r>
+              <w:t>relatórios</w:t>
+            </w:r>
+            <w:proofErr w:type="spellEnd"/>
+            <w:r>
+              <w:t xml:space="preserve"> </w:t>
+            </w:r>
+            <w:proofErr w:type="spellStart"/>
+            <w:r>
+              <w:t>em</w:t>
+            </w:r>
+            <w:proofErr w:type="spellEnd"/>
+            <w:r>
+              <w:t xml:space="preserve"> PDF.</w:t>
             </w:r>
           </w:p>
         </w:tc>
@@ -1947,8 +2182,14 @@
         <w:pStyle w:val="Ttulo1"/>
       </w:pPr>
       <w:r>
-        <w:t>Deployment e Distribuição</w:t>
+        <w:lastRenderedPageBreak/>
+        <w:t xml:space="preserve">Deployment e </w:t>
       </w:r>
+      <w:proofErr w:type="spellStart"/>
+      <w:r>
+        <w:t>Distribuição</w:t>
+      </w:r>
+      <w:proofErr w:type="spellEnd"/>
     </w:p>
     <w:p>
       <w:pPr>
@@ -1962,8 +2203,18 @@
         <w:rPr>
           <w:lang w:val="pt-BR"/>
         </w:rPr>
-        <w:t>A distribuição do BookMinder</w:t>
+        <w:t xml:space="preserve">A distribuição do </w:t>
       </w:r>
+      <w:proofErr w:type="spellStart"/>
+      <w:proofErr w:type="gramStart"/>
+      <w:r>
+        <w:rPr>
+          <w:lang w:val="pt-BR"/>
+        </w:rPr>
+        <w:t>BookMinder</w:t>
+      </w:r>
+      <w:proofErr w:type="spellEnd"/>
+      <w:proofErr w:type="gramEnd"/>
       <w:r>
         <w:rPr>
           <w:lang w:val="pt-BR"/>
@@ -1995,7 +2246,23 @@
         <w:rPr>
           <w:lang w:val="pt-BR"/>
         </w:rPr>
-        <w:t>Com o intuito de permitir o acompanhamento do ciclo de vida de desenvolvimento do sistema, todos os releases serão publicados na conta do GitHub da equipe de projeto.</w:t>
+        <w:t xml:space="preserve">Com o intuito de permitir o acompanhamento do ciclo de vida de desenvolvimento do sistema, todos os releases serão publicados na conta do </w:t>
+      </w:r>
+      <w:proofErr w:type="spellStart"/>
+      <w:proofErr w:type="gramStart"/>
+      <w:r>
+        <w:rPr>
+          <w:lang w:val="pt-BR"/>
+        </w:rPr>
+        <w:t>GitHub</w:t>
+      </w:r>
+      <w:proofErr w:type="spellEnd"/>
+      <w:proofErr w:type="gramEnd"/>
+      <w:r>
+        <w:rPr>
+          <w:lang w:val="pt-BR"/>
+        </w:rPr>
+        <w:t xml:space="preserve"> da equipe de projeto.</w:t>
       </w:r>
     </w:p>
     <w:p>
@@ -2011,9 +2278,19 @@
       <w:pPr>
         <w:pStyle w:val="Ttulo1"/>
       </w:pPr>
+      <w:proofErr w:type="spellStart"/>
       <w:r>
-        <w:t>Lições Aprendidas</w:t>
+        <w:t>Lições</w:t>
       </w:r>
+      <w:proofErr w:type="spellEnd"/>
+      <w:r>
+        <w:t xml:space="preserve"> </w:t>
+      </w:r>
+      <w:proofErr w:type="spellStart"/>
+      <w:r>
+        <w:t>Aprendidas</w:t>
+      </w:r>
+      <w:proofErr w:type="spellEnd"/>
     </w:p>
     <w:p>
       <w:pPr>
@@ -2039,8 +2316,8 @@
       </w:pPr>
     </w:p>
     <w:sectPr>
-      <w:headerReference w:type="default" r:id="rId8"/>
-      <w:footerReference w:type="default" r:id="rId9"/>
+      <w:headerReference w:type="default" r:id="rId9"/>
+      <w:footerReference w:type="default" r:id="rId10"/>
       <w:pgSz w:w="12240" w:h="15840" w:code="1"/>
       <w:pgMar w:top="1440" w:right="1440" w:bottom="1440" w:left="1440" w:header="720" w:footer="720" w:gutter="0"/>
       <w:cols w:space="720"/>
@@ -2050,7 +2327,7 @@
 </file>
 
 <file path=word/endnotes.xml><?xml version="1.0" encoding="utf-8"?>
-<w:endnotes xmlns:wpc="http://schemas.microsoft.com/office/word/2010/wordprocessingCanvas" xmlns:mc="http://schemas.openxmlformats.org/markup-compatibility/2006" xmlns:o="urn:schemas-microsoft-com:office:office" xmlns:r="http://schemas.openxmlformats.org/officeDocument/2006/relationships" xmlns:m="http://schemas.openxmlformats.org/officeDocument/2006/math" xmlns:v="urn:schemas-microsoft-com:vml" xmlns:wp14="http://schemas.microsoft.com/office/word/2010/wordprocessingDrawing" xmlns:wp="http://schemas.openxmlformats.org/drawingml/2006/wordprocessingDrawing" xmlns:w10="urn:schemas-microsoft-com:office:word" xmlns:w="http://schemas.openxmlformats.org/wordprocessingml/2006/main" xmlns:w14="http://schemas.microsoft.com/office/word/2010/wordml" xmlns:w15="http://schemas.microsoft.com/office/word/2012/wordml" xmlns:wpg="http://schemas.microsoft.com/office/word/2010/wordprocessingGroup" xmlns:wpi="http://schemas.microsoft.com/office/word/2010/wordprocessingInk" xmlns:wne="http://schemas.microsoft.com/office/word/2006/wordml" xmlns:wps="http://schemas.microsoft.com/office/word/2010/wordprocessingShape" mc:Ignorable="w14 w15 wp14">
+<w:endnotes xmlns:wpc="http://schemas.microsoft.com/office/word/2010/wordprocessingCanvas" xmlns:mc="http://schemas.openxmlformats.org/markup-compatibility/2006" xmlns:o="urn:schemas-microsoft-com:office:office" xmlns:r="http://schemas.openxmlformats.org/officeDocument/2006/relationships" xmlns:m="http://schemas.openxmlformats.org/officeDocument/2006/math" xmlns:v="urn:schemas-microsoft-com:vml" xmlns:wp14="http://schemas.microsoft.com/office/word/2010/wordprocessingDrawing" xmlns:wp="http://schemas.openxmlformats.org/drawingml/2006/wordprocessingDrawing" xmlns:w10="urn:schemas-microsoft-com:office:word" xmlns:w="http://schemas.openxmlformats.org/wordprocessingml/2006/main" xmlns:w14="http://schemas.microsoft.com/office/word/2010/wordml" xmlns:wpg="http://schemas.microsoft.com/office/word/2010/wordprocessingGroup" xmlns:wpi="http://schemas.microsoft.com/office/word/2010/wordprocessingInk" xmlns:wne="http://schemas.microsoft.com/office/word/2006/wordml" xmlns:wps="http://schemas.microsoft.com/office/word/2010/wordprocessingShape" mc:Ignorable="w14 wp14">
   <w:endnote w:type="separator" w:id="-1">
     <w:p>
       <w:r>
@@ -2069,7 +2346,7 @@
 </file>
 
 <file path=word/footer1.xml><?xml version="1.0" encoding="utf-8"?>
-<w:ftr xmlns:wpc="http://schemas.microsoft.com/office/word/2010/wordprocessingCanvas" xmlns:mc="http://schemas.openxmlformats.org/markup-compatibility/2006" xmlns:o="urn:schemas-microsoft-com:office:office" xmlns:r="http://schemas.openxmlformats.org/officeDocument/2006/relationships" xmlns:m="http://schemas.openxmlformats.org/officeDocument/2006/math" xmlns:v="urn:schemas-microsoft-com:vml" xmlns:wp14="http://schemas.microsoft.com/office/word/2010/wordprocessingDrawing" xmlns:wp="http://schemas.openxmlformats.org/drawingml/2006/wordprocessingDrawing" xmlns:w10="urn:schemas-microsoft-com:office:word" xmlns:w="http://schemas.openxmlformats.org/wordprocessingml/2006/main" xmlns:w14="http://schemas.microsoft.com/office/word/2010/wordml" xmlns:w15="http://schemas.microsoft.com/office/word/2012/wordml" xmlns:wpg="http://schemas.microsoft.com/office/word/2010/wordprocessingGroup" xmlns:wpi="http://schemas.microsoft.com/office/word/2010/wordprocessingInk" xmlns:wne="http://schemas.microsoft.com/office/word/2006/wordml" xmlns:wps="http://schemas.microsoft.com/office/word/2010/wordprocessingShape" mc:Ignorable="w14 w15 wp14">
+<w:ftr xmlns:wpc="http://schemas.microsoft.com/office/word/2010/wordprocessingCanvas" xmlns:mc="http://schemas.openxmlformats.org/markup-compatibility/2006" xmlns:o="urn:schemas-microsoft-com:office:office" xmlns:r="http://schemas.openxmlformats.org/officeDocument/2006/relationships" xmlns:m="http://schemas.openxmlformats.org/officeDocument/2006/math" xmlns:v="urn:schemas-microsoft-com:vml" xmlns:wp14="http://schemas.microsoft.com/office/word/2010/wordprocessingDrawing" xmlns:wp="http://schemas.openxmlformats.org/drawingml/2006/wordprocessingDrawing" xmlns:w10="urn:schemas-microsoft-com:office:word" xmlns:w="http://schemas.openxmlformats.org/wordprocessingml/2006/main" xmlns:w14="http://schemas.microsoft.com/office/word/2010/wordml" xmlns:wpg="http://schemas.microsoft.com/office/word/2010/wordprocessingGroup" xmlns:wpi="http://schemas.microsoft.com/office/word/2010/wordprocessingInk" xmlns:wne="http://schemas.microsoft.com/office/word/2006/wordml" xmlns:wps="http://schemas.microsoft.com/office/word/2010/wordprocessingShape" mc:Ignorable="w14 wp14">
   <w:tbl>
     <w:tblPr>
       <w:tblW w:w="0" w:type="auto"/>
@@ -2135,11 +2412,19 @@
           <w:r>
             <w:sym w:font="Symbol" w:char="F0D3"/>
           </w:r>
+          <w:proofErr w:type="gramStart"/>
           <w:r>
             <w:rPr>
               <w:lang w:val="pt-BR"/>
             </w:rPr>
-            <w:t xml:space="preserve">MeuProjeto.net, </w:t>
+            <w:t>MeuProjeto</w:t>
+          </w:r>
+          <w:proofErr w:type="gramEnd"/>
+          <w:r>
+            <w:rPr>
+              <w:lang w:val="pt-BR"/>
+            </w:rPr>
+            <w:t xml:space="preserve">.net, </w:t>
           </w:r>
           <w:r>
             <w:fldChar w:fldCharType="begin"/>
@@ -2209,7 +2494,7 @@
               <w:noProof/>
               <w:lang w:val="pt-BR"/>
             </w:rPr>
-            <w:t>3</w:t>
+            <w:t>2</w:t>
           </w:r>
           <w:r>
             <w:rPr>
@@ -2286,7 +2571,7 @@
 </file>
 
 <file path=word/footnotes.xml><?xml version="1.0" encoding="utf-8"?>
-<w:footnotes xmlns:wpc="http://schemas.microsoft.com/office/word/2010/wordprocessingCanvas" xmlns:mc="http://schemas.openxmlformats.org/markup-compatibility/2006" xmlns:o="urn:schemas-microsoft-com:office:office" xmlns:r="http://schemas.openxmlformats.org/officeDocument/2006/relationships" xmlns:m="http://schemas.openxmlformats.org/officeDocument/2006/math" xmlns:v="urn:schemas-microsoft-com:vml" xmlns:wp14="http://schemas.microsoft.com/office/word/2010/wordprocessingDrawing" xmlns:wp="http://schemas.openxmlformats.org/drawingml/2006/wordprocessingDrawing" xmlns:w10="urn:schemas-microsoft-com:office:word" xmlns:w="http://schemas.openxmlformats.org/wordprocessingml/2006/main" xmlns:w14="http://schemas.microsoft.com/office/word/2010/wordml" xmlns:w15="http://schemas.microsoft.com/office/word/2012/wordml" xmlns:wpg="http://schemas.microsoft.com/office/word/2010/wordprocessingGroup" xmlns:wpi="http://schemas.microsoft.com/office/word/2010/wordprocessingInk" xmlns:wne="http://schemas.microsoft.com/office/word/2006/wordml" xmlns:wps="http://schemas.microsoft.com/office/word/2010/wordprocessingShape" mc:Ignorable="w14 w15 wp14">
+<w:footnotes xmlns:wpc="http://schemas.microsoft.com/office/word/2010/wordprocessingCanvas" xmlns:mc="http://schemas.openxmlformats.org/markup-compatibility/2006" xmlns:o="urn:schemas-microsoft-com:office:office" xmlns:r="http://schemas.openxmlformats.org/officeDocument/2006/relationships" xmlns:m="http://schemas.openxmlformats.org/officeDocument/2006/math" xmlns:v="urn:schemas-microsoft-com:vml" xmlns:wp14="http://schemas.microsoft.com/office/word/2010/wordprocessingDrawing" xmlns:wp="http://schemas.openxmlformats.org/drawingml/2006/wordprocessingDrawing" xmlns:w10="urn:schemas-microsoft-com:office:word" xmlns:w="http://schemas.openxmlformats.org/wordprocessingml/2006/main" xmlns:w14="http://schemas.microsoft.com/office/word/2010/wordml" xmlns:wpg="http://schemas.microsoft.com/office/word/2010/wordprocessingGroup" xmlns:wpi="http://schemas.microsoft.com/office/word/2010/wordprocessingInk" xmlns:wne="http://schemas.microsoft.com/office/word/2006/wordml" xmlns:wps="http://schemas.microsoft.com/office/word/2010/wordprocessingShape" mc:Ignorable="w14 wp14">
   <w:footnote w:type="separator" w:id="-1">
     <w:p>
       <w:r>
@@ -2305,7 +2590,7 @@
 </file>
 
 <file path=word/header1.xml><?xml version="1.0" encoding="utf-8"?>
-<w:hdr xmlns:wpc="http://schemas.microsoft.com/office/word/2010/wordprocessingCanvas" xmlns:mc="http://schemas.openxmlformats.org/markup-compatibility/2006" xmlns:o="urn:schemas-microsoft-com:office:office" xmlns:r="http://schemas.openxmlformats.org/officeDocument/2006/relationships" xmlns:m="http://schemas.openxmlformats.org/officeDocument/2006/math" xmlns:v="urn:schemas-microsoft-com:vml" xmlns:wp14="http://schemas.microsoft.com/office/word/2010/wordprocessingDrawing" xmlns:wp="http://schemas.openxmlformats.org/drawingml/2006/wordprocessingDrawing" xmlns:w10="urn:schemas-microsoft-com:office:word" xmlns:w="http://schemas.openxmlformats.org/wordprocessingml/2006/main" xmlns:w14="http://schemas.microsoft.com/office/word/2010/wordml" xmlns:w15="http://schemas.microsoft.com/office/word/2012/wordml" xmlns:wpg="http://schemas.microsoft.com/office/word/2010/wordprocessingGroup" xmlns:wpi="http://schemas.microsoft.com/office/word/2010/wordprocessingInk" xmlns:wne="http://schemas.microsoft.com/office/word/2006/wordml" xmlns:wps="http://schemas.microsoft.com/office/word/2010/wordprocessingShape" mc:Ignorable="w14 w15 wp14">
+<w:hdr xmlns:wpc="http://schemas.microsoft.com/office/word/2010/wordprocessingCanvas" xmlns:mc="http://schemas.openxmlformats.org/markup-compatibility/2006" xmlns:o="urn:schemas-microsoft-com:office:office" xmlns:r="http://schemas.openxmlformats.org/officeDocument/2006/relationships" xmlns:m="http://schemas.openxmlformats.org/officeDocument/2006/math" xmlns:v="urn:schemas-microsoft-com:vml" xmlns:wp14="http://schemas.microsoft.com/office/word/2010/wordprocessingDrawing" xmlns:wp="http://schemas.openxmlformats.org/drawingml/2006/wordprocessingDrawing" xmlns:w10="urn:schemas-microsoft-com:office:word" xmlns:w="http://schemas.openxmlformats.org/wordprocessingml/2006/main" xmlns:w14="http://schemas.microsoft.com/office/word/2010/wordml" xmlns:wpg="http://schemas.microsoft.com/office/word/2010/wordprocessingGroup" xmlns:wpi="http://schemas.microsoft.com/office/word/2010/wordprocessingInk" xmlns:wne="http://schemas.microsoft.com/office/word/2006/wordml" xmlns:wps="http://schemas.microsoft.com/office/word/2010/wordprocessingShape" mc:Ignorable="w14 wp14">
   <w:tbl>
     <w:tblPr>
       <w:tblW w:w="0" w:type="auto"/>
@@ -2335,9 +2620,11 @@
               <w:lang w:val="pt-BR"/>
             </w:rPr>
           </w:pPr>
+          <w:proofErr w:type="spellStart"/>
           <w:r>
             <w:t>BookMinder</w:t>
           </w:r>
+          <w:proofErr w:type="spellEnd"/>
         </w:p>
       </w:tc>
       <w:tc>
@@ -2433,7 +2720,7 @@
 </file>
 
 <file path=word/numbering.xml><?xml version="1.0" encoding="utf-8"?>
-<w:numbering xmlns:wpc="http://schemas.microsoft.com/office/word/2010/wordprocessingCanvas" xmlns:mc="http://schemas.openxmlformats.org/markup-compatibility/2006" xmlns:o="urn:schemas-microsoft-com:office:office" xmlns:r="http://schemas.openxmlformats.org/officeDocument/2006/relationships" xmlns:m="http://schemas.openxmlformats.org/officeDocument/2006/math" xmlns:v="urn:schemas-microsoft-com:vml" xmlns:wp14="http://schemas.microsoft.com/office/word/2010/wordprocessingDrawing" xmlns:wp="http://schemas.openxmlformats.org/drawingml/2006/wordprocessingDrawing" xmlns:w10="urn:schemas-microsoft-com:office:word" xmlns:w="http://schemas.openxmlformats.org/wordprocessingml/2006/main" xmlns:w14="http://schemas.microsoft.com/office/word/2010/wordml" xmlns:w15="http://schemas.microsoft.com/office/word/2012/wordml" xmlns:wpg="http://schemas.microsoft.com/office/word/2010/wordprocessingGroup" xmlns:wpi="http://schemas.microsoft.com/office/word/2010/wordprocessingInk" xmlns:wne="http://schemas.microsoft.com/office/word/2006/wordml" xmlns:wps="http://schemas.microsoft.com/office/word/2010/wordprocessingShape" mc:Ignorable="w14 w15 wp14">
+<w:numbering xmlns:wpc="http://schemas.microsoft.com/office/word/2010/wordprocessingCanvas" xmlns:mc="http://schemas.openxmlformats.org/markup-compatibility/2006" xmlns:o="urn:schemas-microsoft-com:office:office" xmlns:r="http://schemas.openxmlformats.org/officeDocument/2006/relationships" xmlns:m="http://schemas.openxmlformats.org/officeDocument/2006/math" xmlns:v="urn:schemas-microsoft-com:vml" xmlns:wp14="http://schemas.microsoft.com/office/word/2010/wordprocessingDrawing" xmlns:wp="http://schemas.openxmlformats.org/drawingml/2006/wordprocessingDrawing" xmlns:w10="urn:schemas-microsoft-com:office:word" xmlns:w="http://schemas.openxmlformats.org/wordprocessingml/2006/main" xmlns:w14="http://schemas.microsoft.com/office/word/2010/wordml" xmlns:wpg="http://schemas.microsoft.com/office/word/2010/wordprocessingGroup" xmlns:wpi="http://schemas.microsoft.com/office/word/2010/wordprocessingInk" xmlns:wne="http://schemas.microsoft.com/office/word/2006/wordml" xmlns:wps="http://schemas.microsoft.com/office/word/2010/wordprocessingShape" mc:Ignorable="w14 wp14">
   <w:abstractNum w:abstractNumId="0">
     <w:nsid w:val="FFFFFFFB"/>
     <w:multiLevelType w:val="multilevel"/>
@@ -4419,7 +4706,7 @@
 </file>
 
 <file path=word/styles.xml><?xml version="1.0" encoding="utf-8"?>
-<w:styles xmlns:mc="http://schemas.openxmlformats.org/markup-compatibility/2006" xmlns:r="http://schemas.openxmlformats.org/officeDocument/2006/relationships" xmlns:w="http://schemas.openxmlformats.org/wordprocessingml/2006/main" xmlns:w14="http://schemas.microsoft.com/office/word/2010/wordml" xmlns:w15="http://schemas.microsoft.com/office/word/2012/wordml" mc:Ignorable="w14 w15">
+<w:styles xmlns:mc="http://schemas.openxmlformats.org/markup-compatibility/2006" xmlns:r="http://schemas.openxmlformats.org/officeDocument/2006/relationships" xmlns:w="http://schemas.openxmlformats.org/wordprocessingml/2006/main" xmlns:w14="http://schemas.microsoft.com/office/word/2010/wordml" mc:Ignorable="w14">
   <w:docDefaults>
     <w:rPrDefault>
       <w:rPr>
@@ -4429,378 +4716,1019 @@
     </w:rPrDefault>
     <w:pPrDefault/>
   </w:docDefaults>
-  <w:latentStyles w:defLockedState="0" w:defUIPriority="99" w:defSemiHidden="0" w:defUnhideWhenUsed="0" w:defQFormat="0" w:count="371">
-    <w:lsdException w:name="Normal" w:uiPriority="0" w:qFormat="1"/>
-    <w:lsdException w:name="heading 1" w:uiPriority="9" w:qFormat="1"/>
-    <w:lsdException w:name="heading 2" w:uiPriority="9" w:qFormat="1"/>
-    <w:lsdException w:name="heading 3" w:uiPriority="9" w:qFormat="1"/>
-    <w:lsdException w:name="heading 4" w:uiPriority="9" w:qFormat="1"/>
-    <w:lsdException w:name="heading 5" w:uiPriority="9" w:qFormat="1"/>
-    <w:lsdException w:name="heading 6" w:uiPriority="9" w:qFormat="1"/>
-    <w:lsdException w:name="heading 7" w:uiPriority="9" w:qFormat="1"/>
-    <w:lsdException w:name="heading 8" w:uiPriority="9" w:qFormat="1"/>
-    <w:lsdException w:name="heading 9" w:uiPriority="9" w:qFormat="1"/>
-    <w:lsdException w:name="index 1" w:semiHidden="1" w:unhideWhenUsed="1"/>
-    <w:lsdException w:name="index 2" w:semiHidden="1" w:unhideWhenUsed="1"/>
-    <w:lsdException w:name="index 3" w:semiHidden="1" w:unhideWhenUsed="1"/>
-    <w:lsdException w:name="index 4" w:semiHidden="1" w:unhideWhenUsed="1"/>
-    <w:lsdException w:name="index 5" w:semiHidden="1" w:unhideWhenUsed="1"/>
-    <w:lsdException w:name="index 6" w:semiHidden="1" w:unhideWhenUsed="1"/>
-    <w:lsdException w:name="index 7" w:semiHidden="1" w:unhideWhenUsed="1"/>
-    <w:lsdException w:name="index 8" w:semiHidden="1" w:unhideWhenUsed="1"/>
-    <w:lsdException w:name="index 9" w:semiHidden="1" w:unhideWhenUsed="1"/>
-    <w:lsdException w:name="toc 1" w:semiHidden="1" w:uiPriority="39" w:unhideWhenUsed="1"/>
-    <w:lsdException w:name="toc 2" w:semiHidden="1" w:uiPriority="39" w:unhideWhenUsed="1"/>
-    <w:lsdException w:name="toc 3" w:semiHidden="1" w:uiPriority="39" w:unhideWhenUsed="1"/>
-    <w:lsdException w:name="toc 4" w:semiHidden="1" w:uiPriority="39" w:unhideWhenUsed="1"/>
-    <w:lsdException w:name="toc 5" w:semiHidden="1" w:uiPriority="39" w:unhideWhenUsed="1"/>
-    <w:lsdException w:name="toc 6" w:semiHidden="1" w:uiPriority="39" w:unhideWhenUsed="1"/>
-    <w:lsdException w:name="toc 7" w:semiHidden="1" w:uiPriority="39" w:unhideWhenUsed="1"/>
-    <w:lsdException w:name="toc 8" w:semiHidden="1" w:uiPriority="39" w:unhideWhenUsed="1"/>
-    <w:lsdException w:name="toc 9" w:semiHidden="1" w:uiPriority="39" w:unhideWhenUsed="1"/>
-    <w:lsdException w:name="Normal Indent" w:semiHidden="1" w:unhideWhenUsed="1"/>
-    <w:lsdException w:name="footnote text" w:semiHidden="1" w:unhideWhenUsed="1"/>
-    <w:lsdException w:name="annotation text" w:semiHidden="1" w:unhideWhenUsed="1"/>
-    <w:lsdException w:name="header" w:semiHidden="1" w:unhideWhenUsed="1"/>
-    <w:lsdException w:name="footer" w:semiHidden="1" w:unhideWhenUsed="1"/>
-    <w:lsdException w:name="index heading" w:semiHidden="1" w:unhideWhenUsed="1"/>
-    <w:lsdException w:name="caption" w:semiHidden="1" w:uiPriority="35" w:unhideWhenUsed="1" w:qFormat="1"/>
-    <w:lsdException w:name="table of figures" w:semiHidden="1" w:unhideWhenUsed="1"/>
-    <w:lsdException w:name="envelope address" w:semiHidden="1" w:unhideWhenUsed="1"/>
-    <w:lsdException w:name="envelope return" w:semiHidden="1" w:unhideWhenUsed="1"/>
-    <w:lsdException w:name="footnote reference" w:semiHidden="1" w:unhideWhenUsed="1"/>
-    <w:lsdException w:name="annotation reference" w:semiHidden="1" w:unhideWhenUsed="1"/>
-    <w:lsdException w:name="line number" w:semiHidden="1" w:unhideWhenUsed="1"/>
-    <w:lsdException w:name="page number" w:semiHidden="1" w:unhideWhenUsed="1"/>
-    <w:lsdException w:name="endnote reference" w:semiHidden="1" w:unhideWhenUsed="1"/>
-    <w:lsdException w:name="endnote text" w:semiHidden="1" w:unhideWhenUsed="1"/>
-    <w:lsdException w:name="table of authorities" w:semiHidden="1" w:unhideWhenUsed="1"/>
-    <w:lsdException w:name="macro" w:semiHidden="1" w:unhideWhenUsed="1"/>
-    <w:lsdException w:name="toa heading" w:semiHidden="1" w:unhideWhenUsed="1"/>
-    <w:lsdException w:name="List" w:semiHidden="1" w:unhideWhenUsed="1"/>
-    <w:lsdException w:name="List Bullet" w:semiHidden="1" w:unhideWhenUsed="1"/>
-    <w:lsdException w:name="List Number" w:semiHidden="1" w:unhideWhenUsed="1"/>
-    <w:lsdException w:name="List 2" w:semiHidden="1" w:unhideWhenUsed="1"/>
-    <w:lsdException w:name="List 3" w:semiHidden="1" w:unhideWhenUsed="1"/>
-    <w:lsdException w:name="List 4" w:semiHidden="1" w:unhideWhenUsed="1"/>
-    <w:lsdException w:name="List 5" w:semiHidden="1" w:unhideWhenUsed="1"/>
-    <w:lsdException w:name="List Bullet 2" w:semiHidden="1" w:unhideWhenUsed="1"/>
-    <w:lsdException w:name="List Bullet 3" w:semiHidden="1" w:unhideWhenUsed="1"/>
-    <w:lsdException w:name="List Bullet 4" w:semiHidden="1" w:unhideWhenUsed="1"/>
-    <w:lsdException w:name="List Bullet 5" w:semiHidden="1" w:unhideWhenUsed="1"/>
-    <w:lsdException w:name="List Number 2" w:semiHidden="1" w:unhideWhenUsed="1"/>
-    <w:lsdException w:name="List Number 3" w:semiHidden="1" w:unhideWhenUsed="1"/>
-    <w:lsdException w:name="List Number 4" w:semiHidden="1" w:unhideWhenUsed="1"/>
-    <w:lsdException w:name="List Number 5" w:semiHidden="1" w:unhideWhenUsed="1"/>
-    <w:lsdException w:name="Title" w:uiPriority="10" w:qFormat="1"/>
-    <w:lsdException w:name="Closing" w:semiHidden="1" w:unhideWhenUsed="1"/>
-    <w:lsdException w:name="Signature" w:semiHidden="1" w:unhideWhenUsed="1"/>
-    <w:lsdException w:name="Default Paragraph Font" w:semiHidden="1" w:uiPriority="1" w:unhideWhenUsed="1"/>
-    <w:lsdException w:name="Body Text" w:semiHidden="1" w:uiPriority="0" w:unhideWhenUsed="1"/>
-    <w:lsdException w:name="Body Text Indent" w:semiHidden="1" w:unhideWhenUsed="1"/>
-    <w:lsdException w:name="List Continue" w:semiHidden="1" w:unhideWhenUsed="1"/>
-    <w:lsdException w:name="List Continue 2" w:semiHidden="1" w:unhideWhenUsed="1"/>
-    <w:lsdException w:name="List Continue 3" w:semiHidden="1" w:unhideWhenUsed="1"/>
-    <w:lsdException w:name="List Continue 4" w:semiHidden="1" w:unhideWhenUsed="1"/>
-    <w:lsdException w:name="List Continue 5" w:semiHidden="1" w:unhideWhenUsed="1"/>
-    <w:lsdException w:name="Message Header" w:semiHidden="1" w:unhideWhenUsed="1"/>
-    <w:lsdException w:name="Subtitle" w:uiPriority="11" w:qFormat="1"/>
-    <w:lsdException w:name="Salutation" w:semiHidden="1" w:unhideWhenUsed="1"/>
-    <w:lsdException w:name="Date" w:semiHidden="1" w:unhideWhenUsed="1"/>
-    <w:lsdException w:name="Body Text First Indent" w:semiHidden="1" w:unhideWhenUsed="1"/>
-    <w:lsdException w:name="Body Text First Indent 2" w:semiHidden="1" w:unhideWhenUsed="1"/>
-    <w:lsdException w:name="Note Heading" w:semiHidden="1" w:unhideWhenUsed="1"/>
-    <w:lsdException w:name="Body Text 2" w:semiHidden="1" w:unhideWhenUsed="1"/>
-    <w:lsdException w:name="Body Text 3" w:semiHidden="1" w:unhideWhenUsed="1"/>
-    <w:lsdException w:name="Body Text Indent 2" w:semiHidden="1" w:unhideWhenUsed="1"/>
-    <w:lsdException w:name="Body Text Indent 3" w:semiHidden="1" w:unhideWhenUsed="1"/>
-    <w:lsdException w:name="Block Text" w:semiHidden="1" w:unhideWhenUsed="1"/>
-    <w:lsdException w:name="Hyperlink" w:semiHidden="1" w:unhideWhenUsed="1"/>
-    <w:lsdException w:name="FollowedHyperlink" w:semiHidden="1" w:unhideWhenUsed="1"/>
-    <w:lsdException w:name="Strong" w:uiPriority="22" w:qFormat="1"/>
-    <w:lsdException w:name="Emphasis" w:uiPriority="20" w:qFormat="1"/>
-    <w:lsdException w:name="Document Map" w:semiHidden="1" w:unhideWhenUsed="1"/>
-    <w:lsdException w:name="Plain Text" w:semiHidden="1" w:unhideWhenUsed="1"/>
-    <w:lsdException w:name="E-mail Signature" w:semiHidden="1" w:unhideWhenUsed="1"/>
-    <w:lsdException w:name="HTML Top of Form" w:semiHidden="1" w:unhideWhenUsed="1"/>
-    <w:lsdException w:name="HTML Bottom of Form" w:semiHidden="1" w:unhideWhenUsed="1"/>
-    <w:lsdException w:name="Normal (Web)" w:semiHidden="1" w:unhideWhenUsed="1"/>
-    <w:lsdException w:name="HTML Acronym" w:semiHidden="1" w:unhideWhenUsed="1"/>
-    <w:lsdException w:name="HTML Address" w:semiHidden="1" w:unhideWhenUsed="1"/>
-    <w:lsdException w:name="HTML Cite" w:semiHidden="1" w:unhideWhenUsed="1"/>
-    <w:lsdException w:name="HTML Code" w:semiHidden="1" w:unhideWhenUsed="1"/>
-    <w:lsdException w:name="HTML Definition" w:semiHidden="1" w:unhideWhenUsed="1"/>
-    <w:lsdException w:name="HTML Keyboard" w:semiHidden="1" w:unhideWhenUsed="1"/>
-    <w:lsdException w:name="HTML Preformatted" w:semiHidden="1" w:unhideWhenUsed="1"/>
-    <w:lsdException w:name="HTML Sample" w:semiHidden="1" w:unhideWhenUsed="1"/>
-    <w:lsdException w:name="HTML Typewriter" w:semiHidden="1" w:unhideWhenUsed="1"/>
-    <w:lsdException w:name="HTML Variable" w:semiHidden="1" w:unhideWhenUsed="1"/>
-    <w:lsdException w:name="Normal Table" w:semiHidden="1" w:unhideWhenUsed="1"/>
-    <w:lsdException w:name="annotation subject" w:semiHidden="1" w:unhideWhenUsed="1"/>
-    <w:lsdException w:name="No List" w:semiHidden="1" w:unhideWhenUsed="1"/>
-    <w:lsdException w:name="Outline List 1" w:semiHidden="1" w:unhideWhenUsed="1"/>
-    <w:lsdException w:name="Outline List 2" w:semiHidden="1" w:unhideWhenUsed="1"/>
-    <w:lsdException w:name="Outline List 3" w:semiHidden="1" w:unhideWhenUsed="1"/>
-    <w:lsdException w:name="Table Simple 1" w:semiHidden="1" w:unhideWhenUsed="1"/>
-    <w:lsdException w:name="Table Simple 2" w:semiHidden="1" w:unhideWhenUsed="1"/>
-    <w:lsdException w:name="Table Simple 3" w:semiHidden="1" w:unhideWhenUsed="1"/>
-    <w:lsdException w:name="Table Classic 1" w:semiHidden="1" w:unhideWhenUsed="1"/>
-    <w:lsdException w:name="Table Classic 2" w:semiHidden="1" w:unhideWhenUsed="1"/>
-    <w:lsdException w:name="Table Classic 3" w:semiHidden="1" w:unhideWhenUsed="1"/>
-    <w:lsdException w:name="Table Classic 4" w:semiHidden="1" w:unhideWhenUsed="1"/>
-    <w:lsdException w:name="Table Colorful 1" w:semiHidden="1" w:unhideWhenUsed="1"/>
-    <w:lsdException w:name="Table Colorful 2" w:semiHidden="1" w:unhideWhenUsed="1"/>
-    <w:lsdException w:name="Table Colorful 3" w:semiHidden="1" w:unhideWhenUsed="1"/>
-    <w:lsdException w:name="Table Columns 1" w:semiHidden="1" w:unhideWhenUsed="1"/>
-    <w:lsdException w:name="Table Columns 2" w:semiHidden="1" w:unhideWhenUsed="1"/>
-    <w:lsdException w:name="Table Columns 3" w:semiHidden="1" w:unhideWhenUsed="1"/>
-    <w:lsdException w:name="Table Columns 4" w:semiHidden="1" w:unhideWhenUsed="1"/>
-    <w:lsdException w:name="Table Columns 5" w:semiHidden="1" w:unhideWhenUsed="1"/>
-    <w:lsdException w:name="Table Grid 1" w:semiHidden="1" w:unhideWhenUsed="1"/>
-    <w:lsdException w:name="Table Grid 2" w:semiHidden="1" w:unhideWhenUsed="1"/>
-    <w:lsdException w:name="Table Grid 3" w:semiHidden="1" w:unhideWhenUsed="1"/>
-    <w:lsdException w:name="Table Grid 4" w:semiHidden="1" w:unhideWhenUsed="1"/>
-    <w:lsdException w:name="Table Grid 5" w:semiHidden="1" w:unhideWhenUsed="1"/>
-    <w:lsdException w:name="Table Grid 6" w:semiHidden="1" w:unhideWhenUsed="1"/>
-    <w:lsdException w:name="Table Grid 7" w:semiHidden="1" w:unhideWhenUsed="1"/>
-    <w:lsdException w:name="Table Grid 8" w:semiHidden="1" w:unhideWhenUsed="1"/>
-    <w:lsdException w:name="Table List 1" w:semiHidden="1" w:unhideWhenUsed="1"/>
-    <w:lsdException w:name="Table List 2" w:semiHidden="1" w:unhideWhenUsed="1"/>
-    <w:lsdException w:name="Table List 3" w:semiHidden="1" w:unhideWhenUsed="1"/>
-    <w:lsdException w:name="Table List 4" w:semiHidden="1" w:unhideWhenUsed="1"/>
-    <w:lsdException w:name="Table List 5" w:semiHidden="1" w:unhideWhenUsed="1"/>
-    <w:lsdException w:name="Table List 6" w:semiHidden="1" w:unhideWhenUsed="1"/>
-    <w:lsdException w:name="Table List 7" w:semiHidden="1" w:unhideWhenUsed="1"/>
-    <w:lsdException w:name="Table List 8" w:semiHidden="1" w:unhideWhenUsed="1"/>
-    <w:lsdException w:name="Table 3D effects 1" w:semiHidden="1" w:unhideWhenUsed="1"/>
-    <w:lsdException w:name="Table 3D effects 2" w:semiHidden="1" w:unhideWhenUsed="1"/>
-    <w:lsdException w:name="Table 3D effects 3" w:semiHidden="1" w:unhideWhenUsed="1"/>
-    <w:lsdException w:name="Table Contemporary" w:semiHidden="1" w:unhideWhenUsed="1"/>
-    <w:lsdException w:name="Table Elegant" w:semiHidden="1" w:unhideWhenUsed="1"/>
-    <w:lsdException w:name="Table Professional" w:semiHidden="1" w:unhideWhenUsed="1"/>
-    <w:lsdException w:name="Table Subtle 1" w:semiHidden="1" w:unhideWhenUsed="1"/>
-    <w:lsdException w:name="Table Subtle 2" w:semiHidden="1" w:unhideWhenUsed="1"/>
-    <w:lsdException w:name="Table Web 1" w:semiHidden="1" w:unhideWhenUsed="1"/>
-    <w:lsdException w:name="Table Web 2" w:semiHidden="1" w:unhideWhenUsed="1"/>
-    <w:lsdException w:name="Table Web 3" w:semiHidden="1" w:unhideWhenUsed="1"/>
-    <w:lsdException w:name="Balloon Text" w:semiHidden="1" w:unhideWhenUsed="1"/>
-    <w:lsdException w:name="Table Grid" w:uiPriority="59"/>
-    <w:lsdException w:name="Table Theme" w:semiHidden="1" w:unhideWhenUsed="1"/>
-    <w:lsdException w:name="Placeholder Text" w:semiHidden="1"/>
-    <w:lsdException w:name="No Spacing" w:uiPriority="1" w:qFormat="1"/>
-    <w:lsdException w:name="Light Shading" w:uiPriority="60"/>
-    <w:lsdException w:name="Light List" w:uiPriority="61"/>
-    <w:lsdException w:name="Light Grid" w:uiPriority="62"/>
-    <w:lsdException w:name="Medium Shading 1" w:uiPriority="63"/>
-    <w:lsdException w:name="Medium Shading 2" w:uiPriority="64"/>
-    <w:lsdException w:name="Medium List 1" w:uiPriority="65"/>
-    <w:lsdException w:name="Medium List 2" w:uiPriority="66"/>
-    <w:lsdException w:name="Medium Grid 1" w:uiPriority="67"/>
-    <w:lsdException w:name="Medium Grid 2" w:uiPriority="68"/>
-    <w:lsdException w:name="Medium Grid 3" w:uiPriority="69"/>
-    <w:lsdException w:name="Dark List" w:uiPriority="70"/>
-    <w:lsdException w:name="Colorful Shading" w:uiPriority="71"/>
-    <w:lsdException w:name="Colorful List" w:uiPriority="72"/>
-    <w:lsdException w:name="Colorful Grid" w:uiPriority="73"/>
-    <w:lsdException w:name="Light Shading Accent 1" w:uiPriority="60"/>
-    <w:lsdException w:name="Light List Accent 1" w:uiPriority="61"/>
-    <w:lsdException w:name="Light Grid Accent 1" w:uiPriority="62"/>
-    <w:lsdException w:name="Medium Shading 1 Accent 1" w:uiPriority="63"/>
-    <w:lsdException w:name="Medium Shading 2 Accent 1" w:uiPriority="64"/>
-    <w:lsdException w:name="Medium List 1 Accent 1" w:uiPriority="65"/>
-    <w:lsdException w:name="Revision" w:semiHidden="1"/>
-    <w:lsdException w:name="List Paragraph" w:uiPriority="34" w:qFormat="1"/>
-    <w:lsdException w:name="Quote" w:uiPriority="29" w:qFormat="1"/>
-    <w:lsdException w:name="Intense Quote" w:uiPriority="30" w:qFormat="1"/>
-    <w:lsdException w:name="Medium List 2 Accent 1" w:uiPriority="66"/>
-    <w:lsdException w:name="Medium Grid 1 Accent 1" w:uiPriority="67"/>
-    <w:lsdException w:name="Medium Grid 2 Accent 1" w:uiPriority="68"/>
-    <w:lsdException w:name="Medium Grid 3 Accent 1" w:uiPriority="69"/>
-    <w:lsdException w:name="Dark List Accent 1" w:uiPriority="70"/>
-    <w:lsdException w:name="Colorful Shading Accent 1" w:uiPriority="71"/>
-    <w:lsdException w:name="Colorful List Accent 1" w:uiPriority="72"/>
-    <w:lsdException w:name="Colorful Grid Accent 1" w:uiPriority="73"/>
-    <w:lsdException w:name="Light Shading Accent 2" w:uiPriority="60"/>
-    <w:lsdException w:name="Light List Accent 2" w:uiPriority="61"/>
-    <w:lsdException w:name="Light Grid Accent 2" w:uiPriority="62"/>
-    <w:lsdException w:name="Medium Shading 1 Accent 2" w:uiPriority="63"/>
-    <w:lsdException w:name="Medium Shading 2 Accent 2" w:uiPriority="64"/>
-    <w:lsdException w:name="Medium List 1 Accent 2" w:uiPriority="65"/>
-    <w:lsdException w:name="Medium List 2 Accent 2" w:uiPriority="66"/>
-    <w:lsdException w:name="Medium Grid 1 Accent 2" w:uiPriority="67"/>
-    <w:lsdException w:name="Medium Grid 2 Accent 2" w:uiPriority="68"/>
-    <w:lsdException w:name="Medium Grid 3 Accent 2" w:uiPriority="69"/>
-    <w:lsdException w:name="Dark List Accent 2" w:uiPriority="70"/>
-    <w:lsdException w:name="Colorful Shading Accent 2" w:uiPriority="71"/>
-    <w:lsdException w:name="Colorful List Accent 2" w:uiPriority="72"/>
-    <w:lsdException w:name="Colorful Grid Accent 2" w:uiPriority="73"/>
-    <w:lsdException w:name="Light Shading Accent 3" w:uiPriority="60"/>
-    <w:lsdException w:name="Light List Accent 3" w:uiPriority="61"/>
-    <w:lsdException w:name="Light Grid Accent 3" w:uiPriority="62"/>
-    <w:lsdException w:name="Medium Shading 1 Accent 3" w:uiPriority="63"/>
-    <w:lsdException w:name="Medium Shading 2 Accent 3" w:uiPriority="64"/>
-    <w:lsdException w:name="Medium List 1 Accent 3" w:uiPriority="65"/>
-    <w:lsdException w:name="Medium List 2 Accent 3" w:uiPriority="66"/>
-    <w:lsdException w:name="Medium Grid 1 Accent 3" w:uiPriority="67"/>
-    <w:lsdException w:name="Medium Grid 2 Accent 3" w:uiPriority="68"/>
-    <w:lsdException w:name="Medium Grid 3 Accent 3" w:uiPriority="69"/>
-    <w:lsdException w:name="Dark List Accent 3" w:uiPriority="70"/>
-    <w:lsdException w:name="Colorful Shading Accent 3" w:uiPriority="71"/>
-    <w:lsdException w:name="Colorful List Accent 3" w:uiPriority="72"/>
-    <w:lsdException w:name="Colorful Grid Accent 3" w:uiPriority="73"/>
-    <w:lsdException w:name="Light Shading Accent 4" w:uiPriority="60"/>
-    <w:lsdException w:name="Light List Accent 4" w:uiPriority="61"/>
-    <w:lsdException w:name="Light Grid Accent 4" w:uiPriority="62"/>
-    <w:lsdException w:name="Medium Shading 1 Accent 4" w:uiPriority="63"/>
-    <w:lsdException w:name="Medium Shading 2 Accent 4" w:uiPriority="64"/>
-    <w:lsdException w:name="Medium List 1 Accent 4" w:uiPriority="65"/>
-    <w:lsdException w:name="Medium List 2 Accent 4" w:uiPriority="66"/>
-    <w:lsdException w:name="Medium Grid 1 Accent 4" w:uiPriority="67"/>
-    <w:lsdException w:name="Medium Grid 2 Accent 4" w:uiPriority="68"/>
-    <w:lsdException w:name="Medium Grid 3 Accent 4" w:uiPriority="69"/>
-    <w:lsdException w:name="Dark List Accent 4" w:uiPriority="70"/>
-    <w:lsdException w:name="Colorful Shading Accent 4" w:uiPriority="71"/>
-    <w:lsdException w:name="Colorful List Accent 4" w:uiPriority="72"/>
-    <w:lsdException w:name="Colorful Grid Accent 4" w:uiPriority="73"/>
-    <w:lsdException w:name="Light Shading Accent 5" w:uiPriority="60"/>
-    <w:lsdException w:name="Light List Accent 5" w:uiPriority="61"/>
-    <w:lsdException w:name="Light Grid Accent 5" w:uiPriority="62"/>
-    <w:lsdException w:name="Medium Shading 1 Accent 5" w:uiPriority="63"/>
-    <w:lsdException w:name="Medium Shading 2 Accent 5" w:uiPriority="64"/>
-    <w:lsdException w:name="Medium List 1 Accent 5" w:uiPriority="65"/>
-    <w:lsdException w:name="Medium List 2 Accent 5" w:uiPriority="66"/>
-    <w:lsdException w:name="Medium Grid 1 Accent 5" w:uiPriority="67"/>
-    <w:lsdException w:name="Medium Grid 2 Accent 5" w:uiPriority="68"/>
-    <w:lsdException w:name="Medium Grid 3 Accent 5" w:uiPriority="69"/>
-    <w:lsdException w:name="Dark List Accent 5" w:uiPriority="70"/>
-    <w:lsdException w:name="Colorful Shading Accent 5" w:uiPriority="71"/>
-    <w:lsdException w:name="Colorful List Accent 5" w:uiPriority="72"/>
-    <w:lsdException w:name="Colorful Grid Accent 5" w:uiPriority="73"/>
-    <w:lsdException w:name="Light Shading Accent 6" w:uiPriority="60"/>
-    <w:lsdException w:name="Light List Accent 6" w:uiPriority="61"/>
-    <w:lsdException w:name="Light Grid Accent 6" w:uiPriority="62"/>
-    <w:lsdException w:name="Medium Shading 1 Accent 6" w:uiPriority="63"/>
-    <w:lsdException w:name="Medium Shading 2 Accent 6" w:uiPriority="64"/>
-    <w:lsdException w:name="Medium List 1 Accent 6" w:uiPriority="65"/>
-    <w:lsdException w:name="Medium List 2 Accent 6" w:uiPriority="66"/>
-    <w:lsdException w:name="Medium Grid 1 Accent 6" w:uiPriority="67"/>
-    <w:lsdException w:name="Medium Grid 2 Accent 6" w:uiPriority="68"/>
-    <w:lsdException w:name="Medium Grid 3 Accent 6" w:uiPriority="69"/>
-    <w:lsdException w:name="Dark List Accent 6" w:uiPriority="70"/>
-    <w:lsdException w:name="Colorful Shading Accent 6" w:uiPriority="71"/>
-    <w:lsdException w:name="Colorful List Accent 6" w:uiPriority="72"/>
-    <w:lsdException w:name="Colorful Grid Accent 6" w:uiPriority="73"/>
-    <w:lsdException w:name="Subtle Emphasis" w:uiPriority="19" w:qFormat="1"/>
-    <w:lsdException w:name="Intense Emphasis" w:uiPriority="21" w:qFormat="1"/>
-    <w:lsdException w:name="Subtle Reference" w:uiPriority="31" w:qFormat="1"/>
-    <w:lsdException w:name="Intense Reference" w:uiPriority="32" w:qFormat="1"/>
-    <w:lsdException w:name="Book Title" w:uiPriority="33" w:qFormat="1"/>
-    <w:lsdException w:name="Bibliography" w:semiHidden="1" w:uiPriority="37" w:unhideWhenUsed="1"/>
-    <w:lsdException w:name="TOC Heading" w:semiHidden="1" w:uiPriority="39" w:unhideWhenUsed="1" w:qFormat="1"/>
-    <w:lsdException w:name="Plain Table 1" w:uiPriority="41"/>
-    <w:lsdException w:name="Plain Table 2" w:uiPriority="42"/>
-    <w:lsdException w:name="Plain Table 3" w:uiPriority="43"/>
-    <w:lsdException w:name="Plain Table 4" w:uiPriority="44"/>
-    <w:lsdException w:name="Plain Table 5" w:uiPriority="45"/>
-    <w:lsdException w:name="Grid Table Light" w:uiPriority="40"/>
-    <w:lsdException w:name="Grid Table 1 Light" w:uiPriority="46"/>
-    <w:lsdException w:name="Grid Table 2" w:uiPriority="47"/>
-    <w:lsdException w:name="Grid Table 3" w:uiPriority="48"/>
-    <w:lsdException w:name="Grid Table 4" w:uiPriority="49"/>
-    <w:lsdException w:name="Grid Table 5 Dark" w:uiPriority="50"/>
-    <w:lsdException w:name="Grid Table 6 Colorful" w:uiPriority="51"/>
-    <w:lsdException w:name="Grid Table 7 Colorful" w:uiPriority="52"/>
-    <w:lsdException w:name="Grid Table 1 Light Accent 1" w:uiPriority="46"/>
-    <w:lsdException w:name="Grid Table 2 Accent 1" w:uiPriority="47"/>
-    <w:lsdException w:name="Grid Table 3 Accent 1" w:uiPriority="48"/>
-    <w:lsdException w:name="Grid Table 4 Accent 1" w:uiPriority="49"/>
-    <w:lsdException w:name="Grid Table 5 Dark Accent 1" w:uiPriority="50"/>
-    <w:lsdException w:name="Grid Table 6 Colorful Accent 1" w:uiPriority="51"/>
-    <w:lsdException w:name="Grid Table 7 Colorful Accent 1" w:uiPriority="52"/>
-    <w:lsdException w:name="Grid Table 1 Light Accent 2" w:uiPriority="46"/>
-    <w:lsdException w:name="Grid Table 2 Accent 2" w:uiPriority="47"/>
-    <w:lsdException w:name="Grid Table 3 Accent 2" w:uiPriority="48"/>
-    <w:lsdException w:name="Grid Table 4 Accent 2" w:uiPriority="49"/>
-    <w:lsdException w:name="Grid Table 5 Dark Accent 2" w:uiPriority="50"/>
-    <w:lsdException w:name="Grid Table 6 Colorful Accent 2" w:uiPriority="51"/>
-    <w:lsdException w:name="Grid Table 7 Colorful Accent 2" w:uiPriority="52"/>
-    <w:lsdException w:name="Grid Table 1 Light Accent 3" w:uiPriority="46"/>
-    <w:lsdException w:name="Grid Table 2 Accent 3" w:uiPriority="47"/>
-    <w:lsdException w:name="Grid Table 3 Accent 3" w:uiPriority="48"/>
-    <w:lsdException w:name="Grid Table 4 Accent 3" w:uiPriority="49"/>
-    <w:lsdException w:name="Grid Table 5 Dark Accent 3" w:uiPriority="50"/>
-    <w:lsdException w:name="Grid Table 6 Colorful Accent 3" w:uiPriority="51"/>
-    <w:lsdException w:name="Grid Table 7 Colorful Accent 3" w:uiPriority="52"/>
-    <w:lsdException w:name="Grid Table 1 Light Accent 4" w:uiPriority="46"/>
-    <w:lsdException w:name="Grid Table 2 Accent 4" w:uiPriority="47"/>
-    <w:lsdException w:name="Grid Table 3 Accent 4" w:uiPriority="48"/>
-    <w:lsdException w:name="Grid Table 4 Accent 4" w:uiPriority="49"/>
-    <w:lsdException w:name="Grid Table 5 Dark Accent 4" w:uiPriority="50"/>
-    <w:lsdException w:name="Grid Table 6 Colorful Accent 4" w:uiPriority="51"/>
-    <w:lsdException w:name="Grid Table 7 Colorful Accent 4" w:uiPriority="52"/>
-    <w:lsdException w:name="Grid Table 1 Light Accent 5" w:uiPriority="46"/>
-    <w:lsdException w:name="Grid Table 2 Accent 5" w:uiPriority="47"/>
-    <w:lsdException w:name="Grid Table 3 Accent 5" w:uiPriority="48"/>
-    <w:lsdException w:name="Grid Table 4 Accent 5" w:uiPriority="49"/>
-    <w:lsdException w:name="Grid Table 5 Dark Accent 5" w:uiPriority="50"/>
-    <w:lsdException w:name="Grid Table 6 Colorful Accent 5" w:uiPriority="51"/>
-    <w:lsdException w:name="Grid Table 7 Colorful Accent 5" w:uiPriority="52"/>
-    <w:lsdException w:name="Grid Table 1 Light Accent 6" w:uiPriority="46"/>
-    <w:lsdException w:name="Grid Table 2 Accent 6" w:uiPriority="47"/>
-    <w:lsdException w:name="Grid Table 3 Accent 6" w:uiPriority="48"/>
-    <w:lsdException w:name="Grid Table 4 Accent 6" w:uiPriority="49"/>
-    <w:lsdException w:name="Grid Table 5 Dark Accent 6" w:uiPriority="50"/>
-    <w:lsdException w:name="Grid Table 6 Colorful Accent 6" w:uiPriority="51"/>
-    <w:lsdException w:name="Grid Table 7 Colorful Accent 6" w:uiPriority="52"/>
-    <w:lsdException w:name="List Table 1 Light" w:uiPriority="46"/>
-    <w:lsdException w:name="List Table 2" w:uiPriority="47"/>
-    <w:lsdException w:name="List Table 3" w:uiPriority="48"/>
-    <w:lsdException w:name="List Table 4" w:uiPriority="49"/>
-    <w:lsdException w:name="List Table 5 Dark" w:uiPriority="50"/>
-    <w:lsdException w:name="List Table 6 Colorful" w:uiPriority="51"/>
-    <w:lsdException w:name="List Table 7 Colorful" w:uiPriority="52"/>
-    <w:lsdException w:name="List Table 1 Light Accent 1" w:uiPriority="46"/>
-    <w:lsdException w:name="List Table 2 Accent 1" w:uiPriority="47"/>
-    <w:lsdException w:name="List Table 3 Accent 1" w:uiPriority="48"/>
-    <w:lsdException w:name="List Table 4 Accent 1" w:uiPriority="49"/>
-    <w:lsdException w:name="List Table 5 Dark Accent 1" w:uiPriority="50"/>
-    <w:lsdException w:name="List Table 6 Colorful Accent 1" w:uiPriority="51"/>
-    <w:lsdException w:name="List Table 7 Colorful Accent 1" w:uiPriority="52"/>
-    <w:lsdException w:name="List Table 1 Light Accent 2" w:uiPriority="46"/>
-    <w:lsdException w:name="List Table 2 Accent 2" w:uiPriority="47"/>
-    <w:lsdException w:name="List Table 3 Accent 2" w:uiPriority="48"/>
-    <w:lsdException w:name="List Table 4 Accent 2" w:uiPriority="49"/>
-    <w:lsdException w:name="List Table 5 Dark Accent 2" w:uiPriority="50"/>
-    <w:lsdException w:name="List Table 6 Colorful Accent 2" w:uiPriority="51"/>
-    <w:lsdException w:name="List Table 7 Colorful Accent 2" w:uiPriority="52"/>
-    <w:lsdException w:name="List Table 1 Light Accent 3" w:uiPriority="46"/>
-    <w:lsdException w:name="List Table 2 Accent 3" w:uiPriority="47"/>
-    <w:lsdException w:name="List Table 3 Accent 3" w:uiPriority="48"/>
-    <w:lsdException w:name="List Table 4 Accent 3" w:uiPriority="49"/>
-    <w:lsdException w:name="List Table 5 Dark Accent 3" w:uiPriority="50"/>
-    <w:lsdException w:name="List Table 6 Colorful Accent 3" w:uiPriority="51"/>
-    <w:lsdException w:name="List Table 7 Colorful Accent 3" w:uiPriority="52"/>
-    <w:lsdException w:name="List Table 1 Light Accent 4" w:uiPriority="46"/>
-    <w:lsdException w:name="List Table 2 Accent 4" w:uiPriority="47"/>
-    <w:lsdException w:name="List Table 3 Accent 4" w:uiPriority="48"/>
-    <w:lsdException w:name="List Table 4 Accent 4" w:uiPriority="49"/>
-    <w:lsdException w:name="List Table 5 Dark Accent 4" w:uiPriority="50"/>
-    <w:lsdException w:name="List Table 6 Colorful Accent 4" w:uiPriority="51"/>
-    <w:lsdException w:name="List Table 7 Colorful Accent 4" w:uiPriority="52"/>
-    <w:lsdException w:name="List Table 1 Light Accent 5" w:uiPriority="46"/>
-    <w:lsdException w:name="List Table 2 Accent 5" w:uiPriority="47"/>
-    <w:lsdException w:name="List Table 3 Accent 5" w:uiPriority="48"/>
-    <w:lsdException w:name="List Table 4 Accent 5" w:uiPriority="49"/>
-    <w:lsdException w:name="List Table 5 Dark Accent 5" w:uiPriority="50"/>
-    <w:lsdException w:name="List Table 6 Colorful Accent 5" w:uiPriority="51"/>
-    <w:lsdException w:name="List Table 7 Colorful Accent 5" w:uiPriority="52"/>
-    <w:lsdException w:name="List Table 1 Light Accent 6" w:uiPriority="46"/>
-    <w:lsdException w:name="List Table 2 Accent 6" w:uiPriority="47"/>
-    <w:lsdException w:name="List Table 3 Accent 6" w:uiPriority="48"/>
-    <w:lsdException w:name="List Table 4 Accent 6" w:uiPriority="49"/>
-    <w:lsdException w:name="List Table 5 Dark Accent 6" w:uiPriority="50"/>
-    <w:lsdException w:name="List Table 6 Colorful Accent 6" w:uiPriority="51"/>
-    <w:lsdException w:name="List Table 7 Colorful Accent 6" w:uiPriority="52"/>
+  <w:latentStyles w:defLockedState="0" w:defUIPriority="99" w:defSemiHidden="1" w:defUnhideWhenUsed="1" w:defQFormat="0" w:count="267">
+    <w:lsdException w:name="Normal" w:semiHidden="0" w:uiPriority="0" w:unhideWhenUsed="0" w:qFormat="1"/>
+    <w:lsdException w:name="heading 1" w:semiHidden="0" w:uiPriority="9" w:unhideWhenUsed="0" w:qFormat="1"/>
+    <w:lsdException w:name="heading 2" w:semiHidden="0" w:uiPriority="9" w:unhideWhenUsed="0" w:qFormat="1"/>
+    <w:lsdException w:name="heading 3" w:semiHidden="0" w:uiPriority="9" w:unhideWhenUsed="0" w:qFormat="1"/>
+    <w:lsdException w:name="heading 4" w:semiHidden="0" w:uiPriority="9" w:unhideWhenUsed="0" w:qFormat="1"/>
+    <w:lsdException w:name="heading 5" w:semiHidden="0" w:uiPriority="9" w:unhideWhenUsed="0" w:qFormat="1"/>
+    <w:lsdException w:name="heading 6" w:semiHidden="0" w:uiPriority="9" w:unhideWhenUsed="0" w:qFormat="1"/>
+    <w:lsdException w:name="heading 7" w:semiHidden="0" w:uiPriority="9" w:unhideWhenUsed="0" w:qFormat="1"/>
+    <w:lsdException w:name="heading 8" w:semiHidden="0" w:uiPriority="9" w:unhideWhenUsed="0" w:qFormat="1"/>
+    <w:lsdException w:name="heading 9" w:semiHidden="0" w:uiPriority="9" w:unhideWhenUsed="0" w:qFormat="1"/>
+    <w:lsdException w:name="toc 1" w:uiPriority="39"/>
+    <w:lsdException w:name="toc 2" w:uiPriority="39"/>
+    <w:lsdException w:name="toc 3" w:uiPriority="39"/>
+    <w:lsdException w:name="toc 4" w:uiPriority="39"/>
+    <w:lsdException w:name="toc 5" w:uiPriority="39"/>
+    <w:lsdException w:name="toc 6" w:uiPriority="39"/>
+    <w:lsdException w:name="toc 7" w:uiPriority="39"/>
+    <w:lsdException w:name="toc 8" w:uiPriority="39"/>
+    <w:lsdException w:name="toc 9" w:uiPriority="39"/>
+    <w:lsdException w:name="caption" w:uiPriority="35" w:qFormat="1"/>
+    <w:lsdException w:name="Title" w:semiHidden="0" w:uiPriority="10" w:unhideWhenUsed="0" w:qFormat="1"/>
+    <w:lsdException w:name="Default Paragraph Font" w:uiPriority="1"/>
+    <w:lsdException w:name="Body Text" w:uiPriority="0"/>
+    <w:lsdException w:name="Subtitle" w:semiHidden="0" w:uiPriority="11" w:unhideWhenUsed="0" w:qFormat="1"/>
+    <w:lsdException w:name="Strong" w:semiHidden="0" w:uiPriority="22" w:unhideWhenUsed="0" w:qFormat="1"/>
+    <w:lsdException w:name="Emphasis" w:semiHidden="0" w:uiPriority="20" w:unhideWhenUsed="0" w:qFormat="1"/>
+    <w:lsdException w:name="Table Grid" w:semiHidden="0" w:uiPriority="59" w:unhideWhenUsed="0"/>
+    <w:lsdException w:name="Placeholder Text" w:unhideWhenUsed="0"/>
+    <w:lsdException w:name="No Spacing" w:semiHidden="0" w:uiPriority="1" w:unhideWhenUsed="0" w:qFormat="1"/>
+    <w:lsdException w:name="Light Shading" w:semiHidden="0" w:uiPriority="60" w:unhideWhenUsed="0"/>
+    <w:lsdException w:name="Light List" w:semiHidden="0" w:uiPriority="61" w:unhideWhenUsed="0"/>
+    <w:lsdException w:name="Light Grid" w:semiHidden="0" w:uiPriority="62" w:unhideWhenUsed="0"/>
+    <w:lsdException w:name="Medium Shading 1" w:semiHidden="0" w:uiPriority="63" w:unhideWhenUsed="0"/>
+    <w:lsdException w:name="Medium Shading 2" w:semiHidden="0" w:uiPriority="64" w:unhideWhenUsed="0"/>
+    <w:lsdException w:name="Medium List 1" w:semiHidden="0" w:uiPriority="65" w:unhideWhenUsed="0"/>
+    <w:lsdException w:name="Medium List 2" w:semiHidden="0" w:uiPriority="66" w:unhideWhenUsed="0"/>
+    <w:lsdException w:name="Medium Grid 1" w:semiHidden="0" w:uiPriority="67" w:unhideWhenUsed="0"/>
+    <w:lsdException w:name="Medium Grid 2" w:semiHidden="0" w:uiPriority="68" w:unhideWhenUsed="0"/>
+    <w:lsdException w:name="Medium Grid 3" w:semiHidden="0" w:uiPriority="69" w:unhideWhenUsed="0"/>
+    <w:lsdException w:name="Dark List" w:semiHidden="0" w:uiPriority="70" w:unhideWhenUsed="0"/>
+    <w:lsdException w:name="Colorful Shading" w:semiHidden="0" w:uiPriority="71" w:unhideWhenUsed="0"/>
+    <w:lsdException w:name="Colorful List" w:semiHidden="0" w:uiPriority="72" w:unhideWhenUsed="0"/>
+    <w:lsdException w:name="Colorful Grid" w:semiHidden="0" w:uiPriority="73" w:unhideWhenUsed="0"/>
+    <w:lsdException w:name="Light Shading Accent 1" w:semiHidden="0" w:uiPriority="60" w:unhideWhenUsed="0"/>
+    <w:lsdException w:name="Light List Accent 1" w:semiHidden="0" w:uiPriority="61" w:unhideWhenUsed="0"/>
+    <w:lsdException w:name="Light Grid Accent 1" w:semiHidden="0" w:uiPriority="62" w:unhideWhenUsed="0"/>
+    <w:lsdException w:name="Medium Shading 1 Accent 1" w:semiHidden="0" w:uiPriority="63" w:unhideWhenUsed="0"/>
+    <w:lsdException w:name="Medium Shading 2 Accent 1" w:semiHidden="0" w:uiPriority="64" w:unhideWhenUsed="0"/>
+    <w:lsdException w:name="Medium List 1 Accent 1" w:semiHidden="0" w:uiPriority="65" w:unhideWhenUsed="0"/>
+    <w:lsdException w:name="Revision" w:unhideWhenUsed="0"/>
+    <w:lsdException w:name="List Paragraph" w:semiHidden="0" w:uiPriority="34" w:unhideWhenUsed="0" w:qFormat="1"/>
+    <w:lsdException w:name="Quote" w:semiHidden="0" w:uiPriority="29" w:unhideWhenUsed="0" w:qFormat="1"/>
+    <w:lsdException w:name="Intense Quote" w:semiHidden="0" w:uiPriority="30" w:unhideWhenUsed="0" w:qFormat="1"/>
+    <w:lsdException w:name="Medium List 2 Accent 1" w:semiHidden="0" w:uiPriority="66" w:unhideWhenUsed="0"/>
+    <w:lsdException w:name="Medium Grid 1 Accent 1" w:semiHidden="0" w:uiPriority="67" w:unhideWhenUsed="0"/>
+    <w:lsdException w:name="Medium Grid 2 Accent 1" w:semiHidden="0" w:uiPriority="68" w:unhideWhenUsed="0"/>
+    <w:lsdException w:name="Medium Grid 3 Accent 1" w:semiHidden="0" w:uiPriority="69" w:unhideWhenUsed="0"/>
+    <w:lsdException w:name="Dark List Accent 1" w:semiHidden="0" w:uiPriority="70" w:unhideWhenUsed="0"/>
+    <w:lsdException w:name="Colorful Shading Accent 1" w:semiHidden="0" w:uiPriority="71" w:unhideWhenUsed="0"/>
+    <w:lsdException w:name="Colorful List Accent 1" w:semiHidden="0" w:uiPriority="72" w:unhideWhenUsed="0"/>
+    <w:lsdException w:name="Colorful Grid Accent 1" w:semiHidden="0" w:uiPriority="73" w:unhideWhenUsed="0"/>
+    <w:lsdException w:name="Light Shading Accent 2" w:semiHidden="0" w:uiPriority="60" w:unhideWhenUsed="0"/>
+    <w:lsdException w:name="Light List Accent 2" w:semiHidden="0" w:uiPriority="61" w:unhideWhenUsed="0"/>
+    <w:lsdException w:name="Light Grid Accent 2" w:semiHidden="0" w:uiPriority="62" w:unhideWhenUsed="0"/>
+    <w:lsdException w:name="Medium Shading 1 Accent 2" w:semiHidden="0" w:uiPriority="63" w:unhideWhenUsed="0"/>
+    <w:lsdException w:name="Medium Shading 2 Accent 2" w:semiHidden="0" w:uiPriority="64" w:unhideWhenUsed="0"/>
+    <w:lsdException w:name="Medium List 1 Accent 2" w:semiHidden="0" w:uiPriority="65" w:unhideWhenUsed="0"/>
+    <w:lsdException w:name="Medium List 2 Accent 2" w:semiHidden="0" w:uiPriority="66" w:unhideWhenUsed="0"/>
+    <w:lsdException w:name="Medium Grid 1 Accent 2" w:semiHidden="0" w:uiPriority="67" w:unhideWhenUsed="0"/>
+    <w:lsdException w:name="Medium Grid 2 Accent 2" w:semiHidden="0" w:uiPriority="68" w:unhideWhenUsed="0"/>
+    <w:lsdException w:name="Medium Grid 3 Accent 2" w:semiHidden="0" w:uiPriority="69" w:unhideWhenUsed="0"/>
+    <w:lsdException w:name="Dark List Accent 2" w:semiHidden="0" w:uiPriority="70" w:unhideWhenUsed="0"/>
+    <w:lsdException w:name="Colorful Shading Accent 2" w:semiHidden="0" w:uiPriority="71" w:unhideWhenUsed="0"/>
+    <w:lsdException w:name="Colorful List Accent 2" w:semiHidden="0" w:uiPriority="72" w:unhideWhenUsed="0"/>
+    <w:lsdException w:name="Colorful Grid Accent 2" w:semiHidden="0" w:uiPriority="73" w:unhideWhenUsed="0"/>
+    <w:lsdException w:name="Light Shading Accent 3" w:semiHidden="0" w:uiPriority="60" w:unhideWhenUsed="0"/>
+    <w:lsdException w:name="Light List Accent 3" w:semiHidden="0" w:uiPriority="61" w:unhideWhenUsed="0"/>
+    <w:lsdException w:name="Light Grid Accent 3" w:semiHidden="0" w:uiPriority="62" w:unhideWhenUsed="0"/>
+    <w:lsdException w:name="Medium Shading 1 Accent 3" w:semiHidden="0" w:uiPriority="63" w:unhideWhenUsed="0"/>
+    <w:lsdException w:name="Medium Shading 2 Accent 3" w:semiHidden="0" w:uiPriority="64" w:unhideWhenUsed="0"/>
+    <w:lsdException w:name="Medium List 1 Accent 3" w:semiHidden="0" w:uiPriority="65" w:unhideWhenUsed="0"/>
+    <w:lsdException w:name="Medium List 2 Accent 3" w:semiHidden="0" w:uiPriority="66" w:unhideWhenUsed="0"/>
+    <w:lsdException w:name="Medium Grid 1 Accent 3" w:semiHidden="0" w:uiPriority="67" w:unhideWhenUsed="0"/>
+    <w:lsdException w:name="Medium Grid 2 Accent 3" w:semiHidden="0" w:uiPriority="68" w:unhideWhenUsed="0"/>
+    <w:lsdException w:name="Medium Grid 3 Accent 3" w:semiHidden="0" w:uiPriority="69" w:unhideWhenUsed="0"/>
+    <w:lsdException w:name="Dark List Accent 3" w:semiHidden="0" w:uiPriority="70" w:unhideWhenUsed="0"/>
+    <w:lsdException w:name="Colorful Shading Accent 3" w:semiHidden="0" w:uiPriority="71" w:unhideWhenUsed="0"/>
+    <w:lsdException w:name="Colorful List Accent 3" w:semiHidden="0" w:uiPriority="72" w:unhideWhenUsed="0"/>
+    <w:lsdException w:name="Colorful Grid Accent 3" w:semiHidden="0" w:uiPriority="73" w:unhideWhenUsed="0"/>
+    <w:lsdException w:name="Light Shading Accent 4" w:semiHidden="0" w:uiPriority="60" w:unhideWhenUsed="0"/>
+    <w:lsdException w:name="Light List Accent 4" w:semiHidden="0" w:uiPriority="61" w:unhideWhenUsed="0"/>
+    <w:lsdException w:name="Light Grid Accent 4" w:semiHidden="0" w:uiPriority="62" w:unhideWhenUsed="0"/>
+    <w:lsdException w:name="Medium Shading 1 Accent 4" w:semiHidden="0" w:uiPriority="63" w:unhideWhenUsed="0"/>
+    <w:lsdException w:name="Medium Shading 2 Accent 4" w:semiHidden="0" w:uiPriority="64" w:unhideWhenUsed="0"/>
+    <w:lsdException w:name="Medium List 1 Accent 4" w:semiHidden="0" w:uiPriority="65" w:unhideWhenUsed="0"/>
+    <w:lsdException w:name="Medium List 2 Accent 4" w:semiHidden="0" w:uiPriority="66" w:unhideWhenUsed="0"/>
+    <w:lsdException w:name="Medium Grid 1 Accent 4" w:semiHidden="0" w:uiPriority="67" w:unhideWhenUsed="0"/>
+    <w:lsdException w:name="Medium Grid 2 Accent 4" w:semiHidden="0" w:uiPriority="68" w:unhideWhenUsed="0"/>
+    <w:lsdException w:name="Medium Grid 3 Accent 4" w:semiHidden="0" w:uiPriority="69" w:unhideWhenUsed="0"/>
+    <w:lsdException w:name="Dark List Accent 4" w:semiHidden="0" w:uiPriority="70" w:unhideWhenUsed="0"/>
+    <w:lsdException w:name="Colorful Shading Accent 4" w:semiHidden="0" w:uiPriority="71" w:unhideWhenUsed="0"/>
+    <w:lsdException w:name="Colorful List Accent 4" w:semiHidden="0" w:uiPriority="72" w:unhideWhenUsed="0"/>
+    <w:lsdException w:name="Colorful Grid Accent 4" w:semiHidden="0" w:uiPriority="73" w:unhideWhenUsed="0"/>
+    <w:lsdException w:name="Light Shading Accent 5" w:semiHidden="0" w:uiPriority="60" w:unhideWhenUsed="0"/>
+    <w:lsdException w:name="Light List Accent 5" w:semiHidden="0" w:uiPriority="61" w:unhideWhenUsed="0"/>
+    <w:lsdException w:name="Light Grid Accent 5" w:semiHidden="0" w:uiPriority="62" w:unhideWhenUsed="0"/>
+    <w:lsdException w:name="Medium Shading 1 Accent 5" w:semiHidden="0" w:uiPriority="63" w:unhideWhenUsed="0"/>
+    <w:lsdException w:name="Medium Shading 2 Accent 5" w:semiHidden="0" w:uiPriority="64" w:unhideWhenUsed="0"/>
+    <w:lsdException w:name="Medium List 1 Accent 5" w:semiHidden="0" w:uiPriority="65" w:unhideWhenUsed="0"/>
+    <w:lsdException w:name="Medium List 2 Accent 5" w:semiHidden="0" w:uiPriority="66" w:unhideWhenUsed="0"/>
+    <w:lsdException w:name="Medium Grid 1 Accent 5" w:semiHidden="0" w:uiPriority="67" w:unhideWhenUsed="0"/>
+    <w:lsdException w:name="Medium Grid 2 Accent 5" w:semiHidden="0" w:uiPriority="68" w:unhideWhenUsed="0"/>
+    <w:lsdException w:name="Medium Grid 3 Accent 5" w:semiHidden="0" w:uiPriority="69" w:unhideWhenUsed="0"/>
+    <w:lsdException w:name="Dark List Accent 5" w:semiHidden="0" w:uiPriority="70" w:unhideWhenUsed="0"/>
+    <w:lsdException w:name="Colorful Shading Accent 5" w:semiHidden="0" w:uiPriority="71" w:unhideWhenUsed="0"/>
+    <w:lsdException w:name="Colorful List Accent 5" w:semiHidden="0" w:uiPriority="72" w:unhideWhenUsed="0"/>
+    <w:lsdException w:name="Colorful Grid Accent 5" w:semiHidden="0" w:uiPriority="73" w:unhideWhenUsed="0"/>
+    <w:lsdException w:name="Light Shading Accent 6" w:semiHidden="0" w:uiPriority="60" w:unhideWhenUsed="0"/>
+    <w:lsdException w:name="Light List Accent 6" w:semiHidden="0" w:uiPriority="61" w:unhideWhenUsed="0"/>
+    <w:lsdException w:name="Light Grid Accent 6" w:semiHidden="0" w:uiPriority="62" w:unhideWhenUsed="0"/>
+    <w:lsdException w:name="Medium Shading 1 Accent 6" w:semiHidden="0" w:uiPriority="63" w:unhideWhenUsed="0"/>
+    <w:lsdException w:name="Medium Shading 2 Accent 6" w:semiHidden="0" w:uiPriority="64" w:unhideWhenUsed="0"/>
+    <w:lsdException w:name="Medium List 1 Accent 6" w:semiHidden="0" w:uiPriority="65" w:unhideWhenUsed="0"/>
+    <w:lsdException w:name="Medium List 2 Accent 6" w:semiHidden="0" w:uiPriority="66" w:unhideWhenUsed="0"/>
+    <w:lsdException w:name="Medium Grid 1 Accent 6" w:semiHidden="0" w:uiPriority="67" w:unhideWhenUsed="0"/>
+    <w:lsdException w:name="Medium Grid 2 Accent 6" w:semiHidden="0" w:uiPriority="68" w:unhideWhenUsed="0"/>
+    <w:lsdException w:name="Medium Grid 3 Accent 6" w:semiHidden="0" w:uiPriority="69" w:unhideWhenUsed="0"/>
+    <w:lsdException w:name="Dark List Accent 6" w:semiHidden="0" w:uiPriority="70" w:unhideWhenUsed="0"/>
+    <w:lsdException w:name="Colorful Shading Accent 6" w:semiHidden="0" w:uiPriority="71" w:unhideWhenUsed="0"/>
+    <w:lsdException w:name="Colorful List Accent 6" w:semiHidden="0" w:uiPriority="72" w:unhideWhenUsed="0"/>
+    <w:lsdException w:name="Colorful Grid Accent 6" w:semiHidden="0" w:uiPriority="73" w:unhideWhenUsed="0"/>
+    <w:lsdException w:name="Subtle Emphasis" w:semiHidden="0" w:uiPriority="19" w:unhideWhenUsed="0" w:qFormat="1"/>
+    <w:lsdException w:name="Intense Emphasis" w:semiHidden="0" w:uiPriority="21" w:unhideWhenUsed="0" w:qFormat="1"/>
+    <w:lsdException w:name="Subtle Reference" w:semiHidden="0" w:uiPriority="31" w:unhideWhenUsed="0" w:qFormat="1"/>
+    <w:lsdException w:name="Intense Reference" w:semiHidden="0" w:uiPriority="32" w:unhideWhenUsed="0" w:qFormat="1"/>
+    <w:lsdException w:name="Book Title" w:semiHidden="0" w:uiPriority="33" w:unhideWhenUsed="0" w:qFormat="1"/>
+    <w:lsdException w:name="Bibliography" w:uiPriority="37"/>
+    <w:lsdException w:name="TOC Heading" w:uiPriority="39" w:qFormat="1"/>
+  </w:latentStyles>
+  <w:style w:type="paragraph" w:default="1" w:styleId="Normal">
+    <w:name w:val="Normal"/>
+    <w:qFormat/>
+    <w:pPr>
+      <w:widowControl w:val="0"/>
+      <w:spacing w:line="240" w:lineRule="atLeast"/>
+    </w:pPr>
+  </w:style>
+  <w:style w:type="paragraph" w:styleId="Ttulo1">
+    <w:name w:val="heading 1"/>
+    <w:basedOn w:val="Normal"/>
+    <w:next w:val="Normal"/>
+    <w:qFormat/>
+    <w:pPr>
+      <w:keepNext/>
+      <w:numPr>
+        <w:numId w:val="8"/>
+      </w:numPr>
+      <w:spacing w:before="120" w:after="60"/>
+      <w:outlineLvl w:val="0"/>
+    </w:pPr>
+    <w:rPr>
+      <w:rFonts w:ascii="Arial" w:hAnsi="Arial"/>
+      <w:b/>
+      <w:sz w:val="24"/>
+    </w:rPr>
+  </w:style>
+  <w:style w:type="paragraph" w:styleId="Ttulo2">
+    <w:name w:val="heading 2"/>
+    <w:basedOn w:val="Ttulo1"/>
+    <w:next w:val="Normal"/>
+    <w:qFormat/>
+    <w:pPr>
+      <w:numPr>
+        <w:numId w:val="4"/>
+      </w:numPr>
+      <w:outlineLvl w:val="1"/>
+    </w:pPr>
+    <w:rPr>
+      <w:sz w:val="20"/>
+    </w:rPr>
+  </w:style>
+  <w:style w:type="paragraph" w:styleId="Ttulo3">
+    <w:name w:val="heading 3"/>
+    <w:basedOn w:val="Ttulo1"/>
+    <w:next w:val="Normal"/>
+    <w:qFormat/>
+    <w:pPr>
+      <w:numPr>
+        <w:numId w:val="1"/>
+      </w:numPr>
+      <w:ind w:left="1440"/>
+      <w:outlineLvl w:val="2"/>
+    </w:pPr>
+    <w:rPr>
+      <w:sz w:val="20"/>
+    </w:rPr>
+  </w:style>
+  <w:style w:type="paragraph" w:styleId="Ttulo4">
+    <w:name w:val="heading 4"/>
+    <w:basedOn w:val="Ttulo1"/>
+    <w:next w:val="Normal"/>
+    <w:qFormat/>
+    <w:pPr>
+      <w:numPr>
+        <w:ilvl w:val="3"/>
+        <w:numId w:val="1"/>
+      </w:numPr>
+      <w:outlineLvl w:val="3"/>
+    </w:pPr>
+    <w:rPr>
+      <w:b w:val="0"/>
+      <w:sz w:val="20"/>
+    </w:rPr>
+  </w:style>
+  <w:style w:type="paragraph" w:styleId="Ttulo5">
+    <w:name w:val="heading 5"/>
+    <w:basedOn w:val="Normal"/>
+    <w:next w:val="Normal"/>
+    <w:qFormat/>
+    <w:pPr>
+      <w:numPr>
+        <w:ilvl w:val="4"/>
+        <w:numId w:val="1"/>
+      </w:numPr>
+      <w:spacing w:before="240" w:after="60"/>
+      <w:ind w:left="2880"/>
+      <w:outlineLvl w:val="4"/>
+    </w:pPr>
+    <w:rPr>
+      <w:sz w:val="22"/>
+    </w:rPr>
+  </w:style>
+  <w:style w:type="paragraph" w:styleId="Ttulo6">
+    <w:name w:val="heading 6"/>
+    <w:basedOn w:val="Normal"/>
+    <w:next w:val="Normal"/>
+    <w:qFormat/>
+    <w:pPr>
+      <w:numPr>
+        <w:ilvl w:val="5"/>
+        <w:numId w:val="1"/>
+      </w:numPr>
+      <w:spacing w:before="240" w:after="60"/>
+      <w:ind w:left="2880"/>
+      <w:outlineLvl w:val="5"/>
+    </w:pPr>
+    <w:rPr>
+      <w:i/>
+      <w:sz w:val="22"/>
+    </w:rPr>
+  </w:style>
+  <w:style w:type="paragraph" w:styleId="Ttulo7">
+    <w:name w:val="heading 7"/>
+    <w:basedOn w:val="Normal"/>
+    <w:next w:val="Normal"/>
+    <w:qFormat/>
+    <w:pPr>
+      <w:numPr>
+        <w:ilvl w:val="6"/>
+        <w:numId w:val="1"/>
+      </w:numPr>
+      <w:spacing w:before="240" w:after="60"/>
+      <w:ind w:left="2880"/>
+      <w:outlineLvl w:val="6"/>
+    </w:pPr>
+  </w:style>
+  <w:style w:type="paragraph" w:styleId="Ttulo8">
+    <w:name w:val="heading 8"/>
+    <w:basedOn w:val="Normal"/>
+    <w:next w:val="Normal"/>
+    <w:qFormat/>
+    <w:pPr>
+      <w:numPr>
+        <w:ilvl w:val="7"/>
+        <w:numId w:val="1"/>
+      </w:numPr>
+      <w:spacing w:before="240" w:after="60"/>
+      <w:ind w:left="2880"/>
+      <w:outlineLvl w:val="7"/>
+    </w:pPr>
+    <w:rPr>
+      <w:i/>
+    </w:rPr>
+  </w:style>
+  <w:style w:type="paragraph" w:styleId="Ttulo9">
+    <w:name w:val="heading 9"/>
+    <w:basedOn w:val="Normal"/>
+    <w:next w:val="Normal"/>
+    <w:qFormat/>
+    <w:pPr>
+      <w:numPr>
+        <w:ilvl w:val="8"/>
+        <w:numId w:val="1"/>
+      </w:numPr>
+      <w:spacing w:before="240" w:after="60"/>
+      <w:ind w:left="2880"/>
+      <w:outlineLvl w:val="8"/>
+    </w:pPr>
+    <w:rPr>
+      <w:b/>
+      <w:i/>
+      <w:sz w:val="18"/>
+    </w:rPr>
+  </w:style>
+  <w:style w:type="character" w:default="1" w:styleId="Fontepargpadro">
+    <w:name w:val="Default Paragraph Font"/>
+    <w:uiPriority w:val="1"/>
+    <w:semiHidden/>
+    <w:unhideWhenUsed/>
+  </w:style>
+  <w:style w:type="table" w:default="1" w:styleId="Tabelanormal">
+    <w:name w:val="Normal Table"/>
+    <w:uiPriority w:val="99"/>
+    <w:semiHidden/>
+    <w:unhideWhenUsed/>
+    <w:tblPr>
+      <w:tblInd w:w="0" w:type="dxa"/>
+      <w:tblCellMar>
+        <w:top w:w="0" w:type="dxa"/>
+        <w:left w:w="108" w:type="dxa"/>
+        <w:bottom w:w="0" w:type="dxa"/>
+        <w:right w:w="108" w:type="dxa"/>
+      </w:tblCellMar>
+    </w:tblPr>
+  </w:style>
+  <w:style w:type="numbering" w:default="1" w:styleId="Semlista">
+    <w:name w:val="No List"/>
+    <w:uiPriority w:val="99"/>
+    <w:semiHidden/>
+    <w:unhideWhenUsed/>
+  </w:style>
+  <w:style w:type="paragraph" w:customStyle="1" w:styleId="Paragraph2">
+    <w:name w:val="Paragraph2"/>
+    <w:basedOn w:val="Normal"/>
+    <w:pPr>
+      <w:spacing w:before="80"/>
+      <w:ind w:left="720"/>
+      <w:jc w:val="both"/>
+    </w:pPr>
+    <w:rPr>
+      <w:color w:val="000000"/>
+      <w:lang w:val="en-AU"/>
+    </w:rPr>
+  </w:style>
+  <w:style w:type="paragraph" w:styleId="Ttulo">
+    <w:name w:val="Title"/>
+    <w:basedOn w:val="Normal"/>
+    <w:next w:val="Normal"/>
+    <w:qFormat/>
+    <w:pPr>
+      <w:spacing w:line="240" w:lineRule="auto"/>
+      <w:jc w:val="center"/>
+    </w:pPr>
+    <w:rPr>
+      <w:rFonts w:ascii="Arial" w:hAnsi="Arial"/>
+      <w:b/>
+      <w:sz w:val="36"/>
+    </w:rPr>
+  </w:style>
+  <w:style w:type="paragraph" w:styleId="Subttulo">
+    <w:name w:val="Subtitle"/>
+    <w:basedOn w:val="Normal"/>
+    <w:qFormat/>
+    <w:pPr>
+      <w:spacing w:after="60"/>
+      <w:jc w:val="center"/>
+    </w:pPr>
+    <w:rPr>
+      <w:rFonts w:ascii="Arial" w:hAnsi="Arial"/>
+      <w:i/>
+      <w:sz w:val="36"/>
+      <w:lang w:val="en-AU"/>
+    </w:rPr>
+  </w:style>
+  <w:style w:type="paragraph" w:styleId="Recuonormal">
+    <w:name w:val="Normal Indent"/>
+    <w:basedOn w:val="Normal"/>
+    <w:semiHidden/>
+    <w:pPr>
+      <w:ind w:left="900" w:hanging="900"/>
+    </w:pPr>
+  </w:style>
+  <w:style w:type="paragraph" w:styleId="Sumrio1">
+    <w:name w:val="toc 1"/>
+    <w:basedOn w:val="Normal"/>
+    <w:next w:val="Normal"/>
+    <w:semiHidden/>
+    <w:pPr>
+      <w:spacing w:before="240" w:after="120"/>
+    </w:pPr>
+    <w:rPr>
+      <w:b/>
+      <w:bCs/>
+      <w:szCs w:val="24"/>
+    </w:rPr>
+  </w:style>
+  <w:style w:type="paragraph" w:styleId="Sumrio2">
+    <w:name w:val="toc 2"/>
+    <w:basedOn w:val="Normal"/>
+    <w:next w:val="Normal"/>
+    <w:semiHidden/>
+    <w:pPr>
+      <w:spacing w:before="120"/>
+      <w:ind w:left="200"/>
+    </w:pPr>
+    <w:rPr>
+      <w:i/>
+      <w:iCs/>
+      <w:szCs w:val="24"/>
+    </w:rPr>
+  </w:style>
+  <w:style w:type="paragraph" w:styleId="Sumrio3">
+    <w:name w:val="toc 3"/>
+    <w:basedOn w:val="Normal"/>
+    <w:next w:val="Normal"/>
+    <w:semiHidden/>
+    <w:pPr>
+      <w:ind w:left="400"/>
+    </w:pPr>
+    <w:rPr>
+      <w:szCs w:val="24"/>
+    </w:rPr>
+  </w:style>
+  <w:style w:type="paragraph" w:styleId="Cabealho">
+    <w:name w:val="header"/>
+    <w:basedOn w:val="Normal"/>
+    <w:semiHidden/>
+    <w:pPr>
+      <w:tabs>
+        <w:tab w:val="center" w:pos="4320"/>
+        <w:tab w:val="right" w:pos="8640"/>
+      </w:tabs>
+    </w:pPr>
+  </w:style>
+  <w:style w:type="paragraph" w:styleId="Rodap">
+    <w:name w:val="footer"/>
+    <w:basedOn w:val="Normal"/>
+    <w:semiHidden/>
+    <w:pPr>
+      <w:tabs>
+        <w:tab w:val="center" w:pos="4320"/>
+        <w:tab w:val="right" w:pos="8640"/>
+      </w:tabs>
+    </w:pPr>
+  </w:style>
+  <w:style w:type="character" w:styleId="Nmerodepgina">
+    <w:name w:val="page number"/>
+    <w:basedOn w:val="Fontepargpadro"/>
+    <w:semiHidden/>
+  </w:style>
+  <w:style w:type="paragraph" w:customStyle="1" w:styleId="Tabletext">
+    <w:name w:val="Tabletext"/>
+    <w:basedOn w:val="Normal"/>
+    <w:pPr>
+      <w:keepLines/>
+      <w:spacing w:after="120"/>
+    </w:pPr>
+  </w:style>
+  <w:style w:type="paragraph" w:styleId="Corpodetexto">
+    <w:name w:val="Body Text"/>
+    <w:basedOn w:val="Normal"/>
+    <w:semiHidden/>
+    <w:pPr>
+      <w:keepLines/>
+      <w:spacing w:after="120"/>
+      <w:ind w:left="720"/>
+    </w:pPr>
+  </w:style>
+  <w:style w:type="paragraph" w:customStyle="1" w:styleId="Blockquote">
+    <w:name w:val="Blockquote"/>
+    <w:basedOn w:val="Normal"/>
+    <w:pPr>
+      <w:widowControl/>
+      <w:spacing w:before="100" w:after="100" w:line="240" w:lineRule="auto"/>
+      <w:ind w:left="360" w:right="360"/>
+    </w:pPr>
+    <w:rPr>
+      <w:snapToGrid w:val="0"/>
+      <w:sz w:val="24"/>
+      <w:lang w:val="en-CA"/>
+    </w:rPr>
+  </w:style>
+  <w:style w:type="paragraph" w:customStyle="1" w:styleId="Bullet1">
+    <w:name w:val="Bullet1"/>
+    <w:basedOn w:val="Normal"/>
+    <w:pPr>
+      <w:ind w:left="720" w:hanging="432"/>
+    </w:pPr>
+  </w:style>
+  <w:style w:type="paragraph" w:customStyle="1" w:styleId="Bullet2">
+    <w:name w:val="Bullet2"/>
+    <w:basedOn w:val="Normal"/>
+    <w:pPr>
+      <w:ind w:left="1440" w:hanging="360"/>
+    </w:pPr>
+    <w:rPr>
+      <w:color w:val="000080"/>
+    </w:rPr>
+  </w:style>
+  <w:style w:type="paragraph" w:styleId="MapadoDocumento">
+    <w:name w:val="Document Map"/>
+    <w:basedOn w:val="Normal"/>
+    <w:semiHidden/>
+    <w:pPr>
+      <w:shd w:val="clear" w:color="auto" w:fill="000080"/>
+    </w:pPr>
+    <w:rPr>
+      <w:rFonts w:ascii="Tahoma" w:hAnsi="Tahoma"/>
+    </w:rPr>
+  </w:style>
+  <w:style w:type="character" w:styleId="Refdenotaderodap">
+    <w:name w:val="footnote reference"/>
+    <w:semiHidden/>
+    <w:rPr>
+      <w:sz w:val="20"/>
+      <w:vertAlign w:val="superscript"/>
+    </w:rPr>
+  </w:style>
+  <w:style w:type="paragraph" w:styleId="Textodenotaderodap">
+    <w:name w:val="footnote text"/>
+    <w:basedOn w:val="Normal"/>
+    <w:semiHidden/>
+    <w:pPr>
+      <w:keepNext/>
+      <w:keepLines/>
+      <w:pBdr>
+        <w:bottom w:val="single" w:sz="6" w:space="0" w:color="000000"/>
+      </w:pBdr>
+      <w:spacing w:before="40" w:after="40"/>
+      <w:ind w:left="360" w:hanging="360"/>
+    </w:pPr>
+    <w:rPr>
+      <w:rFonts w:ascii="Helvetica" w:hAnsi="Helvetica"/>
+      <w:sz w:val="16"/>
+    </w:rPr>
+  </w:style>
+  <w:style w:type="paragraph" w:customStyle="1" w:styleId="MainTitle">
+    <w:name w:val="Main Title"/>
+    <w:basedOn w:val="Normal"/>
+    <w:pPr>
+      <w:spacing w:before="480" w:after="60" w:line="240" w:lineRule="auto"/>
+      <w:jc w:val="center"/>
+    </w:pPr>
+    <w:rPr>
+      <w:rFonts w:ascii="Arial" w:hAnsi="Arial"/>
+      <w:b/>
+      <w:kern w:val="28"/>
+      <w:sz w:val="32"/>
+    </w:rPr>
+  </w:style>
+  <w:style w:type="paragraph" w:customStyle="1" w:styleId="Paragraph1">
+    <w:name w:val="Paragraph1"/>
+    <w:basedOn w:val="Normal"/>
+    <w:pPr>
+      <w:spacing w:before="80" w:line="240" w:lineRule="auto"/>
+      <w:jc w:val="both"/>
+    </w:pPr>
+  </w:style>
+  <w:style w:type="paragraph" w:customStyle="1" w:styleId="Paragraph3">
+    <w:name w:val="Paragraph3"/>
+    <w:basedOn w:val="Normal"/>
+    <w:pPr>
+      <w:spacing w:before="80" w:line="240" w:lineRule="auto"/>
+      <w:ind w:left="1530"/>
+      <w:jc w:val="both"/>
+    </w:pPr>
+  </w:style>
+  <w:style w:type="paragraph" w:customStyle="1" w:styleId="Paragraph4">
+    <w:name w:val="Paragraph4"/>
+    <w:basedOn w:val="Normal"/>
+    <w:pPr>
+      <w:spacing w:before="80" w:line="240" w:lineRule="auto"/>
+      <w:ind w:left="2250"/>
+      <w:jc w:val="both"/>
+    </w:pPr>
+  </w:style>
+  <w:style w:type="paragraph" w:styleId="Sumrio4">
+    <w:name w:val="toc 4"/>
+    <w:basedOn w:val="Normal"/>
+    <w:next w:val="Normal"/>
+    <w:autoRedefine/>
+    <w:semiHidden/>
+    <w:pPr>
+      <w:ind w:left="600"/>
+    </w:pPr>
+    <w:rPr>
+      <w:szCs w:val="24"/>
+    </w:rPr>
+  </w:style>
+  <w:style w:type="paragraph" w:styleId="Sumrio5">
+    <w:name w:val="toc 5"/>
+    <w:basedOn w:val="Normal"/>
+    <w:next w:val="Normal"/>
+    <w:autoRedefine/>
+    <w:semiHidden/>
+    <w:pPr>
+      <w:ind w:left="800"/>
+    </w:pPr>
+    <w:rPr>
+      <w:szCs w:val="24"/>
+    </w:rPr>
+  </w:style>
+  <w:style w:type="paragraph" w:styleId="Sumrio6">
+    <w:name w:val="toc 6"/>
+    <w:basedOn w:val="Normal"/>
+    <w:next w:val="Normal"/>
+    <w:autoRedefine/>
+    <w:semiHidden/>
+    <w:pPr>
+      <w:ind w:left="1000"/>
+    </w:pPr>
+    <w:rPr>
+      <w:szCs w:val="24"/>
+    </w:rPr>
+  </w:style>
+  <w:style w:type="paragraph" w:styleId="Sumrio7">
+    <w:name w:val="toc 7"/>
+    <w:basedOn w:val="Normal"/>
+    <w:next w:val="Normal"/>
+    <w:autoRedefine/>
+    <w:semiHidden/>
+    <w:pPr>
+      <w:ind w:left="1200"/>
+    </w:pPr>
+    <w:rPr>
+      <w:szCs w:val="24"/>
+    </w:rPr>
+  </w:style>
+  <w:style w:type="paragraph" w:styleId="Sumrio8">
+    <w:name w:val="toc 8"/>
+    <w:basedOn w:val="Normal"/>
+    <w:next w:val="Normal"/>
+    <w:autoRedefine/>
+    <w:semiHidden/>
+    <w:pPr>
+      <w:ind w:left="1400"/>
+    </w:pPr>
+    <w:rPr>
+      <w:szCs w:val="24"/>
+    </w:rPr>
+  </w:style>
+  <w:style w:type="paragraph" w:styleId="Sumrio9">
+    <w:name w:val="toc 9"/>
+    <w:basedOn w:val="Normal"/>
+    <w:next w:val="Normal"/>
+    <w:autoRedefine/>
+    <w:semiHidden/>
+    <w:pPr>
+      <w:ind w:left="1600"/>
+    </w:pPr>
+    <w:rPr>
+      <w:szCs w:val="24"/>
+    </w:rPr>
+  </w:style>
+  <w:style w:type="paragraph" w:styleId="Corpodetexto2">
+    <w:name w:val="Body Text 2"/>
+    <w:basedOn w:val="Normal"/>
+    <w:semiHidden/>
+    <w:rPr>
+      <w:i/>
+      <w:color w:val="0000FF"/>
+    </w:rPr>
+  </w:style>
+  <w:style w:type="paragraph" w:styleId="Recuodecorpodetexto">
+    <w:name w:val="Body Text Indent"/>
+    <w:basedOn w:val="Normal"/>
+    <w:semiHidden/>
+    <w:pPr>
+      <w:ind w:left="720"/>
+    </w:pPr>
+    <w:rPr>
+      <w:i/>
+      <w:color w:val="0000FF"/>
+      <w:u w:val="single"/>
+    </w:rPr>
+  </w:style>
+  <w:style w:type="paragraph" w:customStyle="1" w:styleId="Body">
+    <w:name w:val="Body"/>
+    <w:basedOn w:val="Normal"/>
+    <w:pPr>
+      <w:widowControl/>
+      <w:spacing w:before="120" w:line="240" w:lineRule="auto"/>
+      <w:jc w:val="both"/>
+    </w:pPr>
+    <w:rPr>
+      <w:rFonts w:ascii="Book Antiqua" w:hAnsi="Book Antiqua"/>
+    </w:rPr>
+  </w:style>
+  <w:style w:type="paragraph" w:customStyle="1" w:styleId="Bullet">
+    <w:name w:val="Bullet"/>
+    <w:basedOn w:val="Normal"/>
+    <w:pPr>
+      <w:widowControl/>
+      <w:tabs>
+        <w:tab w:val="num" w:pos="360"/>
+        <w:tab w:val="left" w:pos="720"/>
+      </w:tabs>
+      <w:spacing w:before="120" w:line="240" w:lineRule="auto"/>
+      <w:ind w:left="720" w:right="360"/>
+      <w:jc w:val="both"/>
+    </w:pPr>
+    <w:rPr>
+      <w:rFonts w:ascii="Book Antiqua" w:hAnsi="Book Antiqua"/>
+    </w:rPr>
+  </w:style>
+  <w:style w:type="paragraph" w:customStyle="1" w:styleId="InfoBlue">
+    <w:name w:val="InfoBlue"/>
+    <w:basedOn w:val="Normal"/>
+    <w:next w:val="Corpodetexto"/>
+    <w:pPr>
+      <w:spacing w:after="120"/>
+      <w:ind w:left="360"/>
+    </w:pPr>
+    <w:rPr>
+      <w:rFonts w:ascii="Times" w:hAnsi="Times"/>
+      <w:color w:val="0000FF"/>
+    </w:rPr>
+  </w:style>
+  <w:style w:type="character" w:styleId="Hyperlink">
+    <w:name w:val="Hyperlink"/>
+    <w:semiHidden/>
+    <w:rPr>
+      <w:color w:val="0000FF"/>
+      <w:u w:val="single"/>
+    </w:rPr>
+  </w:style>
+  <w:style w:type="paragraph" w:styleId="NormalWeb">
+    <w:name w:val="Normal (Web)"/>
+    <w:basedOn w:val="Normal"/>
+    <w:semiHidden/>
+    <w:pPr>
+      <w:widowControl/>
+      <w:spacing w:before="100" w:beforeAutospacing="1" w:after="100" w:afterAutospacing="1" w:line="240" w:lineRule="auto"/>
+    </w:pPr>
+    <w:rPr>
+      <w:sz w:val="24"/>
+      <w:szCs w:val="24"/>
+    </w:rPr>
+  </w:style>
+  <w:style w:type="character" w:styleId="Forte">
+    <w:name w:val="Strong"/>
+    <w:qFormat/>
+    <w:rPr>
+      <w:b/>
+      <w:bCs/>
+    </w:rPr>
+  </w:style>
+  <w:style w:type="paragraph" w:customStyle="1" w:styleId="infoblue0">
+    <w:name w:val="infoblue"/>
+    <w:basedOn w:val="Normal"/>
+    <w:pPr>
+      <w:widowControl/>
+      <w:spacing w:after="120"/>
+      <w:ind w:left="720"/>
+    </w:pPr>
+    <w:rPr>
+      <w:i/>
+      <w:iCs/>
+      <w:color w:val="0000FF"/>
+    </w:rPr>
+  </w:style>
+  <w:style w:type="character" w:styleId="HiperlinkVisitado">
+    <w:name w:val="FollowedHyperlink"/>
+    <w:semiHidden/>
+    <w:rPr>
+      <w:color w:val="800080"/>
+      <w:u w:val="single"/>
+    </w:rPr>
+  </w:style>
+  <w:style w:type="character" w:styleId="Refdecomentrio">
+    <w:name w:val="annotation reference"/>
+    <w:semiHidden/>
+    <w:rPr>
+      <w:sz w:val="16"/>
+      <w:szCs w:val="16"/>
+    </w:rPr>
+  </w:style>
+  <w:style w:type="paragraph" w:styleId="Textodecomentrio">
+    <w:name w:val="annotation text"/>
+    <w:basedOn w:val="Normal"/>
+    <w:semiHidden/>
+    <w:pPr>
+      <w:widowControl/>
+      <w:spacing w:line="240" w:lineRule="auto"/>
+    </w:pPr>
+  </w:style>
+  <w:style w:type="paragraph" w:customStyle="1" w:styleId="Textodebalo1">
+    <w:name w:val="Texto de balão1"/>
+    <w:basedOn w:val="Normal"/>
+    <w:semiHidden/>
+    <w:rPr>
+      <w:rFonts w:ascii="Tahoma" w:hAnsi="Tahoma" w:cs="Tahoma"/>
+      <w:sz w:val="16"/>
+      <w:szCs w:val="16"/>
+    </w:rPr>
+  </w:style>
+  <w:style w:type="character" w:customStyle="1" w:styleId="grame">
+    <w:name w:val="grame"/>
+    <w:basedOn w:val="Fontepargpadro"/>
+  </w:style>
+  <w:style w:type="character" w:customStyle="1" w:styleId="spelle">
+    <w:name w:val="spelle"/>
+    <w:basedOn w:val="Fontepargpadro"/>
+  </w:style>
+  <w:style w:type="paragraph" w:customStyle="1" w:styleId="CommentSubject">
+    <w:name w:val="Comment Subject"/>
+    <w:basedOn w:val="Textodecomentrio"/>
+    <w:next w:val="Textodecomentrio"/>
+    <w:semiHidden/>
+    <w:pPr>
+      <w:widowControl w:val="0"/>
+      <w:spacing w:line="240" w:lineRule="atLeast"/>
+    </w:pPr>
+    <w:rPr>
+      <w:b/>
+      <w:bCs/>
+    </w:rPr>
+  </w:style>
+  <w:style w:type="paragraph" w:styleId="Textodebalo">
+    <w:name w:val="Balloon Text"/>
+    <w:basedOn w:val="Normal"/>
+    <w:link w:val="TextodebaloChar"/>
+    <w:uiPriority w:val="99"/>
+    <w:semiHidden/>
+    <w:unhideWhenUsed/>
+    <w:rsid w:val="008A3368"/>
+    <w:pPr>
+      <w:spacing w:line="240" w:lineRule="auto"/>
+    </w:pPr>
+    <w:rPr>
+      <w:rFonts w:ascii="Tahoma" w:hAnsi="Tahoma" w:cs="Tahoma"/>
+      <w:sz w:val="16"/>
+      <w:szCs w:val="16"/>
+    </w:rPr>
+  </w:style>
+  <w:style w:type="character" w:customStyle="1" w:styleId="TextodebaloChar">
+    <w:name w:val="Texto de balão Char"/>
+    <w:link w:val="Textodebalo"/>
+    <w:uiPriority w:val="99"/>
+    <w:semiHidden/>
+    <w:rsid w:val="008A3368"/>
+    <w:rPr>
+      <w:rFonts w:ascii="Tahoma" w:hAnsi="Tahoma" w:cs="Tahoma"/>
+      <w:sz w:val="16"/>
+      <w:szCs w:val="16"/>
+      <w:lang w:val="en-US" w:eastAsia="en-US"/>
+    </w:rPr>
+  </w:style>
+  <w:style w:type="paragraph" w:styleId="PargrafodaLista">
+    <w:name w:val="List Paragraph"/>
+    <w:basedOn w:val="Normal"/>
+    <w:uiPriority w:val="34"/>
+    <w:qFormat/>
+    <w:rsid w:val="00B45FA3"/>
+    <w:pPr>
+      <w:ind w:left="720"/>
+      <w:contextualSpacing/>
+    </w:pPr>
+  </w:style>
+</w:styles>
+</file>
+
+<file path=word/stylesWithEffects.xml><?xml version="1.0" encoding="utf-8"?>
+<w:styles xmlns:wpc="http://schemas.microsoft.com/office/word/2010/wordprocessingCanvas" xmlns:mc="http://schemas.openxmlformats.org/markup-compatibility/2006" xmlns:o="urn:schemas-microsoft-com:office:office" xmlns:r="http://schemas.openxmlformats.org/officeDocument/2006/relationships" xmlns:m="http://schemas.openxmlformats.org/officeDocument/2006/math" xmlns:v="urn:schemas-microsoft-com:vml" xmlns:wp14="http://schemas.microsoft.com/office/word/2010/wordprocessingDrawing" xmlns:wp="http://schemas.openxmlformats.org/drawingml/2006/wordprocessingDrawing" xmlns:w10="urn:schemas-microsoft-com:office:word" xmlns:w="http://schemas.openxmlformats.org/wordprocessingml/2006/main" xmlns:w14="http://schemas.microsoft.com/office/word/2010/wordml" xmlns:wpg="http://schemas.microsoft.com/office/word/2010/wordprocessingGroup" xmlns:wpi="http://schemas.microsoft.com/office/word/2010/wordprocessingInk" xmlns:wne="http://schemas.microsoft.com/office/word/2006/wordml" xmlns:wps="http://schemas.microsoft.com/office/word/2010/wordprocessingShape" mc:Ignorable="w14 wp14">
+  <w:docDefaults>
+    <w:rPrDefault>
+      <w:rPr>
+        <w:rFonts w:ascii="Times New Roman" w:eastAsia="Times New Roman" w:hAnsi="Times New Roman" w:cs="Times New Roman"/>
+        <w:lang w:val="en-US" w:eastAsia="en-US" w:bidi="ar-SA"/>
+      </w:rPr>
+    </w:rPrDefault>
+    <w:pPrDefault/>
+  </w:docDefaults>
+  <w:latentStyles w:defLockedState="0" w:defUIPriority="99" w:defSemiHidden="1" w:defUnhideWhenUsed="1" w:defQFormat="0" w:count="267">
+    <w:lsdException w:name="Normal" w:semiHidden="0" w:uiPriority="0" w:unhideWhenUsed="0" w:qFormat="1"/>
+    <w:lsdException w:name="heading 1" w:semiHidden="0" w:uiPriority="9" w:unhideWhenUsed="0" w:qFormat="1"/>
+    <w:lsdException w:name="heading 2" w:semiHidden="0" w:uiPriority="9" w:unhideWhenUsed="0" w:qFormat="1"/>
+    <w:lsdException w:name="heading 3" w:semiHidden="0" w:uiPriority="9" w:unhideWhenUsed="0" w:qFormat="1"/>
+    <w:lsdException w:name="heading 4" w:semiHidden="0" w:uiPriority="9" w:unhideWhenUsed="0" w:qFormat="1"/>
+    <w:lsdException w:name="heading 5" w:semiHidden="0" w:uiPriority="9" w:unhideWhenUsed="0" w:qFormat="1"/>
+    <w:lsdException w:name="heading 6" w:semiHidden="0" w:uiPriority="9" w:unhideWhenUsed="0" w:qFormat="1"/>
+    <w:lsdException w:name="heading 7" w:semiHidden="0" w:uiPriority="9" w:unhideWhenUsed="0" w:qFormat="1"/>
+    <w:lsdException w:name="heading 8" w:semiHidden="0" w:uiPriority="9" w:unhideWhenUsed="0" w:qFormat="1"/>
+    <w:lsdException w:name="heading 9" w:semiHidden="0" w:uiPriority="9" w:unhideWhenUsed="0" w:qFormat="1"/>
+    <w:lsdException w:name="toc 1" w:uiPriority="39"/>
+    <w:lsdException w:name="toc 2" w:uiPriority="39"/>
+    <w:lsdException w:name="toc 3" w:uiPriority="39"/>
+    <w:lsdException w:name="toc 4" w:uiPriority="39"/>
+    <w:lsdException w:name="toc 5" w:uiPriority="39"/>
+    <w:lsdException w:name="toc 6" w:uiPriority="39"/>
+    <w:lsdException w:name="toc 7" w:uiPriority="39"/>
+    <w:lsdException w:name="toc 8" w:uiPriority="39"/>
+    <w:lsdException w:name="toc 9" w:uiPriority="39"/>
+    <w:lsdException w:name="caption" w:uiPriority="35" w:qFormat="1"/>
+    <w:lsdException w:name="Title" w:semiHidden="0" w:uiPriority="10" w:unhideWhenUsed="0" w:qFormat="1"/>
+    <w:lsdException w:name="Default Paragraph Font" w:uiPriority="1"/>
+    <w:lsdException w:name="Body Text" w:uiPriority="0"/>
+    <w:lsdException w:name="Subtitle" w:semiHidden="0" w:uiPriority="11" w:unhideWhenUsed="0" w:qFormat="1"/>
+    <w:lsdException w:name="Strong" w:semiHidden="0" w:uiPriority="22" w:unhideWhenUsed="0" w:qFormat="1"/>
+    <w:lsdException w:name="Emphasis" w:semiHidden="0" w:uiPriority="20" w:unhideWhenUsed="0" w:qFormat="1"/>
+    <w:lsdException w:name="Table Grid" w:semiHidden="0" w:uiPriority="59" w:unhideWhenUsed="0"/>
+    <w:lsdException w:name="Placeholder Text" w:unhideWhenUsed="0"/>
+    <w:lsdException w:name="No Spacing" w:semiHidden="0" w:uiPriority="1" w:unhideWhenUsed="0" w:qFormat="1"/>
+    <w:lsdException w:name="Light Shading" w:semiHidden="0" w:uiPriority="60" w:unhideWhenUsed="0"/>
+    <w:lsdException w:name="Light List" w:semiHidden="0" w:uiPriority="61" w:unhideWhenUsed="0"/>
+    <w:lsdException w:name="Light Grid" w:semiHidden="0" w:uiPriority="62" w:unhideWhenUsed="0"/>
+    <w:lsdException w:name="Medium Shading 1" w:semiHidden="0" w:uiPriority="63" w:unhideWhenUsed="0"/>
+    <w:lsdException w:name="Medium Shading 2" w:semiHidden="0" w:uiPriority="64" w:unhideWhenUsed="0"/>
+    <w:lsdException w:name="Medium List 1" w:semiHidden="0" w:uiPriority="65" w:unhideWhenUsed="0"/>
+    <w:lsdException w:name="Medium List 2" w:semiHidden="0" w:uiPriority="66" w:unhideWhenUsed="0"/>
+    <w:lsdException w:name="Medium Grid 1" w:semiHidden="0" w:uiPriority="67" w:unhideWhenUsed="0"/>
+    <w:lsdException w:name="Medium Grid 2" w:semiHidden="0" w:uiPriority="68" w:unhideWhenUsed="0"/>
+    <w:lsdException w:name="Medium Grid 3" w:semiHidden="0" w:uiPriority="69" w:unhideWhenUsed="0"/>
+    <w:lsdException w:name="Dark List" w:semiHidden="0" w:uiPriority="70" w:unhideWhenUsed="0"/>
+    <w:lsdException w:name="Colorful Shading" w:semiHidden="0" w:uiPriority="71" w:unhideWhenUsed="0"/>
+    <w:lsdException w:name="Colorful List" w:semiHidden="0" w:uiPriority="72" w:unhideWhenUsed="0"/>
+    <w:lsdException w:name="Colorful Grid" w:semiHidden="0" w:uiPriority="73" w:unhideWhenUsed="0"/>
+    <w:lsdException w:name="Light Shading Accent 1" w:semiHidden="0" w:uiPriority="60" w:unhideWhenUsed="0"/>
+    <w:lsdException w:name="Light List Accent 1" w:semiHidden="0" w:uiPriority="61" w:unhideWhenUsed="0"/>
+    <w:lsdException w:name="Light Grid Accent 1" w:semiHidden="0" w:uiPriority="62" w:unhideWhenUsed="0"/>
+    <w:lsdException w:name="Medium Shading 1 Accent 1" w:semiHidden="0" w:uiPriority="63" w:unhideWhenUsed="0"/>
+    <w:lsdException w:name="Medium Shading 2 Accent 1" w:semiHidden="0" w:uiPriority="64" w:unhideWhenUsed="0"/>
+    <w:lsdException w:name="Medium List 1 Accent 1" w:semiHidden="0" w:uiPriority="65" w:unhideWhenUsed="0"/>
+    <w:lsdException w:name="Revision" w:unhideWhenUsed="0"/>
+    <w:lsdException w:name="List Paragraph" w:semiHidden="0" w:uiPriority="34" w:unhideWhenUsed="0" w:qFormat="1"/>
+    <w:lsdException w:name="Quote" w:semiHidden="0" w:uiPriority="29" w:unhideWhenUsed="0" w:qFormat="1"/>
+    <w:lsdException w:name="Intense Quote" w:semiHidden="0" w:uiPriority="30" w:unhideWhenUsed="0" w:qFormat="1"/>
+    <w:lsdException w:name="Medium List 2 Accent 1" w:semiHidden="0" w:uiPriority="66" w:unhideWhenUsed="0"/>
+    <w:lsdException w:name="Medium Grid 1 Accent 1" w:semiHidden="0" w:uiPriority="67" w:unhideWhenUsed="0"/>
+    <w:lsdException w:name="Medium Grid 2 Accent 1" w:semiHidden="0" w:uiPriority="68" w:unhideWhenUsed="0"/>
+    <w:lsdException w:name="Medium Grid 3 Accent 1" w:semiHidden="0" w:uiPriority="69" w:unhideWhenUsed="0"/>
+    <w:lsdException w:name="Dark List Accent 1" w:semiHidden="0" w:uiPriority="70" w:unhideWhenUsed="0"/>
+    <w:lsdException w:name="Colorful Shading Accent 1" w:semiHidden="0" w:uiPriority="71" w:unhideWhenUsed="0"/>
+    <w:lsdException w:name="Colorful List Accent 1" w:semiHidden="0" w:uiPriority="72" w:unhideWhenUsed="0"/>
+    <w:lsdException w:name="Colorful Grid Accent 1" w:semiHidden="0" w:uiPriority="73" w:unhideWhenUsed="0"/>
+    <w:lsdException w:name="Light Shading Accent 2" w:semiHidden="0" w:uiPriority="60" w:unhideWhenUsed="0"/>
+    <w:lsdException w:name="Light List Accent 2" w:semiHidden="0" w:uiPriority="61" w:unhideWhenUsed="0"/>
+    <w:lsdException w:name="Light Grid Accent 2" w:semiHidden="0" w:uiPriority="62" w:unhideWhenUsed="0"/>
+    <w:lsdException w:name="Medium Shading 1 Accent 2" w:semiHidden="0" w:uiPriority="63" w:unhideWhenUsed="0"/>
+    <w:lsdException w:name="Medium Shading 2 Accent 2" w:semiHidden="0" w:uiPriority="64" w:unhideWhenUsed="0"/>
+    <w:lsdException w:name="Medium List 1 Accent 2" w:semiHidden="0" w:uiPriority="65" w:unhideWhenUsed="0"/>
+    <w:lsdException w:name="Medium List 2 Accent 2" w:semiHidden="0" w:uiPriority="66" w:unhideWhenUsed="0"/>
+    <w:lsdException w:name="Medium Grid 1 Accent 2" w:semiHidden="0" w:uiPriority="67" w:unhideWhenUsed="0"/>
+    <w:lsdException w:name="Medium Grid 2 Accent 2" w:semiHidden="0" w:uiPriority="68" w:unhideWhenUsed="0"/>
+    <w:lsdException w:name="Medium Grid 3 Accent 2" w:semiHidden="0" w:uiPriority="69" w:unhideWhenUsed="0"/>
+    <w:lsdException w:name="Dark List Accent 2" w:semiHidden="0" w:uiPriority="70" w:unhideWhenUsed="0"/>
+    <w:lsdException w:name="Colorful Shading Accent 2" w:semiHidden="0" w:uiPriority="71" w:unhideWhenUsed="0"/>
+    <w:lsdException w:name="Colorful List Accent 2" w:semiHidden="0" w:uiPriority="72" w:unhideWhenUsed="0"/>
+    <w:lsdException w:name="Colorful Grid Accent 2" w:semiHidden="0" w:uiPriority="73" w:unhideWhenUsed="0"/>
+    <w:lsdException w:name="Light Shading Accent 3" w:semiHidden="0" w:uiPriority="60" w:unhideWhenUsed="0"/>
+    <w:lsdException w:name="Light List Accent 3" w:semiHidden="0" w:uiPriority="61" w:unhideWhenUsed="0"/>
+    <w:lsdException w:name="Light Grid Accent 3" w:semiHidden="0" w:uiPriority="62" w:unhideWhenUsed="0"/>
+    <w:lsdException w:name="Medium Shading 1 Accent 3" w:semiHidden="0" w:uiPriority="63" w:unhideWhenUsed="0"/>
+    <w:lsdException w:name="Medium Shading 2 Accent 3" w:semiHidden="0" w:uiPriority="64" w:unhideWhenUsed="0"/>
+    <w:lsdException w:name="Medium List 1 Accent 3" w:semiHidden="0" w:uiPriority="65" w:unhideWhenUsed="0"/>
+    <w:lsdException w:name="Medium List 2 Accent 3" w:semiHidden="0" w:uiPriority="66" w:unhideWhenUsed="0"/>
+    <w:lsdException w:name="Medium Grid 1 Accent 3" w:semiHidden="0" w:uiPriority="67" w:unhideWhenUsed="0"/>
+    <w:lsdException w:name="Medium Grid 2 Accent 3" w:semiHidden="0" w:uiPriority="68" w:unhideWhenUsed="0"/>
+    <w:lsdException w:name="Medium Grid 3 Accent 3" w:semiHidden="0" w:uiPriority="69" w:unhideWhenUsed="0"/>
+    <w:lsdException w:name="Dark List Accent 3" w:semiHidden="0" w:uiPriority="70" w:unhideWhenUsed="0"/>
+    <w:lsdException w:name="Colorful Shading Accent 3" w:semiHidden="0" w:uiPriority="71" w:unhideWhenUsed="0"/>
+    <w:lsdException w:name="Colorful List Accent 3" w:semiHidden="0" w:uiPriority="72" w:unhideWhenUsed="0"/>
+    <w:lsdException w:name="Colorful Grid Accent 3" w:semiHidden="0" w:uiPriority="73" w:unhideWhenUsed="0"/>
+    <w:lsdException w:name="Light Shading Accent 4" w:semiHidden="0" w:uiPriority="60" w:unhideWhenUsed="0"/>
+    <w:lsdException w:name="Light List Accent 4" w:semiHidden="0" w:uiPriority="61" w:unhideWhenUsed="0"/>
+    <w:lsdException w:name="Light Grid Accent 4" w:semiHidden="0" w:uiPriority="62" w:unhideWhenUsed="0"/>
+    <w:lsdException w:name="Medium Shading 1 Accent 4" w:semiHidden="0" w:uiPriority="63" w:unhideWhenUsed="0"/>
+    <w:lsdException w:name="Medium Shading 2 Accent 4" w:semiHidden="0" w:uiPriority="64" w:unhideWhenUsed="0"/>
+    <w:lsdException w:name="Medium List 1 Accent 4" w:semiHidden="0" w:uiPriority="65" w:unhideWhenUsed="0"/>
+    <w:lsdException w:name="Medium List 2 Accent 4" w:semiHidden="0" w:uiPriority="66" w:unhideWhenUsed="0"/>
+    <w:lsdException w:name="Medium Grid 1 Accent 4" w:semiHidden="0" w:uiPriority="67" w:unhideWhenUsed="0"/>
+    <w:lsdException w:name="Medium Grid 2 Accent 4" w:semiHidden="0" w:uiPriority="68" w:unhideWhenUsed="0"/>
+    <w:lsdException w:name="Medium Grid 3 Accent 4" w:semiHidden="0" w:uiPriority="69" w:unhideWhenUsed="0"/>
+    <w:lsdException w:name="Dark List Accent 4" w:semiHidden="0" w:uiPriority="70" w:unhideWhenUsed="0"/>
+    <w:lsdException w:name="Colorful Shading Accent 4" w:semiHidden="0" w:uiPriority="71" w:unhideWhenUsed="0"/>
+    <w:lsdException w:name="Colorful List Accent 4" w:semiHidden="0" w:uiPriority="72" w:unhideWhenUsed="0"/>
+    <w:lsdException w:name="Colorful Grid Accent 4" w:semiHidden="0" w:uiPriority="73" w:unhideWhenUsed="0"/>
+    <w:lsdException w:name="Light Shading Accent 5" w:semiHidden="0" w:uiPriority="60" w:unhideWhenUsed="0"/>
+    <w:lsdException w:name="Light List Accent 5" w:semiHidden="0" w:uiPriority="61" w:unhideWhenUsed="0"/>
+    <w:lsdException w:name="Light Grid Accent 5" w:semiHidden="0" w:uiPriority="62" w:unhideWhenUsed="0"/>
+    <w:lsdException w:name="Medium Shading 1 Accent 5" w:semiHidden="0" w:uiPriority="63" w:unhideWhenUsed="0"/>
+    <w:lsdException w:name="Medium Shading 2 Accent 5" w:semiHidden="0" w:uiPriority="64" w:unhideWhenUsed="0"/>
+    <w:lsdException w:name="Medium List 1 Accent 5" w:semiHidden="0" w:uiPriority="65" w:unhideWhenUsed="0"/>
+    <w:lsdException w:name="Medium List 2 Accent 5" w:semiHidden="0" w:uiPriority="66" w:unhideWhenUsed="0"/>
+    <w:lsdException w:name="Medium Grid 1 Accent 5" w:semiHidden="0" w:uiPriority="67" w:unhideWhenUsed="0"/>
+    <w:lsdException w:name="Medium Grid 2 Accent 5" w:semiHidden="0" w:uiPriority="68" w:unhideWhenUsed="0"/>
+    <w:lsdException w:name="Medium Grid 3 Accent 5" w:semiHidden="0" w:uiPriority="69" w:unhideWhenUsed="0"/>
+    <w:lsdException w:name="Dark List Accent 5" w:semiHidden="0" w:uiPriority="70" w:unhideWhenUsed="0"/>
+    <w:lsdException w:name="Colorful Shading Accent 5" w:semiHidden="0" w:uiPriority="71" w:unhideWhenUsed="0"/>
+    <w:lsdException w:name="Colorful List Accent 5" w:semiHidden="0" w:uiPriority="72" w:unhideWhenUsed="0"/>
+    <w:lsdException w:name="Colorful Grid Accent 5" w:semiHidden="0" w:uiPriority="73" w:unhideWhenUsed="0"/>
+    <w:lsdException w:name="Light Shading Accent 6" w:semiHidden="0" w:uiPriority="60" w:unhideWhenUsed="0"/>
+    <w:lsdException w:name="Light List Accent 6" w:semiHidden="0" w:uiPriority="61" w:unhideWhenUsed="0"/>
+    <w:lsdException w:name="Light Grid Accent 6" w:semiHidden="0" w:uiPriority="62" w:unhideWhenUsed="0"/>
+    <w:lsdException w:name="Medium Shading 1 Accent 6" w:semiHidden="0" w:uiPriority="63" w:unhideWhenUsed="0"/>
+    <w:lsdException w:name="Medium Shading 2 Accent 6" w:semiHidden="0" w:uiPriority="64" w:unhideWhenUsed="0"/>
+    <w:lsdException w:name="Medium List 1 Accent 6" w:semiHidden="0" w:uiPriority="65" w:unhideWhenUsed="0"/>
+    <w:lsdException w:name="Medium List 2 Accent 6" w:semiHidden="0" w:uiPriority="66" w:unhideWhenUsed="0"/>
+    <w:lsdException w:name="Medium Grid 1 Accent 6" w:semiHidden="0" w:uiPriority="67" w:unhideWhenUsed="0"/>
+    <w:lsdException w:name="Medium Grid 2 Accent 6" w:semiHidden="0" w:uiPriority="68" w:unhideWhenUsed="0"/>
+    <w:lsdException w:name="Medium Grid 3 Accent 6" w:semiHidden="0" w:uiPriority="69" w:unhideWhenUsed="0"/>
+    <w:lsdException w:name="Dark List Accent 6" w:semiHidden="0" w:uiPriority="70" w:unhideWhenUsed="0"/>
+    <w:lsdException w:name="Colorful Shading Accent 6" w:semiHidden="0" w:uiPriority="71" w:unhideWhenUsed="0"/>
+    <w:lsdException w:name="Colorful List Accent 6" w:semiHidden="0" w:uiPriority="72" w:unhideWhenUsed="0"/>
+    <w:lsdException w:name="Colorful Grid Accent 6" w:semiHidden="0" w:uiPriority="73" w:unhideWhenUsed="0"/>
+    <w:lsdException w:name="Subtle Emphasis" w:semiHidden="0" w:uiPriority="19" w:unhideWhenUsed="0" w:qFormat="1"/>
+    <w:lsdException w:name="Intense Emphasis" w:semiHidden="0" w:uiPriority="21" w:unhideWhenUsed="0" w:qFormat="1"/>
+    <w:lsdException w:name="Subtle Reference" w:semiHidden="0" w:uiPriority="31" w:unhideWhenUsed="0" w:qFormat="1"/>
+    <w:lsdException w:name="Intense Reference" w:semiHidden="0" w:uiPriority="32" w:unhideWhenUsed="0" w:qFormat="1"/>
+    <w:lsdException w:name="Book Title" w:semiHidden="0" w:uiPriority="33" w:unhideWhenUsed="0" w:qFormat="1"/>
+    <w:lsdException w:name="Bibliography" w:uiPriority="37"/>
+    <w:lsdException w:name="TOC Heading" w:uiPriority="39" w:qFormat="1"/>
   </w:latentStyles>
   <w:style w:type="paragraph" w:default="1" w:styleId="Normal">
     <w:name w:val="Normal"/>
@@ -5815,7 +6743,7 @@
 </file>
 
 <file path=customXml/itemProps1.xml><?xml version="1.0" encoding="utf-8"?>
-<ds:datastoreItem xmlns:ds="http://schemas.openxmlformats.org/officeDocument/2006/customXml" ds:itemID="{B0562B97-6B5B-4072-84F3-2643A28BAA40}">
+<ds:datastoreItem xmlns:ds="http://schemas.openxmlformats.org/officeDocument/2006/customXml" ds:itemID="{BDFA68A4-0F9F-49A3-82BC-93CA4E285353}">
   <ds:schemaRefs>
     <ds:schemaRef ds:uri="http://schemas.openxmlformats.org/officeDocument/2006/bibliography"/>
   </ds:schemaRefs>

</xml_diff>

<commit_message>
Revert "Atualizações Finais dos Requisitos."
This reverts commit 8e03406953d22ad99586948194f2789a32420d7a.
</commit_message>
<xml_diff>
--- a/planejamento/BM_Plano de Projeto.docx
+++ b/planejamento/BM_Plano de Projeto.docx
@@ -1,6 +1,6 @@
 
 <file path=word/document.xml><?xml version="1.0" encoding="utf-8"?>
-<w:document xmlns:wpc="http://schemas.microsoft.com/office/word/2010/wordprocessingCanvas" xmlns:mc="http://schemas.openxmlformats.org/markup-compatibility/2006" xmlns:o="urn:schemas-microsoft-com:office:office" xmlns:r="http://schemas.openxmlformats.org/officeDocument/2006/relationships" xmlns:m="http://schemas.openxmlformats.org/officeDocument/2006/math" xmlns:v="urn:schemas-microsoft-com:vml" xmlns:wp14="http://schemas.microsoft.com/office/word/2010/wordprocessingDrawing" xmlns:wp="http://schemas.openxmlformats.org/drawingml/2006/wordprocessingDrawing" xmlns:w10="urn:schemas-microsoft-com:office:word" xmlns:w="http://schemas.openxmlformats.org/wordprocessingml/2006/main" xmlns:w14="http://schemas.microsoft.com/office/word/2010/wordml" xmlns:wpg="http://schemas.microsoft.com/office/word/2010/wordprocessingGroup" xmlns:wpi="http://schemas.microsoft.com/office/word/2010/wordprocessingInk" xmlns:wne="http://schemas.microsoft.com/office/word/2006/wordml" xmlns:wps="http://schemas.microsoft.com/office/word/2010/wordprocessingShape" mc:Ignorable="w14 wp14">
+<w:document xmlns:wpc="http://schemas.microsoft.com/office/word/2010/wordprocessingCanvas" xmlns:mc="http://schemas.openxmlformats.org/markup-compatibility/2006" xmlns:o="urn:schemas-microsoft-com:office:office" xmlns:r="http://schemas.openxmlformats.org/officeDocument/2006/relationships" xmlns:m="http://schemas.openxmlformats.org/officeDocument/2006/math" xmlns:v="urn:schemas-microsoft-com:vml" xmlns:wp14="http://schemas.microsoft.com/office/word/2010/wordprocessingDrawing" xmlns:wp="http://schemas.openxmlformats.org/drawingml/2006/wordprocessingDrawing" xmlns:w10="urn:schemas-microsoft-com:office:word" xmlns:w="http://schemas.openxmlformats.org/wordprocessingml/2006/main" xmlns:w14="http://schemas.microsoft.com/office/word/2010/wordml" xmlns:w15="http://schemas.microsoft.com/office/word/2012/wordml" xmlns:wpg="http://schemas.microsoft.com/office/word/2010/wordprocessingGroup" xmlns:wpi="http://schemas.microsoft.com/office/word/2010/wordprocessingInk" xmlns:wne="http://schemas.microsoft.com/office/word/2006/wordml" xmlns:wps="http://schemas.microsoft.com/office/word/2010/wordprocessingShape" mc:Ignorable="w14 w15 wp14">
   <w:body>
     <w:p>
       <w:pPr>
@@ -9,11 +9,9 @@
           <w:lang w:val="pt-BR"/>
         </w:rPr>
       </w:pPr>
-      <w:proofErr w:type="spellStart"/>
       <w:r>
         <w:t>BookMinder</w:t>
       </w:r>
-      <w:proofErr w:type="spellEnd"/>
     </w:p>
     <w:p>
       <w:pPr>
@@ -43,11 +41,9 @@
       <w:bookmarkStart w:id="0" w:name="_Toc447095880"/>
       <w:bookmarkStart w:id="1" w:name="_Toc456598586"/>
       <w:bookmarkStart w:id="2" w:name="_Toc456600917"/>
-      <w:proofErr w:type="spellStart"/>
       <w:r>
         <w:t>Introdução</w:t>
       </w:r>
-      <w:proofErr w:type="spellEnd"/>
     </w:p>
     <w:p>
       <w:pPr>
@@ -64,23 +60,12 @@
         </w:rPr>
         <w:t xml:space="preserve">Esse documento é um guia para o planejamento das atividades do desenvolvimento do sistema </w:t>
       </w:r>
-      <w:proofErr w:type="spellStart"/>
-      <w:proofErr w:type="gramStart"/>
       <w:r>
         <w:rPr>
           <w:color w:val="000000" w:themeColor="text1"/>
           <w:lang w:val="pt-BR"/>
         </w:rPr>
-        <w:t>BookMinder</w:t>
-      </w:r>
-      <w:proofErr w:type="spellEnd"/>
-      <w:proofErr w:type="gramEnd"/>
-      <w:r>
-        <w:rPr>
-          <w:color w:val="000000" w:themeColor="text1"/>
-          <w:lang w:val="pt-BR"/>
-        </w:rPr>
-        <w:t>.</w:t>
+        <w:t>BookMinder.</w:t>
       </w:r>
     </w:p>
     <w:p>
@@ -97,21 +82,11 @@
       </w:pPr>
       <w:bookmarkStart w:id="3" w:name="_Toc524312837"/>
       <w:bookmarkStart w:id="4" w:name="_Toc20734060"/>
-      <w:proofErr w:type="spellStart"/>
       <w:r>
-        <w:t>Organização</w:t>
-      </w:r>
-      <w:proofErr w:type="spellEnd"/>
-      <w:r>
-        <w:t xml:space="preserve"> do </w:t>
-      </w:r>
-      <w:proofErr w:type="spellStart"/>
-      <w:r>
-        <w:t>Projeto</w:t>
+        <w:t>Organização do Projeto</w:t>
       </w:r>
       <w:bookmarkEnd w:id="3"/>
       <w:bookmarkEnd w:id="4"/>
-      <w:proofErr w:type="spellEnd"/>
     </w:p>
     <w:p>
       <w:pPr>
@@ -161,7 +136,6 @@
                 <w:sz w:val="20"/>
               </w:rPr>
             </w:pPr>
-            <w:proofErr w:type="spellStart"/>
             <w:r>
               <w:rPr>
                 <w:rFonts w:ascii="Arial" w:hAnsi="Arial"/>
@@ -169,29 +143,8 @@
                 <w:iCs/>
                 <w:sz w:val="20"/>
               </w:rPr>
-              <w:t>Membro</w:t>
-            </w:r>
-            <w:proofErr w:type="spellEnd"/>
-            <w:r>
-              <w:rPr>
-                <w:rFonts w:ascii="Arial" w:hAnsi="Arial"/>
-                <w:b/>
-                <w:iCs/>
-                <w:sz w:val="20"/>
-              </w:rPr>
-              <w:t xml:space="preserve"> da </w:t>
-            </w:r>
-            <w:proofErr w:type="spellStart"/>
-            <w:r>
-              <w:rPr>
-                <w:rFonts w:ascii="Arial" w:hAnsi="Arial"/>
-                <w:b/>
-                <w:iCs/>
-                <w:sz w:val="20"/>
-              </w:rPr>
-              <w:t>Equipe</w:t>
-            </w:r>
-            <w:proofErr w:type="spellEnd"/>
+              <w:t>Membro da Equipe</w:t>
+            </w:r>
           </w:p>
         </w:tc>
         <w:tc>
@@ -303,31 +256,13 @@
                 <w:szCs w:val="20"/>
               </w:rPr>
             </w:pPr>
-            <w:proofErr w:type="spellStart"/>
             <w:r>
               <w:rPr>
                 <w:sz w:val="20"/>
                 <w:szCs w:val="20"/>
               </w:rPr>
-              <w:t>Duany</w:t>
-            </w:r>
-            <w:proofErr w:type="spellEnd"/>
-            <w:r>
-              <w:rPr>
-                <w:sz w:val="20"/>
-                <w:szCs w:val="20"/>
-              </w:rPr>
-              <w:t xml:space="preserve"> </w:t>
-            </w:r>
-            <w:proofErr w:type="spellStart"/>
-            <w:r>
-              <w:rPr>
-                <w:sz w:val="20"/>
-                <w:szCs w:val="20"/>
-              </w:rPr>
-              <w:t>Laissa</w:t>
-            </w:r>
-            <w:proofErr w:type="spellEnd"/>
+              <w:t>Duany Laissa</w:t>
+            </w:r>
           </w:p>
         </w:tc>
         <w:tc>
@@ -344,21 +279,12 @@
                 <w:szCs w:val="20"/>
               </w:rPr>
             </w:pPr>
-            <w:proofErr w:type="spellStart"/>
             <w:r>
               <w:rPr>
                 <w:sz w:val="20"/>
                 <w:szCs w:val="20"/>
               </w:rPr>
-              <w:t>Engenheiro</w:t>
-            </w:r>
-            <w:proofErr w:type="spellEnd"/>
-            <w:r>
-              <w:rPr>
-                <w:sz w:val="20"/>
-                <w:szCs w:val="20"/>
-              </w:rPr>
-              <w:t xml:space="preserve"> de Software</w:t>
+              <w:t>Engenheiro de Software</w:t>
             </w:r>
           </w:p>
         </w:tc>
@@ -376,7 +302,6 @@
                 <w:szCs w:val="20"/>
               </w:rPr>
             </w:pPr>
-            <w:proofErr w:type="spellStart"/>
             <w:r>
               <w:rPr>
                 <w:sz w:val="20"/>
@@ -384,7 +309,6 @@
               </w:rPr>
               <w:t>Projetista</w:t>
             </w:r>
-            <w:proofErr w:type="spellEnd"/>
           </w:p>
         </w:tc>
         <w:tc>
@@ -442,21 +366,12 @@
                 <w:szCs w:val="20"/>
               </w:rPr>
             </w:pPr>
-            <w:proofErr w:type="spellStart"/>
             <w:r>
               <w:rPr>
                 <w:sz w:val="20"/>
                 <w:szCs w:val="20"/>
               </w:rPr>
-              <w:t>Engenheiro</w:t>
-            </w:r>
-            <w:proofErr w:type="spellEnd"/>
-            <w:r>
-              <w:rPr>
-                <w:sz w:val="20"/>
-                <w:szCs w:val="20"/>
-              </w:rPr>
-              <w:t xml:space="preserve"> de Testes</w:t>
+              <w:t>Engenheiro de Testes</w:t>
             </w:r>
           </w:p>
         </w:tc>
@@ -474,31 +389,13 @@
                 <w:szCs w:val="20"/>
               </w:rPr>
             </w:pPr>
-            <w:proofErr w:type="spellStart"/>
             <w:r>
               <w:rPr>
                 <w:sz w:val="20"/>
                 <w:szCs w:val="20"/>
               </w:rPr>
-              <w:t>Analista</w:t>
-            </w:r>
-            <w:proofErr w:type="spellEnd"/>
-            <w:r>
-              <w:rPr>
-                <w:sz w:val="20"/>
-                <w:szCs w:val="20"/>
-              </w:rPr>
-              <w:t xml:space="preserve"> de </w:t>
-            </w:r>
-            <w:proofErr w:type="spellStart"/>
-            <w:r>
-              <w:rPr>
-                <w:sz w:val="20"/>
-                <w:szCs w:val="20"/>
-              </w:rPr>
-              <w:t>Requisitos</w:t>
-            </w:r>
-            <w:proofErr w:type="spellEnd"/>
+              <w:t>Analista de Requisitos</w:t>
+            </w:r>
           </w:p>
         </w:tc>
         <w:tc>
@@ -533,31 +430,13 @@
                 <w:szCs w:val="20"/>
               </w:rPr>
             </w:pPr>
-            <w:proofErr w:type="spellStart"/>
             <w:r>
               <w:rPr>
                 <w:sz w:val="20"/>
                 <w:szCs w:val="20"/>
               </w:rPr>
-              <w:t>Jarley</w:t>
-            </w:r>
-            <w:proofErr w:type="spellEnd"/>
-            <w:r>
-              <w:rPr>
-                <w:sz w:val="20"/>
-                <w:szCs w:val="20"/>
-              </w:rPr>
-              <w:t xml:space="preserve"> </w:t>
-            </w:r>
-            <w:proofErr w:type="spellStart"/>
-            <w:r>
-              <w:rPr>
-                <w:sz w:val="20"/>
-                <w:szCs w:val="20"/>
-              </w:rPr>
-              <w:t>Nóbrega</w:t>
-            </w:r>
-            <w:proofErr w:type="spellEnd"/>
+              <w:t>Jarley Nóbrega</w:t>
+            </w:r>
           </w:p>
         </w:tc>
         <w:tc>
@@ -675,18 +554,8 @@
         <w:rPr>
           <w:lang w:val="pt-BR"/>
         </w:rPr>
-        <w:t xml:space="preserve">O ciclo de vida do projeto será baseado no </w:t>
+        <w:t>O ciclo de vida do projeto será baseado no OpenUP</w:t>
       </w:r>
-      <w:proofErr w:type="spellStart"/>
-      <w:proofErr w:type="gramStart"/>
-      <w:r>
-        <w:rPr>
-          <w:lang w:val="pt-BR"/>
-        </w:rPr>
-        <w:t>OpenUP</w:t>
-      </w:r>
-      <w:proofErr w:type="spellEnd"/>
-      <w:proofErr w:type="gramEnd"/>
       <w:r>
         <w:rPr>
           <w:lang w:val="pt-BR"/>
@@ -725,35 +594,7 @@
         <w:rPr>
           <w:lang w:val="pt-BR"/>
         </w:rPr>
-        <w:t xml:space="preserve">em </w:t>
-      </w:r>
-      <w:proofErr w:type="gramStart"/>
-      <w:r>
-        <w:rPr>
-          <w:lang w:val="pt-BR"/>
-        </w:rPr>
-        <w:t>4</w:t>
-      </w:r>
-      <w:proofErr w:type="gramEnd"/>
-      <w:r>
-        <w:rPr>
-          <w:lang w:val="pt-BR"/>
-        </w:rPr>
-        <w:t xml:space="preserve"> fases distintas: Concepção, Elaboração, Construção e Transição, com as </w:t>
-      </w:r>
-      <w:proofErr w:type="gramStart"/>
-      <w:r>
-        <w:rPr>
-          <w:lang w:val="pt-BR"/>
-        </w:rPr>
-        <w:t>seguintes</w:t>
-      </w:r>
-      <w:proofErr w:type="gramEnd"/>
-      <w:r>
-        <w:rPr>
-          <w:lang w:val="pt-BR"/>
-        </w:rPr>
-        <w:t xml:space="preserve"> disciplinas</w:t>
+        <w:t>em 4 fases distintas: Concepção, Elaboração, Construção e Transição, com as seguintes disciplinas</w:t>
       </w:r>
       <w:r>
         <w:rPr>
@@ -987,7 +828,6 @@
                 <w:bCs/>
               </w:rPr>
             </w:pPr>
-            <w:proofErr w:type="spellStart"/>
             <w:r>
               <w:rPr>
                 <w:rFonts w:ascii="Arial" w:hAnsi="Arial" w:cs="Arial"/>
@@ -996,7 +836,6 @@
               </w:rPr>
               <w:t>Fase</w:t>
             </w:r>
-            <w:proofErr w:type="spellEnd"/>
           </w:p>
         </w:tc>
         <w:tc>
@@ -1015,7 +854,6 @@
                 <w:bCs/>
               </w:rPr>
             </w:pPr>
-            <w:proofErr w:type="spellStart"/>
             <w:r>
               <w:rPr>
                 <w:rFonts w:ascii="Arial" w:hAnsi="Arial" w:cs="Arial"/>
@@ -1024,7 +862,6 @@
               </w:rPr>
               <w:t>Iteração</w:t>
             </w:r>
-            <w:proofErr w:type="spellEnd"/>
           </w:p>
         </w:tc>
         <w:tc>
@@ -1106,34 +943,14 @@
                 <w:bCs/>
               </w:rPr>
             </w:pPr>
-            <w:proofErr w:type="spellStart"/>
             <w:r>
               <w:rPr>
                 <w:rFonts w:ascii="Arial" w:hAnsi="Arial" w:cs="Arial"/>
                 <w:b/>
                 <w:bCs/>
               </w:rPr>
-              <w:t>Velocidade</w:t>
-            </w:r>
-            <w:proofErr w:type="spellEnd"/>
-            <w:r>
-              <w:rPr>
-                <w:rFonts w:ascii="Arial" w:hAnsi="Arial" w:cs="Arial"/>
-                <w:b/>
-                <w:bCs/>
-              </w:rPr>
-              <w:t xml:space="preserve"> </w:t>
-            </w:r>
-            <w:proofErr w:type="spellStart"/>
-            <w:r>
-              <w:rPr>
-                <w:rFonts w:ascii="Arial" w:hAnsi="Arial" w:cs="Arial"/>
-                <w:b/>
-                <w:bCs/>
-              </w:rPr>
-              <w:t>Alvo</w:t>
-            </w:r>
-            <w:proofErr w:type="spellEnd"/>
+              <w:t>Velocidade Alvo</w:t>
+            </w:r>
           </w:p>
         </w:tc>
       </w:tr>
@@ -1148,11 +965,9 @@
               <w:spacing w:before="60"/>
               <w:ind w:left="0"/>
             </w:pPr>
-            <w:proofErr w:type="spellStart"/>
             <w:r>
               <w:t>Concepção</w:t>
             </w:r>
-            <w:proofErr w:type="spellEnd"/>
           </w:p>
         </w:tc>
         <w:tc>
@@ -1208,22 +1023,12 @@
                 <w:lang w:val="pt-BR"/>
               </w:rPr>
             </w:pPr>
-            <w:proofErr w:type="spellStart"/>
-            <w:r>
-              <w:t>Configuração</w:t>
-            </w:r>
-            <w:proofErr w:type="spellEnd"/>
-            <w:r>
-              <w:t xml:space="preserve"> do </w:t>
-            </w:r>
-            <w:proofErr w:type="spellStart"/>
+            <w:r>
+              <w:t xml:space="preserve">Configuração do </w:t>
+            </w:r>
             <w:r>
               <w:lastRenderedPageBreak/>
-              <w:t>Ambiente</w:t>
-            </w:r>
-            <w:proofErr w:type="spellEnd"/>
-            <w:r>
-              <w:t xml:space="preserve"> </w:t>
+              <w:t xml:space="preserve">Ambiente </w:t>
             </w:r>
           </w:p>
           <w:p>
@@ -1292,16 +1097,8 @@
               <w:rPr>
                 <w:lang w:val="pt-BR"/>
               </w:rPr>
-              <w:t xml:space="preserve">das </w:t>
-            </w:r>
-            <w:proofErr w:type="gramStart"/>
-            <w:r>
-              <w:rPr>
-                <w:lang w:val="pt-BR"/>
-              </w:rPr>
-              <w:t>interfaces</w:t>
-            </w:r>
-            <w:proofErr w:type="gramEnd"/>
+              <w:t>das interfaces</w:t>
+            </w:r>
           </w:p>
         </w:tc>
         <w:tc>
@@ -1314,12 +1111,10 @@
               <w:spacing w:before="60"/>
               <w:ind w:left="0"/>
             </w:pPr>
-            <w:proofErr w:type="spellStart"/>
             <w:r>
               <w:lastRenderedPageBreak/>
               <w:t>Período</w:t>
             </w:r>
-            <w:proofErr w:type="spellEnd"/>
           </w:p>
           <w:p>
             <w:pPr>
@@ -1362,12 +1157,10 @@
               <w:spacing w:before="60"/>
               <w:ind w:left="0"/>
             </w:pPr>
-            <w:proofErr w:type="spellStart"/>
             <w:r>
               <w:lastRenderedPageBreak/>
               <w:t>Elaboração</w:t>
             </w:r>
-            <w:proofErr w:type="spellEnd"/>
           </w:p>
         </w:tc>
         <w:tc>
@@ -1461,11 +1254,9 @@
               <w:spacing w:before="60"/>
               <w:ind w:left="0"/>
             </w:pPr>
-            <w:proofErr w:type="spellStart"/>
             <w:r>
               <w:t>Período</w:t>
             </w:r>
-            <w:proofErr w:type="spellEnd"/>
           </w:p>
           <w:p>
             <w:pPr>
@@ -1562,8 +1353,6 @@
               </w:rPr>
               <w:t>Cadastro de cursos</w:t>
             </w:r>
-            <w:bookmarkStart w:id="7" w:name="_GoBack"/>
-            <w:bookmarkEnd w:id="7"/>
           </w:p>
         </w:tc>
         <w:tc>
@@ -1701,6 +1490,25 @@
               <w:t>Configuração do envio de notificações por e-mail.</w:t>
             </w:r>
           </w:p>
+          <w:p>
+            <w:pPr>
+              <w:pStyle w:val="Corpodetexto"/>
+              <w:numPr>
+                <w:ilvl w:val="0"/>
+                <w:numId w:val="16"/>
+              </w:numPr>
+              <w:spacing w:before="60"/>
+              <w:rPr>
+                <w:lang w:val="pt-BR"/>
+              </w:rPr>
+            </w:pPr>
+            <w:r>
+              <w:rPr>
+                <w:lang w:val="pt-BR"/>
+              </w:rPr>
+              <w:t>Configuração do envio de notificações por SMS.</w:t>
+            </w:r>
+          </w:p>
         </w:tc>
         <w:tc>
           <w:tcPr>
@@ -1887,6 +1695,8 @@
             </w:r>
           </w:p>
         </w:tc>
+        <w:bookmarkStart w:id="7" w:name="_GoBack"/>
+        <w:bookmarkEnd w:id="7"/>
       </w:tr>
       <w:tr>
         <w:tc>
@@ -1899,11 +1709,9 @@
               <w:spacing w:before="60"/>
               <w:ind w:left="0"/>
             </w:pPr>
-            <w:proofErr w:type="spellStart"/>
             <w:r>
               <w:t>Transição</w:t>
             </w:r>
-            <w:proofErr w:type="spellEnd"/>
           </w:p>
         </w:tc>
         <w:tc>
@@ -2059,21 +1867,7 @@
               <w:rPr>
                 <w:lang w:val="pt-BR"/>
               </w:rPr>
-              <w:t xml:space="preserve">Padrão de interface baseado em HTML </w:t>
-            </w:r>
-            <w:proofErr w:type="gramStart"/>
-            <w:r>
-              <w:rPr>
-                <w:lang w:val="pt-BR"/>
-              </w:rPr>
-              <w:t>5</w:t>
-            </w:r>
-            <w:proofErr w:type="gramEnd"/>
-            <w:r>
-              <w:rPr>
-                <w:lang w:val="pt-BR"/>
-              </w:rPr>
-              <w:t>.</w:t>
+              <w:t>Padrão de interface baseado em HTML 5.</w:t>
             </w:r>
           </w:p>
           <w:p>
@@ -2088,37 +1882,8 @@
                 <w:lang w:val="pt-BR"/>
               </w:rPr>
             </w:pPr>
-            <w:proofErr w:type="spellStart"/>
-            <w:r>
-              <w:t>Padrão</w:t>
-            </w:r>
-            <w:proofErr w:type="spellEnd"/>
-            <w:r>
-              <w:t xml:space="preserve"> de </w:t>
-            </w:r>
-            <w:proofErr w:type="spellStart"/>
-            <w:r>
-              <w:t>geração</w:t>
-            </w:r>
-            <w:proofErr w:type="spellEnd"/>
-            <w:r>
-              <w:t xml:space="preserve"> de </w:t>
-            </w:r>
-            <w:proofErr w:type="spellStart"/>
-            <w:r>
-              <w:t>relatórios</w:t>
-            </w:r>
-            <w:proofErr w:type="spellEnd"/>
-            <w:r>
-              <w:t xml:space="preserve"> </w:t>
-            </w:r>
-            <w:proofErr w:type="spellStart"/>
-            <w:r>
-              <w:t>em</w:t>
-            </w:r>
-            <w:proofErr w:type="spellEnd"/>
-            <w:r>
-              <w:t xml:space="preserve"> PDF.</w:t>
+            <w:r>
+              <w:t>Padrão de geração de relatórios em PDF.</w:t>
             </w:r>
           </w:p>
         </w:tc>
@@ -2182,14 +1947,8 @@
         <w:pStyle w:val="Ttulo1"/>
       </w:pPr>
       <w:r>
-        <w:lastRenderedPageBreak/>
-        <w:t xml:space="preserve">Deployment e </w:t>
+        <w:t>Deployment e Distribuição</w:t>
       </w:r>
-      <w:proofErr w:type="spellStart"/>
-      <w:r>
-        <w:t>Distribuição</w:t>
-      </w:r>
-      <w:proofErr w:type="spellEnd"/>
     </w:p>
     <w:p>
       <w:pPr>
@@ -2203,18 +1962,8 @@
         <w:rPr>
           <w:lang w:val="pt-BR"/>
         </w:rPr>
-        <w:t xml:space="preserve">A distribuição do </w:t>
+        <w:t>A distribuição do BookMinder</w:t>
       </w:r>
-      <w:proofErr w:type="spellStart"/>
-      <w:proofErr w:type="gramStart"/>
-      <w:r>
-        <w:rPr>
-          <w:lang w:val="pt-BR"/>
-        </w:rPr>
-        <w:t>BookMinder</w:t>
-      </w:r>
-      <w:proofErr w:type="spellEnd"/>
-      <w:proofErr w:type="gramEnd"/>
       <w:r>
         <w:rPr>
           <w:lang w:val="pt-BR"/>
@@ -2246,23 +1995,7 @@
         <w:rPr>
           <w:lang w:val="pt-BR"/>
         </w:rPr>
-        <w:t xml:space="preserve">Com o intuito de permitir o acompanhamento do ciclo de vida de desenvolvimento do sistema, todos os releases serão publicados na conta do </w:t>
-      </w:r>
-      <w:proofErr w:type="spellStart"/>
-      <w:proofErr w:type="gramStart"/>
-      <w:r>
-        <w:rPr>
-          <w:lang w:val="pt-BR"/>
-        </w:rPr>
-        <w:t>GitHub</w:t>
-      </w:r>
-      <w:proofErr w:type="spellEnd"/>
-      <w:proofErr w:type="gramEnd"/>
-      <w:r>
-        <w:rPr>
-          <w:lang w:val="pt-BR"/>
-        </w:rPr>
-        <w:t xml:space="preserve"> da equipe de projeto.</w:t>
+        <w:t>Com o intuito de permitir o acompanhamento do ciclo de vida de desenvolvimento do sistema, todos os releases serão publicados na conta do GitHub da equipe de projeto.</w:t>
       </w:r>
     </w:p>
     <w:p>
@@ -2278,19 +2011,9 @@
       <w:pPr>
         <w:pStyle w:val="Ttulo1"/>
       </w:pPr>
-      <w:proofErr w:type="spellStart"/>
       <w:r>
-        <w:t>Lições</w:t>
+        <w:t>Lições Aprendidas</w:t>
       </w:r>
-      <w:proofErr w:type="spellEnd"/>
-      <w:r>
-        <w:t xml:space="preserve"> </w:t>
-      </w:r>
-      <w:proofErr w:type="spellStart"/>
-      <w:r>
-        <w:t>Aprendidas</w:t>
-      </w:r>
-      <w:proofErr w:type="spellEnd"/>
     </w:p>
     <w:p>
       <w:pPr>
@@ -2316,8 +2039,8 @@
       </w:pPr>
     </w:p>
     <w:sectPr>
-      <w:headerReference w:type="default" r:id="rId9"/>
-      <w:footerReference w:type="default" r:id="rId10"/>
+      <w:headerReference w:type="default" r:id="rId8"/>
+      <w:footerReference w:type="default" r:id="rId9"/>
       <w:pgSz w:w="12240" w:h="15840" w:code="1"/>
       <w:pgMar w:top="1440" w:right="1440" w:bottom="1440" w:left="1440" w:header="720" w:footer="720" w:gutter="0"/>
       <w:cols w:space="720"/>
@@ -2327,7 +2050,7 @@
 </file>
 
 <file path=word/endnotes.xml><?xml version="1.0" encoding="utf-8"?>
-<w:endnotes xmlns:wpc="http://schemas.microsoft.com/office/word/2010/wordprocessingCanvas" xmlns:mc="http://schemas.openxmlformats.org/markup-compatibility/2006" xmlns:o="urn:schemas-microsoft-com:office:office" xmlns:r="http://schemas.openxmlformats.org/officeDocument/2006/relationships" xmlns:m="http://schemas.openxmlformats.org/officeDocument/2006/math" xmlns:v="urn:schemas-microsoft-com:vml" xmlns:wp14="http://schemas.microsoft.com/office/word/2010/wordprocessingDrawing" xmlns:wp="http://schemas.openxmlformats.org/drawingml/2006/wordprocessingDrawing" xmlns:w10="urn:schemas-microsoft-com:office:word" xmlns:w="http://schemas.openxmlformats.org/wordprocessingml/2006/main" xmlns:w14="http://schemas.microsoft.com/office/word/2010/wordml" xmlns:wpg="http://schemas.microsoft.com/office/word/2010/wordprocessingGroup" xmlns:wpi="http://schemas.microsoft.com/office/word/2010/wordprocessingInk" xmlns:wne="http://schemas.microsoft.com/office/word/2006/wordml" xmlns:wps="http://schemas.microsoft.com/office/word/2010/wordprocessingShape" mc:Ignorable="w14 wp14">
+<w:endnotes xmlns:wpc="http://schemas.microsoft.com/office/word/2010/wordprocessingCanvas" xmlns:mc="http://schemas.openxmlformats.org/markup-compatibility/2006" xmlns:o="urn:schemas-microsoft-com:office:office" xmlns:r="http://schemas.openxmlformats.org/officeDocument/2006/relationships" xmlns:m="http://schemas.openxmlformats.org/officeDocument/2006/math" xmlns:v="urn:schemas-microsoft-com:vml" xmlns:wp14="http://schemas.microsoft.com/office/word/2010/wordprocessingDrawing" xmlns:wp="http://schemas.openxmlformats.org/drawingml/2006/wordprocessingDrawing" xmlns:w10="urn:schemas-microsoft-com:office:word" xmlns:w="http://schemas.openxmlformats.org/wordprocessingml/2006/main" xmlns:w14="http://schemas.microsoft.com/office/word/2010/wordml" xmlns:w15="http://schemas.microsoft.com/office/word/2012/wordml" xmlns:wpg="http://schemas.microsoft.com/office/word/2010/wordprocessingGroup" xmlns:wpi="http://schemas.microsoft.com/office/word/2010/wordprocessingInk" xmlns:wne="http://schemas.microsoft.com/office/word/2006/wordml" xmlns:wps="http://schemas.microsoft.com/office/word/2010/wordprocessingShape" mc:Ignorable="w14 w15 wp14">
   <w:endnote w:type="separator" w:id="-1">
     <w:p>
       <w:r>
@@ -2346,7 +2069,7 @@
 </file>
 
 <file path=word/footer1.xml><?xml version="1.0" encoding="utf-8"?>
-<w:ftr xmlns:wpc="http://schemas.microsoft.com/office/word/2010/wordprocessingCanvas" xmlns:mc="http://schemas.openxmlformats.org/markup-compatibility/2006" xmlns:o="urn:schemas-microsoft-com:office:office" xmlns:r="http://schemas.openxmlformats.org/officeDocument/2006/relationships" xmlns:m="http://schemas.openxmlformats.org/officeDocument/2006/math" xmlns:v="urn:schemas-microsoft-com:vml" xmlns:wp14="http://schemas.microsoft.com/office/word/2010/wordprocessingDrawing" xmlns:wp="http://schemas.openxmlformats.org/drawingml/2006/wordprocessingDrawing" xmlns:w10="urn:schemas-microsoft-com:office:word" xmlns:w="http://schemas.openxmlformats.org/wordprocessingml/2006/main" xmlns:w14="http://schemas.microsoft.com/office/word/2010/wordml" xmlns:wpg="http://schemas.microsoft.com/office/word/2010/wordprocessingGroup" xmlns:wpi="http://schemas.microsoft.com/office/word/2010/wordprocessingInk" xmlns:wne="http://schemas.microsoft.com/office/word/2006/wordml" xmlns:wps="http://schemas.microsoft.com/office/word/2010/wordprocessingShape" mc:Ignorable="w14 wp14">
+<w:ftr xmlns:wpc="http://schemas.microsoft.com/office/word/2010/wordprocessingCanvas" xmlns:mc="http://schemas.openxmlformats.org/markup-compatibility/2006" xmlns:o="urn:schemas-microsoft-com:office:office" xmlns:r="http://schemas.openxmlformats.org/officeDocument/2006/relationships" xmlns:m="http://schemas.openxmlformats.org/officeDocument/2006/math" xmlns:v="urn:schemas-microsoft-com:vml" xmlns:wp14="http://schemas.microsoft.com/office/word/2010/wordprocessingDrawing" xmlns:wp="http://schemas.openxmlformats.org/drawingml/2006/wordprocessingDrawing" xmlns:w10="urn:schemas-microsoft-com:office:word" xmlns:w="http://schemas.openxmlformats.org/wordprocessingml/2006/main" xmlns:w14="http://schemas.microsoft.com/office/word/2010/wordml" xmlns:w15="http://schemas.microsoft.com/office/word/2012/wordml" xmlns:wpg="http://schemas.microsoft.com/office/word/2010/wordprocessingGroup" xmlns:wpi="http://schemas.microsoft.com/office/word/2010/wordprocessingInk" xmlns:wne="http://schemas.microsoft.com/office/word/2006/wordml" xmlns:wps="http://schemas.microsoft.com/office/word/2010/wordprocessingShape" mc:Ignorable="w14 w15 wp14">
   <w:tbl>
     <w:tblPr>
       <w:tblW w:w="0" w:type="auto"/>
@@ -2412,19 +2135,11 @@
           <w:r>
             <w:sym w:font="Symbol" w:char="F0D3"/>
           </w:r>
-          <w:proofErr w:type="gramStart"/>
           <w:r>
             <w:rPr>
               <w:lang w:val="pt-BR"/>
             </w:rPr>
-            <w:t>MeuProjeto</w:t>
-          </w:r>
-          <w:proofErr w:type="gramEnd"/>
-          <w:r>
-            <w:rPr>
-              <w:lang w:val="pt-BR"/>
-            </w:rPr>
-            <w:t xml:space="preserve">.net, </w:t>
+            <w:t xml:space="preserve">MeuProjeto.net, </w:t>
           </w:r>
           <w:r>
             <w:fldChar w:fldCharType="begin"/>
@@ -2494,7 +2209,7 @@
               <w:noProof/>
               <w:lang w:val="pt-BR"/>
             </w:rPr>
-            <w:t>2</w:t>
+            <w:t>3</w:t>
           </w:r>
           <w:r>
             <w:rPr>
@@ -2571,7 +2286,7 @@
 </file>
 
 <file path=word/footnotes.xml><?xml version="1.0" encoding="utf-8"?>
-<w:footnotes xmlns:wpc="http://schemas.microsoft.com/office/word/2010/wordprocessingCanvas" xmlns:mc="http://schemas.openxmlformats.org/markup-compatibility/2006" xmlns:o="urn:schemas-microsoft-com:office:office" xmlns:r="http://schemas.openxmlformats.org/officeDocument/2006/relationships" xmlns:m="http://schemas.openxmlformats.org/officeDocument/2006/math" xmlns:v="urn:schemas-microsoft-com:vml" xmlns:wp14="http://schemas.microsoft.com/office/word/2010/wordprocessingDrawing" xmlns:wp="http://schemas.openxmlformats.org/drawingml/2006/wordprocessingDrawing" xmlns:w10="urn:schemas-microsoft-com:office:word" xmlns:w="http://schemas.openxmlformats.org/wordprocessingml/2006/main" xmlns:w14="http://schemas.microsoft.com/office/word/2010/wordml" xmlns:wpg="http://schemas.microsoft.com/office/word/2010/wordprocessingGroup" xmlns:wpi="http://schemas.microsoft.com/office/word/2010/wordprocessingInk" xmlns:wne="http://schemas.microsoft.com/office/word/2006/wordml" xmlns:wps="http://schemas.microsoft.com/office/word/2010/wordprocessingShape" mc:Ignorable="w14 wp14">
+<w:footnotes xmlns:wpc="http://schemas.microsoft.com/office/word/2010/wordprocessingCanvas" xmlns:mc="http://schemas.openxmlformats.org/markup-compatibility/2006" xmlns:o="urn:schemas-microsoft-com:office:office" xmlns:r="http://schemas.openxmlformats.org/officeDocument/2006/relationships" xmlns:m="http://schemas.openxmlformats.org/officeDocument/2006/math" xmlns:v="urn:schemas-microsoft-com:vml" xmlns:wp14="http://schemas.microsoft.com/office/word/2010/wordprocessingDrawing" xmlns:wp="http://schemas.openxmlformats.org/drawingml/2006/wordprocessingDrawing" xmlns:w10="urn:schemas-microsoft-com:office:word" xmlns:w="http://schemas.openxmlformats.org/wordprocessingml/2006/main" xmlns:w14="http://schemas.microsoft.com/office/word/2010/wordml" xmlns:w15="http://schemas.microsoft.com/office/word/2012/wordml" xmlns:wpg="http://schemas.microsoft.com/office/word/2010/wordprocessingGroup" xmlns:wpi="http://schemas.microsoft.com/office/word/2010/wordprocessingInk" xmlns:wne="http://schemas.microsoft.com/office/word/2006/wordml" xmlns:wps="http://schemas.microsoft.com/office/word/2010/wordprocessingShape" mc:Ignorable="w14 w15 wp14">
   <w:footnote w:type="separator" w:id="-1">
     <w:p>
       <w:r>
@@ -2590,7 +2305,7 @@
 </file>
 
 <file path=word/header1.xml><?xml version="1.0" encoding="utf-8"?>
-<w:hdr xmlns:wpc="http://schemas.microsoft.com/office/word/2010/wordprocessingCanvas" xmlns:mc="http://schemas.openxmlformats.org/markup-compatibility/2006" xmlns:o="urn:schemas-microsoft-com:office:office" xmlns:r="http://schemas.openxmlformats.org/officeDocument/2006/relationships" xmlns:m="http://schemas.openxmlformats.org/officeDocument/2006/math" xmlns:v="urn:schemas-microsoft-com:vml" xmlns:wp14="http://schemas.microsoft.com/office/word/2010/wordprocessingDrawing" xmlns:wp="http://schemas.openxmlformats.org/drawingml/2006/wordprocessingDrawing" xmlns:w10="urn:schemas-microsoft-com:office:word" xmlns:w="http://schemas.openxmlformats.org/wordprocessingml/2006/main" xmlns:w14="http://schemas.microsoft.com/office/word/2010/wordml" xmlns:wpg="http://schemas.microsoft.com/office/word/2010/wordprocessingGroup" xmlns:wpi="http://schemas.microsoft.com/office/word/2010/wordprocessingInk" xmlns:wne="http://schemas.microsoft.com/office/word/2006/wordml" xmlns:wps="http://schemas.microsoft.com/office/word/2010/wordprocessingShape" mc:Ignorable="w14 wp14">
+<w:hdr xmlns:wpc="http://schemas.microsoft.com/office/word/2010/wordprocessingCanvas" xmlns:mc="http://schemas.openxmlformats.org/markup-compatibility/2006" xmlns:o="urn:schemas-microsoft-com:office:office" xmlns:r="http://schemas.openxmlformats.org/officeDocument/2006/relationships" xmlns:m="http://schemas.openxmlformats.org/officeDocument/2006/math" xmlns:v="urn:schemas-microsoft-com:vml" xmlns:wp14="http://schemas.microsoft.com/office/word/2010/wordprocessingDrawing" xmlns:wp="http://schemas.openxmlformats.org/drawingml/2006/wordprocessingDrawing" xmlns:w10="urn:schemas-microsoft-com:office:word" xmlns:w="http://schemas.openxmlformats.org/wordprocessingml/2006/main" xmlns:w14="http://schemas.microsoft.com/office/word/2010/wordml" xmlns:w15="http://schemas.microsoft.com/office/word/2012/wordml" xmlns:wpg="http://schemas.microsoft.com/office/word/2010/wordprocessingGroup" xmlns:wpi="http://schemas.microsoft.com/office/word/2010/wordprocessingInk" xmlns:wne="http://schemas.microsoft.com/office/word/2006/wordml" xmlns:wps="http://schemas.microsoft.com/office/word/2010/wordprocessingShape" mc:Ignorable="w14 w15 wp14">
   <w:tbl>
     <w:tblPr>
       <w:tblW w:w="0" w:type="auto"/>
@@ -2620,11 +2335,9 @@
               <w:lang w:val="pt-BR"/>
             </w:rPr>
           </w:pPr>
-          <w:proofErr w:type="spellStart"/>
           <w:r>
             <w:t>BookMinder</w:t>
           </w:r>
-          <w:proofErr w:type="spellEnd"/>
         </w:p>
       </w:tc>
       <w:tc>
@@ -2720,7 +2433,7 @@
 </file>
 
 <file path=word/numbering.xml><?xml version="1.0" encoding="utf-8"?>
-<w:numbering xmlns:wpc="http://schemas.microsoft.com/office/word/2010/wordprocessingCanvas" xmlns:mc="http://schemas.openxmlformats.org/markup-compatibility/2006" xmlns:o="urn:schemas-microsoft-com:office:office" xmlns:r="http://schemas.openxmlformats.org/officeDocument/2006/relationships" xmlns:m="http://schemas.openxmlformats.org/officeDocument/2006/math" xmlns:v="urn:schemas-microsoft-com:vml" xmlns:wp14="http://schemas.microsoft.com/office/word/2010/wordprocessingDrawing" xmlns:wp="http://schemas.openxmlformats.org/drawingml/2006/wordprocessingDrawing" xmlns:w10="urn:schemas-microsoft-com:office:word" xmlns:w="http://schemas.openxmlformats.org/wordprocessingml/2006/main" xmlns:w14="http://schemas.microsoft.com/office/word/2010/wordml" xmlns:wpg="http://schemas.microsoft.com/office/word/2010/wordprocessingGroup" xmlns:wpi="http://schemas.microsoft.com/office/word/2010/wordprocessingInk" xmlns:wne="http://schemas.microsoft.com/office/word/2006/wordml" xmlns:wps="http://schemas.microsoft.com/office/word/2010/wordprocessingShape" mc:Ignorable="w14 wp14">
+<w:numbering xmlns:wpc="http://schemas.microsoft.com/office/word/2010/wordprocessingCanvas" xmlns:mc="http://schemas.openxmlformats.org/markup-compatibility/2006" xmlns:o="urn:schemas-microsoft-com:office:office" xmlns:r="http://schemas.openxmlformats.org/officeDocument/2006/relationships" xmlns:m="http://schemas.openxmlformats.org/officeDocument/2006/math" xmlns:v="urn:schemas-microsoft-com:vml" xmlns:wp14="http://schemas.microsoft.com/office/word/2010/wordprocessingDrawing" xmlns:wp="http://schemas.openxmlformats.org/drawingml/2006/wordprocessingDrawing" xmlns:w10="urn:schemas-microsoft-com:office:word" xmlns:w="http://schemas.openxmlformats.org/wordprocessingml/2006/main" xmlns:w14="http://schemas.microsoft.com/office/word/2010/wordml" xmlns:w15="http://schemas.microsoft.com/office/word/2012/wordml" xmlns:wpg="http://schemas.microsoft.com/office/word/2010/wordprocessingGroup" xmlns:wpi="http://schemas.microsoft.com/office/word/2010/wordprocessingInk" xmlns:wne="http://schemas.microsoft.com/office/word/2006/wordml" xmlns:wps="http://schemas.microsoft.com/office/word/2010/wordprocessingShape" mc:Ignorable="w14 w15 wp14">
   <w:abstractNum w:abstractNumId="0">
     <w:nsid w:val="FFFFFFFB"/>
     <w:multiLevelType w:val="multilevel"/>
@@ -4706,7 +4419,7 @@
 </file>
 
 <file path=word/styles.xml><?xml version="1.0" encoding="utf-8"?>
-<w:styles xmlns:mc="http://schemas.openxmlformats.org/markup-compatibility/2006" xmlns:r="http://schemas.openxmlformats.org/officeDocument/2006/relationships" xmlns:w="http://schemas.openxmlformats.org/wordprocessingml/2006/main" xmlns:w14="http://schemas.microsoft.com/office/word/2010/wordml" mc:Ignorable="w14">
+<w:styles xmlns:mc="http://schemas.openxmlformats.org/markup-compatibility/2006" xmlns:r="http://schemas.openxmlformats.org/officeDocument/2006/relationships" xmlns:w="http://schemas.openxmlformats.org/wordprocessingml/2006/main" xmlns:w14="http://schemas.microsoft.com/office/word/2010/wordml" xmlns:w15="http://schemas.microsoft.com/office/word/2012/wordml" mc:Ignorable="w14 w15">
   <w:docDefaults>
     <w:rPrDefault>
       <w:rPr>
@@ -4716,1019 +4429,378 @@
     </w:rPrDefault>
     <w:pPrDefault/>
   </w:docDefaults>
-  <w:latentStyles w:defLockedState="0" w:defUIPriority="99" w:defSemiHidden="1" w:defUnhideWhenUsed="1" w:defQFormat="0" w:count="267">
-    <w:lsdException w:name="Normal" w:semiHidden="0" w:uiPriority="0" w:unhideWhenUsed="0" w:qFormat="1"/>
-    <w:lsdException w:name="heading 1" w:semiHidden="0" w:uiPriority="9" w:unhideWhenUsed="0" w:qFormat="1"/>
-    <w:lsdException w:name="heading 2" w:semiHidden="0" w:uiPriority="9" w:unhideWhenUsed="0" w:qFormat="1"/>
-    <w:lsdException w:name="heading 3" w:semiHidden="0" w:uiPriority="9" w:unhideWhenUsed="0" w:qFormat="1"/>
-    <w:lsdException w:name="heading 4" w:semiHidden="0" w:uiPriority="9" w:unhideWhenUsed="0" w:qFormat="1"/>
-    <w:lsdException w:name="heading 5" w:semiHidden="0" w:uiPriority="9" w:unhideWhenUsed="0" w:qFormat="1"/>
-    <w:lsdException w:name="heading 6" w:semiHidden="0" w:uiPriority="9" w:unhideWhenUsed="0" w:qFormat="1"/>
-    <w:lsdException w:name="heading 7" w:semiHidden="0" w:uiPriority="9" w:unhideWhenUsed="0" w:qFormat="1"/>
-    <w:lsdException w:name="heading 8" w:semiHidden="0" w:uiPriority="9" w:unhideWhenUsed="0" w:qFormat="1"/>
-    <w:lsdException w:name="heading 9" w:semiHidden="0" w:uiPriority="9" w:unhideWhenUsed="0" w:qFormat="1"/>
-    <w:lsdException w:name="toc 1" w:uiPriority="39"/>
-    <w:lsdException w:name="toc 2" w:uiPriority="39"/>
-    <w:lsdException w:name="toc 3" w:uiPriority="39"/>
-    <w:lsdException w:name="toc 4" w:uiPriority="39"/>
-    <w:lsdException w:name="toc 5" w:uiPriority="39"/>
-    <w:lsdException w:name="toc 6" w:uiPriority="39"/>
-    <w:lsdException w:name="toc 7" w:uiPriority="39"/>
-    <w:lsdException w:name="toc 8" w:uiPriority="39"/>
-    <w:lsdException w:name="toc 9" w:uiPriority="39"/>
-    <w:lsdException w:name="caption" w:uiPriority="35" w:qFormat="1"/>
-    <w:lsdException w:name="Title" w:semiHidden="0" w:uiPriority="10" w:unhideWhenUsed="0" w:qFormat="1"/>
-    <w:lsdException w:name="Default Paragraph Font" w:uiPriority="1"/>
-    <w:lsdException w:name="Body Text" w:uiPriority="0"/>
-    <w:lsdException w:name="Subtitle" w:semiHidden="0" w:uiPriority="11" w:unhideWhenUsed="0" w:qFormat="1"/>
-    <w:lsdException w:name="Strong" w:semiHidden="0" w:uiPriority="22" w:unhideWhenUsed="0" w:qFormat="1"/>
-    <w:lsdException w:name="Emphasis" w:semiHidden="0" w:uiPriority="20" w:unhideWhenUsed="0" w:qFormat="1"/>
-    <w:lsdException w:name="Table Grid" w:semiHidden="0" w:uiPriority="59" w:unhideWhenUsed="0"/>
-    <w:lsdException w:name="Placeholder Text" w:unhideWhenUsed="0"/>
-    <w:lsdException w:name="No Spacing" w:semiHidden="0" w:uiPriority="1" w:unhideWhenUsed="0" w:qFormat="1"/>
-    <w:lsdException w:name="Light Shading" w:semiHidden="0" w:uiPriority="60" w:unhideWhenUsed="0"/>
-    <w:lsdException w:name="Light List" w:semiHidden="0" w:uiPriority="61" w:unhideWhenUsed="0"/>
-    <w:lsdException w:name="Light Grid" w:semiHidden="0" w:uiPriority="62" w:unhideWhenUsed="0"/>
-    <w:lsdException w:name="Medium Shading 1" w:semiHidden="0" w:uiPriority="63" w:unhideWhenUsed="0"/>
-    <w:lsdException w:name="Medium Shading 2" w:semiHidden="0" w:uiPriority="64" w:unhideWhenUsed="0"/>
-    <w:lsdException w:name="Medium List 1" w:semiHidden="0" w:uiPriority="65" w:unhideWhenUsed="0"/>
-    <w:lsdException w:name="Medium List 2" w:semiHidden="0" w:uiPriority="66" w:unhideWhenUsed="0"/>
-    <w:lsdException w:name="Medium Grid 1" w:semiHidden="0" w:uiPriority="67" w:unhideWhenUsed="0"/>
-    <w:lsdException w:name="Medium Grid 2" w:semiHidden="0" w:uiPriority="68" w:unhideWhenUsed="0"/>
-    <w:lsdException w:name="Medium Grid 3" w:semiHidden="0" w:uiPriority="69" w:unhideWhenUsed="0"/>
-    <w:lsdException w:name="Dark List" w:semiHidden="0" w:uiPriority="70" w:unhideWhenUsed="0"/>
-    <w:lsdException w:name="Colorful Shading" w:semiHidden="0" w:uiPriority="71" w:unhideWhenUsed="0"/>
-    <w:lsdException w:name="Colorful List" w:semiHidden="0" w:uiPriority="72" w:unhideWhenUsed="0"/>
-    <w:lsdException w:name="Colorful Grid" w:semiHidden="0" w:uiPriority="73" w:unhideWhenUsed="0"/>
-    <w:lsdException w:name="Light Shading Accent 1" w:semiHidden="0" w:uiPriority="60" w:unhideWhenUsed="0"/>
-    <w:lsdException w:name="Light List Accent 1" w:semiHidden="0" w:uiPriority="61" w:unhideWhenUsed="0"/>
-    <w:lsdException w:name="Light Grid Accent 1" w:semiHidden="0" w:uiPriority="62" w:unhideWhenUsed="0"/>
-    <w:lsdException w:name="Medium Shading 1 Accent 1" w:semiHidden="0" w:uiPriority="63" w:unhideWhenUsed="0"/>
-    <w:lsdException w:name="Medium Shading 2 Accent 1" w:semiHidden="0" w:uiPriority="64" w:unhideWhenUsed="0"/>
-    <w:lsdException w:name="Medium List 1 Accent 1" w:semiHidden="0" w:uiPriority="65" w:unhideWhenUsed="0"/>
-    <w:lsdException w:name="Revision" w:unhideWhenUsed="0"/>
-    <w:lsdException w:name="List Paragraph" w:semiHidden="0" w:uiPriority="34" w:unhideWhenUsed="0" w:qFormat="1"/>
-    <w:lsdException w:name="Quote" w:semiHidden="0" w:uiPriority="29" w:unhideWhenUsed="0" w:qFormat="1"/>
-    <w:lsdException w:name="Intense Quote" w:semiHidden="0" w:uiPriority="30" w:unhideWhenUsed="0" w:qFormat="1"/>
-    <w:lsdException w:name="Medium List 2 Accent 1" w:semiHidden="0" w:uiPriority="66" w:unhideWhenUsed="0"/>
-    <w:lsdException w:name="Medium Grid 1 Accent 1" w:semiHidden="0" w:uiPriority="67" w:unhideWhenUsed="0"/>
-    <w:lsdException w:name="Medium Grid 2 Accent 1" w:semiHidden="0" w:uiPriority="68" w:unhideWhenUsed="0"/>
-    <w:lsdException w:name="Medium Grid 3 Accent 1" w:semiHidden="0" w:uiPriority="69" w:unhideWhenUsed="0"/>
-    <w:lsdException w:name="Dark List Accent 1" w:semiHidden="0" w:uiPriority="70" w:unhideWhenUsed="0"/>
-    <w:lsdException w:name="Colorful Shading Accent 1" w:semiHidden="0" w:uiPriority="71" w:unhideWhenUsed="0"/>
-    <w:lsdException w:name="Colorful List Accent 1" w:semiHidden="0" w:uiPriority="72" w:unhideWhenUsed="0"/>
-    <w:lsdException w:name="Colorful Grid Accent 1" w:semiHidden="0" w:uiPriority="73" w:unhideWhenUsed="0"/>
-    <w:lsdException w:name="Light Shading Accent 2" w:semiHidden="0" w:uiPriority="60" w:unhideWhenUsed="0"/>
-    <w:lsdException w:name="Light List Accent 2" w:semiHidden="0" w:uiPriority="61" w:unhideWhenUsed="0"/>
-    <w:lsdException w:name="Light Grid Accent 2" w:semiHidden="0" w:uiPriority="62" w:unhideWhenUsed="0"/>
-    <w:lsdException w:name="Medium Shading 1 Accent 2" w:semiHidden="0" w:uiPriority="63" w:unhideWhenUsed="0"/>
-    <w:lsdException w:name="Medium Shading 2 Accent 2" w:semiHidden="0" w:uiPriority="64" w:unhideWhenUsed="0"/>
-    <w:lsdException w:name="Medium List 1 Accent 2" w:semiHidden="0" w:uiPriority="65" w:unhideWhenUsed="0"/>
-    <w:lsdException w:name="Medium List 2 Accent 2" w:semiHidden="0" w:uiPriority="66" w:unhideWhenUsed="0"/>
-    <w:lsdException w:name="Medium Grid 1 Accent 2" w:semiHidden="0" w:uiPriority="67" w:unhideWhenUsed="0"/>
-    <w:lsdException w:name="Medium Grid 2 Accent 2" w:semiHidden="0" w:uiPriority="68" w:unhideWhenUsed="0"/>
-    <w:lsdException w:name="Medium Grid 3 Accent 2" w:semiHidden="0" w:uiPriority="69" w:unhideWhenUsed="0"/>
-    <w:lsdException w:name="Dark List Accent 2" w:semiHidden="0" w:uiPriority="70" w:unhideWhenUsed="0"/>
-    <w:lsdException w:name="Colorful Shading Accent 2" w:semiHidden="0" w:uiPriority="71" w:unhideWhenUsed="0"/>
-    <w:lsdException w:name="Colorful List Accent 2" w:semiHidden="0" w:uiPriority="72" w:unhideWhenUsed="0"/>
-    <w:lsdException w:name="Colorful Grid Accent 2" w:semiHidden="0" w:uiPriority="73" w:unhideWhenUsed="0"/>
-    <w:lsdException w:name="Light Shading Accent 3" w:semiHidden="0" w:uiPriority="60" w:unhideWhenUsed="0"/>
-    <w:lsdException w:name="Light List Accent 3" w:semiHidden="0" w:uiPriority="61" w:unhideWhenUsed="0"/>
-    <w:lsdException w:name="Light Grid Accent 3" w:semiHidden="0" w:uiPriority="62" w:unhideWhenUsed="0"/>
-    <w:lsdException w:name="Medium Shading 1 Accent 3" w:semiHidden="0" w:uiPriority="63" w:unhideWhenUsed="0"/>
-    <w:lsdException w:name="Medium Shading 2 Accent 3" w:semiHidden="0" w:uiPriority="64" w:unhideWhenUsed="0"/>
-    <w:lsdException w:name="Medium List 1 Accent 3" w:semiHidden="0" w:uiPriority="65" w:unhideWhenUsed="0"/>
-    <w:lsdException w:name="Medium List 2 Accent 3" w:semiHidden="0" w:uiPriority="66" w:unhideWhenUsed="0"/>
-    <w:lsdException w:name="Medium Grid 1 Accent 3" w:semiHidden="0" w:uiPriority="67" w:unhideWhenUsed="0"/>
-    <w:lsdException w:name="Medium Grid 2 Accent 3" w:semiHidden="0" w:uiPriority="68" w:unhideWhenUsed="0"/>
-    <w:lsdException w:name="Medium Grid 3 Accent 3" w:semiHidden="0" w:uiPriority="69" w:unhideWhenUsed="0"/>
-    <w:lsdException w:name="Dark List Accent 3" w:semiHidden="0" w:uiPriority="70" w:unhideWhenUsed="0"/>
-    <w:lsdException w:name="Colorful Shading Accent 3" w:semiHidden="0" w:uiPriority="71" w:unhideWhenUsed="0"/>
-    <w:lsdException w:name="Colorful List Accent 3" w:semiHidden="0" w:uiPriority="72" w:unhideWhenUsed="0"/>
-    <w:lsdException w:name="Colorful Grid Accent 3" w:semiHidden="0" w:uiPriority="73" w:unhideWhenUsed="0"/>
-    <w:lsdException w:name="Light Shading Accent 4" w:semiHidden="0" w:uiPriority="60" w:unhideWhenUsed="0"/>
-    <w:lsdException w:name="Light List Accent 4" w:semiHidden="0" w:uiPriority="61" w:unhideWhenUsed="0"/>
-    <w:lsdException w:name="Light Grid Accent 4" w:semiHidden="0" w:uiPriority="62" w:unhideWhenUsed="0"/>
-    <w:lsdException w:name="Medium Shading 1 Accent 4" w:semiHidden="0" w:uiPriority="63" w:unhideWhenUsed="0"/>
-    <w:lsdException w:name="Medium Shading 2 Accent 4" w:semiHidden="0" w:uiPriority="64" w:unhideWhenUsed="0"/>
-    <w:lsdException w:name="Medium List 1 Accent 4" w:semiHidden="0" w:uiPriority="65" w:unhideWhenUsed="0"/>
-    <w:lsdException w:name="Medium List 2 Accent 4" w:semiHidden="0" w:uiPriority="66" w:unhideWhenUsed="0"/>
-    <w:lsdException w:name="Medium Grid 1 Accent 4" w:semiHidden="0" w:uiPriority="67" w:unhideWhenUsed="0"/>
-    <w:lsdException w:name="Medium Grid 2 Accent 4" w:semiHidden="0" w:uiPriority="68" w:unhideWhenUsed="0"/>
-    <w:lsdException w:name="Medium Grid 3 Accent 4" w:semiHidden="0" w:uiPriority="69" w:unhideWhenUsed="0"/>
-    <w:lsdException w:name="Dark List Accent 4" w:semiHidden="0" w:uiPriority="70" w:unhideWhenUsed="0"/>
-    <w:lsdException w:name="Colorful Shading Accent 4" w:semiHidden="0" w:uiPriority="71" w:unhideWhenUsed="0"/>
-    <w:lsdException w:name="Colorful List Accent 4" w:semiHidden="0" w:uiPriority="72" w:unhideWhenUsed="0"/>
-    <w:lsdException w:name="Colorful Grid Accent 4" w:semiHidden="0" w:uiPriority="73" w:unhideWhenUsed="0"/>
-    <w:lsdException w:name="Light Shading Accent 5" w:semiHidden="0" w:uiPriority="60" w:unhideWhenUsed="0"/>
-    <w:lsdException w:name="Light List Accent 5" w:semiHidden="0" w:uiPriority="61" w:unhideWhenUsed="0"/>
-    <w:lsdException w:name="Light Grid Accent 5" w:semiHidden="0" w:uiPriority="62" w:unhideWhenUsed="0"/>
-    <w:lsdException w:name="Medium Shading 1 Accent 5" w:semiHidden="0" w:uiPriority="63" w:unhideWhenUsed="0"/>
-    <w:lsdException w:name="Medium Shading 2 Accent 5" w:semiHidden="0" w:uiPriority="64" w:unhideWhenUsed="0"/>
-    <w:lsdException w:name="Medium List 1 Accent 5" w:semiHidden="0" w:uiPriority="65" w:unhideWhenUsed="0"/>
-    <w:lsdException w:name="Medium List 2 Accent 5" w:semiHidden="0" w:uiPriority="66" w:unhideWhenUsed="0"/>
-    <w:lsdException w:name="Medium Grid 1 Accent 5" w:semiHidden="0" w:uiPriority="67" w:unhideWhenUsed="0"/>
-    <w:lsdException w:name="Medium Grid 2 Accent 5" w:semiHidden="0" w:uiPriority="68" w:unhideWhenUsed="0"/>
-    <w:lsdException w:name="Medium Grid 3 Accent 5" w:semiHidden="0" w:uiPriority="69" w:unhideWhenUsed="0"/>
-    <w:lsdException w:name="Dark List Accent 5" w:semiHidden="0" w:uiPriority="70" w:unhideWhenUsed="0"/>
-    <w:lsdException w:name="Colorful Shading Accent 5" w:semiHidden="0" w:uiPriority="71" w:unhideWhenUsed="0"/>
-    <w:lsdException w:name="Colorful List Accent 5" w:semiHidden="0" w:uiPriority="72" w:unhideWhenUsed="0"/>
-    <w:lsdException w:name="Colorful Grid Accent 5" w:semiHidden="0" w:uiPriority="73" w:unhideWhenUsed="0"/>
-    <w:lsdException w:name="Light Shading Accent 6" w:semiHidden="0" w:uiPriority="60" w:unhideWhenUsed="0"/>
-    <w:lsdException w:name="Light List Accent 6" w:semiHidden="0" w:uiPriority="61" w:unhideWhenUsed="0"/>
-    <w:lsdException w:name="Light Grid Accent 6" w:semiHidden="0" w:uiPriority="62" w:unhideWhenUsed="0"/>
-    <w:lsdException w:name="Medium Shading 1 Accent 6" w:semiHidden="0" w:uiPriority="63" w:unhideWhenUsed="0"/>
-    <w:lsdException w:name="Medium Shading 2 Accent 6" w:semiHidden="0" w:uiPriority="64" w:unhideWhenUsed="0"/>
-    <w:lsdException w:name="Medium List 1 Accent 6" w:semiHidden="0" w:uiPriority="65" w:unhideWhenUsed="0"/>
-    <w:lsdException w:name="Medium List 2 Accent 6" w:semiHidden="0" w:uiPriority="66" w:unhideWhenUsed="0"/>
-    <w:lsdException w:name="Medium Grid 1 Accent 6" w:semiHidden="0" w:uiPriority="67" w:unhideWhenUsed="0"/>
-    <w:lsdException w:name="Medium Grid 2 Accent 6" w:semiHidden="0" w:uiPriority="68" w:unhideWhenUsed="0"/>
-    <w:lsdException w:name="Medium Grid 3 Accent 6" w:semiHidden="0" w:uiPriority="69" w:unhideWhenUsed="0"/>
-    <w:lsdException w:name="Dark List Accent 6" w:semiHidden="0" w:uiPriority="70" w:unhideWhenUsed="0"/>
-    <w:lsdException w:name="Colorful Shading Accent 6" w:semiHidden="0" w:uiPriority="71" w:unhideWhenUsed="0"/>
-    <w:lsdException w:name="Colorful List Accent 6" w:semiHidden="0" w:uiPriority="72" w:unhideWhenUsed="0"/>
-    <w:lsdException w:name="Colorful Grid Accent 6" w:semiHidden="0" w:uiPriority="73" w:unhideWhenUsed="0"/>
-    <w:lsdException w:name="Subtle Emphasis" w:semiHidden="0" w:uiPriority="19" w:unhideWhenUsed="0" w:qFormat="1"/>
-    <w:lsdException w:name="Intense Emphasis" w:semiHidden="0" w:uiPriority="21" w:unhideWhenUsed="0" w:qFormat="1"/>
-    <w:lsdException w:name="Subtle Reference" w:semiHidden="0" w:uiPriority="31" w:unhideWhenUsed="0" w:qFormat="1"/>
-    <w:lsdException w:name="Intense Reference" w:semiHidden="0" w:uiPriority="32" w:unhideWhenUsed="0" w:qFormat="1"/>
-    <w:lsdException w:name="Book Title" w:semiHidden="0" w:uiPriority="33" w:unhideWhenUsed="0" w:qFormat="1"/>
-    <w:lsdException w:name="Bibliography" w:uiPriority="37"/>
-    <w:lsdException w:name="TOC Heading" w:uiPriority="39" w:qFormat="1"/>
-  </w:latentStyles>
-  <w:style w:type="paragraph" w:default="1" w:styleId="Normal">
-    <w:name w:val="Normal"/>
-    <w:qFormat/>
-    <w:pPr>
-      <w:widowControl w:val="0"/>
-      <w:spacing w:line="240" w:lineRule="atLeast"/>
-    </w:pPr>
-  </w:style>
-  <w:style w:type="paragraph" w:styleId="Ttulo1">
-    <w:name w:val="heading 1"/>
-    <w:basedOn w:val="Normal"/>
-    <w:next w:val="Normal"/>
-    <w:qFormat/>
-    <w:pPr>
-      <w:keepNext/>
-      <w:numPr>
-        <w:numId w:val="8"/>
-      </w:numPr>
-      <w:spacing w:before="120" w:after="60"/>
-      <w:outlineLvl w:val="0"/>
-    </w:pPr>
-    <w:rPr>
-      <w:rFonts w:ascii="Arial" w:hAnsi="Arial"/>
-      <w:b/>
-      <w:sz w:val="24"/>
-    </w:rPr>
-  </w:style>
-  <w:style w:type="paragraph" w:styleId="Ttulo2">
-    <w:name w:val="heading 2"/>
-    <w:basedOn w:val="Ttulo1"/>
-    <w:next w:val="Normal"/>
-    <w:qFormat/>
-    <w:pPr>
-      <w:numPr>
-        <w:numId w:val="4"/>
-      </w:numPr>
-      <w:outlineLvl w:val="1"/>
-    </w:pPr>
-    <w:rPr>
-      <w:sz w:val="20"/>
-    </w:rPr>
-  </w:style>
-  <w:style w:type="paragraph" w:styleId="Ttulo3">
-    <w:name w:val="heading 3"/>
-    <w:basedOn w:val="Ttulo1"/>
-    <w:next w:val="Normal"/>
-    <w:qFormat/>
-    <w:pPr>
-      <w:numPr>
-        <w:numId w:val="1"/>
-      </w:numPr>
-      <w:ind w:left="1440"/>
-      <w:outlineLvl w:val="2"/>
-    </w:pPr>
-    <w:rPr>
-      <w:sz w:val="20"/>
-    </w:rPr>
-  </w:style>
-  <w:style w:type="paragraph" w:styleId="Ttulo4">
-    <w:name w:val="heading 4"/>
-    <w:basedOn w:val="Ttulo1"/>
-    <w:next w:val="Normal"/>
-    <w:qFormat/>
-    <w:pPr>
-      <w:numPr>
-        <w:ilvl w:val="3"/>
-        <w:numId w:val="1"/>
-      </w:numPr>
-      <w:outlineLvl w:val="3"/>
-    </w:pPr>
-    <w:rPr>
-      <w:b w:val="0"/>
-      <w:sz w:val="20"/>
-    </w:rPr>
-  </w:style>
-  <w:style w:type="paragraph" w:styleId="Ttulo5">
-    <w:name w:val="heading 5"/>
-    <w:basedOn w:val="Normal"/>
-    <w:next w:val="Normal"/>
-    <w:qFormat/>
-    <w:pPr>
-      <w:numPr>
-        <w:ilvl w:val="4"/>
-        <w:numId w:val="1"/>
-      </w:numPr>
-      <w:spacing w:before="240" w:after="60"/>
-      <w:ind w:left="2880"/>
-      <w:outlineLvl w:val="4"/>
-    </w:pPr>
-    <w:rPr>
-      <w:sz w:val="22"/>
-    </w:rPr>
-  </w:style>
-  <w:style w:type="paragraph" w:styleId="Ttulo6">
-    <w:name w:val="heading 6"/>
-    <w:basedOn w:val="Normal"/>
-    <w:next w:val="Normal"/>
-    <w:qFormat/>
-    <w:pPr>
-      <w:numPr>
-        <w:ilvl w:val="5"/>
-        <w:numId w:val="1"/>
-      </w:numPr>
-      <w:spacing w:before="240" w:after="60"/>
-      <w:ind w:left="2880"/>
-      <w:outlineLvl w:val="5"/>
-    </w:pPr>
-    <w:rPr>
-      <w:i/>
-      <w:sz w:val="22"/>
-    </w:rPr>
-  </w:style>
-  <w:style w:type="paragraph" w:styleId="Ttulo7">
-    <w:name w:val="heading 7"/>
-    <w:basedOn w:val="Normal"/>
-    <w:next w:val="Normal"/>
-    <w:qFormat/>
-    <w:pPr>
-      <w:numPr>
-        <w:ilvl w:val="6"/>
-        <w:numId w:val="1"/>
-      </w:numPr>
-      <w:spacing w:before="240" w:after="60"/>
-      <w:ind w:left="2880"/>
-      <w:outlineLvl w:val="6"/>
-    </w:pPr>
-  </w:style>
-  <w:style w:type="paragraph" w:styleId="Ttulo8">
-    <w:name w:val="heading 8"/>
-    <w:basedOn w:val="Normal"/>
-    <w:next w:val="Normal"/>
-    <w:qFormat/>
-    <w:pPr>
-      <w:numPr>
-        <w:ilvl w:val="7"/>
-        <w:numId w:val="1"/>
-      </w:numPr>
-      <w:spacing w:before="240" w:after="60"/>
-      <w:ind w:left="2880"/>
-      <w:outlineLvl w:val="7"/>
-    </w:pPr>
-    <w:rPr>
-      <w:i/>
-    </w:rPr>
-  </w:style>
-  <w:style w:type="paragraph" w:styleId="Ttulo9">
-    <w:name w:val="heading 9"/>
-    <w:basedOn w:val="Normal"/>
-    <w:next w:val="Normal"/>
-    <w:qFormat/>
-    <w:pPr>
-      <w:numPr>
-        <w:ilvl w:val="8"/>
-        <w:numId w:val="1"/>
-      </w:numPr>
-      <w:spacing w:before="240" w:after="60"/>
-      <w:ind w:left="2880"/>
-      <w:outlineLvl w:val="8"/>
-    </w:pPr>
-    <w:rPr>
-      <w:b/>
-      <w:i/>
-      <w:sz w:val="18"/>
-    </w:rPr>
-  </w:style>
-  <w:style w:type="character" w:default="1" w:styleId="Fontepargpadro">
-    <w:name w:val="Default Paragraph Font"/>
-    <w:uiPriority w:val="1"/>
-    <w:semiHidden/>
-    <w:unhideWhenUsed/>
-  </w:style>
-  <w:style w:type="table" w:default="1" w:styleId="Tabelanormal">
-    <w:name w:val="Normal Table"/>
-    <w:uiPriority w:val="99"/>
-    <w:semiHidden/>
-    <w:unhideWhenUsed/>
-    <w:tblPr>
-      <w:tblInd w:w="0" w:type="dxa"/>
-      <w:tblCellMar>
-        <w:top w:w="0" w:type="dxa"/>
-        <w:left w:w="108" w:type="dxa"/>
-        <w:bottom w:w="0" w:type="dxa"/>
-        <w:right w:w="108" w:type="dxa"/>
-      </w:tblCellMar>
-    </w:tblPr>
-  </w:style>
-  <w:style w:type="numbering" w:default="1" w:styleId="Semlista">
-    <w:name w:val="No List"/>
-    <w:uiPriority w:val="99"/>
-    <w:semiHidden/>
-    <w:unhideWhenUsed/>
-  </w:style>
-  <w:style w:type="paragraph" w:customStyle="1" w:styleId="Paragraph2">
-    <w:name w:val="Paragraph2"/>
-    <w:basedOn w:val="Normal"/>
-    <w:pPr>
-      <w:spacing w:before="80"/>
-      <w:ind w:left="720"/>
-      <w:jc w:val="both"/>
-    </w:pPr>
-    <w:rPr>
-      <w:color w:val="000000"/>
-      <w:lang w:val="en-AU"/>
-    </w:rPr>
-  </w:style>
-  <w:style w:type="paragraph" w:styleId="Ttulo">
-    <w:name w:val="Title"/>
-    <w:basedOn w:val="Normal"/>
-    <w:next w:val="Normal"/>
-    <w:qFormat/>
-    <w:pPr>
-      <w:spacing w:line="240" w:lineRule="auto"/>
-      <w:jc w:val="center"/>
-    </w:pPr>
-    <w:rPr>
-      <w:rFonts w:ascii="Arial" w:hAnsi="Arial"/>
-      <w:b/>
-      <w:sz w:val="36"/>
-    </w:rPr>
-  </w:style>
-  <w:style w:type="paragraph" w:styleId="Subttulo">
-    <w:name w:val="Subtitle"/>
-    <w:basedOn w:val="Normal"/>
-    <w:qFormat/>
-    <w:pPr>
-      <w:spacing w:after="60"/>
-      <w:jc w:val="center"/>
-    </w:pPr>
-    <w:rPr>
-      <w:rFonts w:ascii="Arial" w:hAnsi="Arial"/>
-      <w:i/>
-      <w:sz w:val="36"/>
-      <w:lang w:val="en-AU"/>
-    </w:rPr>
-  </w:style>
-  <w:style w:type="paragraph" w:styleId="Recuonormal">
-    <w:name w:val="Normal Indent"/>
-    <w:basedOn w:val="Normal"/>
-    <w:semiHidden/>
-    <w:pPr>
-      <w:ind w:left="900" w:hanging="900"/>
-    </w:pPr>
-  </w:style>
-  <w:style w:type="paragraph" w:styleId="Sumrio1">
-    <w:name w:val="toc 1"/>
-    <w:basedOn w:val="Normal"/>
-    <w:next w:val="Normal"/>
-    <w:semiHidden/>
-    <w:pPr>
-      <w:spacing w:before="240" w:after="120"/>
-    </w:pPr>
-    <w:rPr>
-      <w:b/>
-      <w:bCs/>
-      <w:szCs w:val="24"/>
-    </w:rPr>
-  </w:style>
-  <w:style w:type="paragraph" w:styleId="Sumrio2">
-    <w:name w:val="toc 2"/>
-    <w:basedOn w:val="Normal"/>
-    <w:next w:val="Normal"/>
-    <w:semiHidden/>
-    <w:pPr>
-      <w:spacing w:before="120"/>
-      <w:ind w:left="200"/>
-    </w:pPr>
-    <w:rPr>
-      <w:i/>
-      <w:iCs/>
-      <w:szCs w:val="24"/>
-    </w:rPr>
-  </w:style>
-  <w:style w:type="paragraph" w:styleId="Sumrio3">
-    <w:name w:val="toc 3"/>
-    <w:basedOn w:val="Normal"/>
-    <w:next w:val="Normal"/>
-    <w:semiHidden/>
-    <w:pPr>
-      <w:ind w:left="400"/>
-    </w:pPr>
-    <w:rPr>
-      <w:szCs w:val="24"/>
-    </w:rPr>
-  </w:style>
-  <w:style w:type="paragraph" w:styleId="Cabealho">
-    <w:name w:val="header"/>
-    <w:basedOn w:val="Normal"/>
-    <w:semiHidden/>
-    <w:pPr>
-      <w:tabs>
-        <w:tab w:val="center" w:pos="4320"/>
-        <w:tab w:val="right" w:pos="8640"/>
-      </w:tabs>
-    </w:pPr>
-  </w:style>
-  <w:style w:type="paragraph" w:styleId="Rodap">
-    <w:name w:val="footer"/>
-    <w:basedOn w:val="Normal"/>
-    <w:semiHidden/>
-    <w:pPr>
-      <w:tabs>
-        <w:tab w:val="center" w:pos="4320"/>
-        <w:tab w:val="right" w:pos="8640"/>
-      </w:tabs>
-    </w:pPr>
-  </w:style>
-  <w:style w:type="character" w:styleId="Nmerodepgina">
-    <w:name w:val="page number"/>
-    <w:basedOn w:val="Fontepargpadro"/>
-    <w:semiHidden/>
-  </w:style>
-  <w:style w:type="paragraph" w:customStyle="1" w:styleId="Tabletext">
-    <w:name w:val="Tabletext"/>
-    <w:basedOn w:val="Normal"/>
-    <w:pPr>
-      <w:keepLines/>
-      <w:spacing w:after="120"/>
-    </w:pPr>
-  </w:style>
-  <w:style w:type="paragraph" w:styleId="Corpodetexto">
-    <w:name w:val="Body Text"/>
-    <w:basedOn w:val="Normal"/>
-    <w:semiHidden/>
-    <w:pPr>
-      <w:keepLines/>
-      <w:spacing w:after="120"/>
-      <w:ind w:left="720"/>
-    </w:pPr>
-  </w:style>
-  <w:style w:type="paragraph" w:customStyle="1" w:styleId="Blockquote">
-    <w:name w:val="Blockquote"/>
-    <w:basedOn w:val="Normal"/>
-    <w:pPr>
-      <w:widowControl/>
-      <w:spacing w:before="100" w:after="100" w:line="240" w:lineRule="auto"/>
-      <w:ind w:left="360" w:right="360"/>
-    </w:pPr>
-    <w:rPr>
-      <w:snapToGrid w:val="0"/>
-      <w:sz w:val="24"/>
-      <w:lang w:val="en-CA"/>
-    </w:rPr>
-  </w:style>
-  <w:style w:type="paragraph" w:customStyle="1" w:styleId="Bullet1">
-    <w:name w:val="Bullet1"/>
-    <w:basedOn w:val="Normal"/>
-    <w:pPr>
-      <w:ind w:left="720" w:hanging="432"/>
-    </w:pPr>
-  </w:style>
-  <w:style w:type="paragraph" w:customStyle="1" w:styleId="Bullet2">
-    <w:name w:val="Bullet2"/>
-    <w:basedOn w:val="Normal"/>
-    <w:pPr>
-      <w:ind w:left="1440" w:hanging="360"/>
-    </w:pPr>
-    <w:rPr>
-      <w:color w:val="000080"/>
-    </w:rPr>
-  </w:style>
-  <w:style w:type="paragraph" w:styleId="MapadoDocumento">
-    <w:name w:val="Document Map"/>
-    <w:basedOn w:val="Normal"/>
-    <w:semiHidden/>
-    <w:pPr>
-      <w:shd w:val="clear" w:color="auto" w:fill="000080"/>
-    </w:pPr>
-    <w:rPr>
-      <w:rFonts w:ascii="Tahoma" w:hAnsi="Tahoma"/>
-    </w:rPr>
-  </w:style>
-  <w:style w:type="character" w:styleId="Refdenotaderodap">
-    <w:name w:val="footnote reference"/>
-    <w:semiHidden/>
-    <w:rPr>
-      <w:sz w:val="20"/>
-      <w:vertAlign w:val="superscript"/>
-    </w:rPr>
-  </w:style>
-  <w:style w:type="paragraph" w:styleId="Textodenotaderodap">
-    <w:name w:val="footnote text"/>
-    <w:basedOn w:val="Normal"/>
-    <w:semiHidden/>
-    <w:pPr>
-      <w:keepNext/>
-      <w:keepLines/>
-      <w:pBdr>
-        <w:bottom w:val="single" w:sz="6" w:space="0" w:color="000000"/>
-      </w:pBdr>
-      <w:spacing w:before="40" w:after="40"/>
-      <w:ind w:left="360" w:hanging="360"/>
-    </w:pPr>
-    <w:rPr>
-      <w:rFonts w:ascii="Helvetica" w:hAnsi="Helvetica"/>
-      <w:sz w:val="16"/>
-    </w:rPr>
-  </w:style>
-  <w:style w:type="paragraph" w:customStyle="1" w:styleId="MainTitle">
-    <w:name w:val="Main Title"/>
-    <w:basedOn w:val="Normal"/>
-    <w:pPr>
-      <w:spacing w:before="480" w:after="60" w:line="240" w:lineRule="auto"/>
-      <w:jc w:val="center"/>
-    </w:pPr>
-    <w:rPr>
-      <w:rFonts w:ascii="Arial" w:hAnsi="Arial"/>
-      <w:b/>
-      <w:kern w:val="28"/>
-      <w:sz w:val="32"/>
-    </w:rPr>
-  </w:style>
-  <w:style w:type="paragraph" w:customStyle="1" w:styleId="Paragraph1">
-    <w:name w:val="Paragraph1"/>
-    <w:basedOn w:val="Normal"/>
-    <w:pPr>
-      <w:spacing w:before="80" w:line="240" w:lineRule="auto"/>
-      <w:jc w:val="both"/>
-    </w:pPr>
-  </w:style>
-  <w:style w:type="paragraph" w:customStyle="1" w:styleId="Paragraph3">
-    <w:name w:val="Paragraph3"/>
-    <w:basedOn w:val="Normal"/>
-    <w:pPr>
-      <w:spacing w:before="80" w:line="240" w:lineRule="auto"/>
-      <w:ind w:left="1530"/>
-      <w:jc w:val="both"/>
-    </w:pPr>
-  </w:style>
-  <w:style w:type="paragraph" w:customStyle="1" w:styleId="Paragraph4">
-    <w:name w:val="Paragraph4"/>
-    <w:basedOn w:val="Normal"/>
-    <w:pPr>
-      <w:spacing w:before="80" w:line="240" w:lineRule="auto"/>
-      <w:ind w:left="2250"/>
-      <w:jc w:val="both"/>
-    </w:pPr>
-  </w:style>
-  <w:style w:type="paragraph" w:styleId="Sumrio4">
-    <w:name w:val="toc 4"/>
-    <w:basedOn w:val="Normal"/>
-    <w:next w:val="Normal"/>
-    <w:autoRedefine/>
-    <w:semiHidden/>
-    <w:pPr>
-      <w:ind w:left="600"/>
-    </w:pPr>
-    <w:rPr>
-      <w:szCs w:val="24"/>
-    </w:rPr>
-  </w:style>
-  <w:style w:type="paragraph" w:styleId="Sumrio5">
-    <w:name w:val="toc 5"/>
-    <w:basedOn w:val="Normal"/>
-    <w:next w:val="Normal"/>
-    <w:autoRedefine/>
-    <w:semiHidden/>
-    <w:pPr>
-      <w:ind w:left="800"/>
-    </w:pPr>
-    <w:rPr>
-      <w:szCs w:val="24"/>
-    </w:rPr>
-  </w:style>
-  <w:style w:type="paragraph" w:styleId="Sumrio6">
-    <w:name w:val="toc 6"/>
-    <w:basedOn w:val="Normal"/>
-    <w:next w:val="Normal"/>
-    <w:autoRedefine/>
-    <w:semiHidden/>
-    <w:pPr>
-      <w:ind w:left="1000"/>
-    </w:pPr>
-    <w:rPr>
-      <w:szCs w:val="24"/>
-    </w:rPr>
-  </w:style>
-  <w:style w:type="paragraph" w:styleId="Sumrio7">
-    <w:name w:val="toc 7"/>
-    <w:basedOn w:val="Normal"/>
-    <w:next w:val="Normal"/>
-    <w:autoRedefine/>
-    <w:semiHidden/>
-    <w:pPr>
-      <w:ind w:left="1200"/>
-    </w:pPr>
-    <w:rPr>
-      <w:szCs w:val="24"/>
-    </w:rPr>
-  </w:style>
-  <w:style w:type="paragraph" w:styleId="Sumrio8">
-    <w:name w:val="toc 8"/>
-    <w:basedOn w:val="Normal"/>
-    <w:next w:val="Normal"/>
-    <w:autoRedefine/>
-    <w:semiHidden/>
-    <w:pPr>
-      <w:ind w:left="1400"/>
-    </w:pPr>
-    <w:rPr>
-      <w:szCs w:val="24"/>
-    </w:rPr>
-  </w:style>
-  <w:style w:type="paragraph" w:styleId="Sumrio9">
-    <w:name w:val="toc 9"/>
-    <w:basedOn w:val="Normal"/>
-    <w:next w:val="Normal"/>
-    <w:autoRedefine/>
-    <w:semiHidden/>
-    <w:pPr>
-      <w:ind w:left="1600"/>
-    </w:pPr>
-    <w:rPr>
-      <w:szCs w:val="24"/>
-    </w:rPr>
-  </w:style>
-  <w:style w:type="paragraph" w:styleId="Corpodetexto2">
-    <w:name w:val="Body Text 2"/>
-    <w:basedOn w:val="Normal"/>
-    <w:semiHidden/>
-    <w:rPr>
-      <w:i/>
-      <w:color w:val="0000FF"/>
-    </w:rPr>
-  </w:style>
-  <w:style w:type="paragraph" w:styleId="Recuodecorpodetexto">
-    <w:name w:val="Body Text Indent"/>
-    <w:basedOn w:val="Normal"/>
-    <w:semiHidden/>
-    <w:pPr>
-      <w:ind w:left="720"/>
-    </w:pPr>
-    <w:rPr>
-      <w:i/>
-      <w:color w:val="0000FF"/>
-      <w:u w:val="single"/>
-    </w:rPr>
-  </w:style>
-  <w:style w:type="paragraph" w:customStyle="1" w:styleId="Body">
-    <w:name w:val="Body"/>
-    <w:basedOn w:val="Normal"/>
-    <w:pPr>
-      <w:widowControl/>
-      <w:spacing w:before="120" w:line="240" w:lineRule="auto"/>
-      <w:jc w:val="both"/>
-    </w:pPr>
-    <w:rPr>
-      <w:rFonts w:ascii="Book Antiqua" w:hAnsi="Book Antiqua"/>
-    </w:rPr>
-  </w:style>
-  <w:style w:type="paragraph" w:customStyle="1" w:styleId="Bullet">
-    <w:name w:val="Bullet"/>
-    <w:basedOn w:val="Normal"/>
-    <w:pPr>
-      <w:widowControl/>
-      <w:tabs>
-        <w:tab w:val="num" w:pos="360"/>
-        <w:tab w:val="left" w:pos="720"/>
-      </w:tabs>
-      <w:spacing w:before="120" w:line="240" w:lineRule="auto"/>
-      <w:ind w:left="720" w:right="360"/>
-      <w:jc w:val="both"/>
-    </w:pPr>
-    <w:rPr>
-      <w:rFonts w:ascii="Book Antiqua" w:hAnsi="Book Antiqua"/>
-    </w:rPr>
-  </w:style>
-  <w:style w:type="paragraph" w:customStyle="1" w:styleId="InfoBlue">
-    <w:name w:val="InfoBlue"/>
-    <w:basedOn w:val="Normal"/>
-    <w:next w:val="Corpodetexto"/>
-    <w:pPr>
-      <w:spacing w:after="120"/>
-      <w:ind w:left="360"/>
-    </w:pPr>
-    <w:rPr>
-      <w:rFonts w:ascii="Times" w:hAnsi="Times"/>
-      <w:color w:val="0000FF"/>
-    </w:rPr>
-  </w:style>
-  <w:style w:type="character" w:styleId="Hyperlink">
-    <w:name w:val="Hyperlink"/>
-    <w:semiHidden/>
-    <w:rPr>
-      <w:color w:val="0000FF"/>
-      <w:u w:val="single"/>
-    </w:rPr>
-  </w:style>
-  <w:style w:type="paragraph" w:styleId="NormalWeb">
-    <w:name w:val="Normal (Web)"/>
-    <w:basedOn w:val="Normal"/>
-    <w:semiHidden/>
-    <w:pPr>
-      <w:widowControl/>
-      <w:spacing w:before="100" w:beforeAutospacing="1" w:after="100" w:afterAutospacing="1" w:line="240" w:lineRule="auto"/>
-    </w:pPr>
-    <w:rPr>
-      <w:sz w:val="24"/>
-      <w:szCs w:val="24"/>
-    </w:rPr>
-  </w:style>
-  <w:style w:type="character" w:styleId="Forte">
-    <w:name w:val="Strong"/>
-    <w:qFormat/>
-    <w:rPr>
-      <w:b/>
-      <w:bCs/>
-    </w:rPr>
-  </w:style>
-  <w:style w:type="paragraph" w:customStyle="1" w:styleId="infoblue0">
-    <w:name w:val="infoblue"/>
-    <w:basedOn w:val="Normal"/>
-    <w:pPr>
-      <w:widowControl/>
-      <w:spacing w:after="120"/>
-      <w:ind w:left="720"/>
-    </w:pPr>
-    <w:rPr>
-      <w:i/>
-      <w:iCs/>
-      <w:color w:val="0000FF"/>
-    </w:rPr>
-  </w:style>
-  <w:style w:type="character" w:styleId="HiperlinkVisitado">
-    <w:name w:val="FollowedHyperlink"/>
-    <w:semiHidden/>
-    <w:rPr>
-      <w:color w:val="800080"/>
-      <w:u w:val="single"/>
-    </w:rPr>
-  </w:style>
-  <w:style w:type="character" w:styleId="Refdecomentrio">
-    <w:name w:val="annotation reference"/>
-    <w:semiHidden/>
-    <w:rPr>
-      <w:sz w:val="16"/>
-      <w:szCs w:val="16"/>
-    </w:rPr>
-  </w:style>
-  <w:style w:type="paragraph" w:styleId="Textodecomentrio">
-    <w:name w:val="annotation text"/>
-    <w:basedOn w:val="Normal"/>
-    <w:semiHidden/>
-    <w:pPr>
-      <w:widowControl/>
-      <w:spacing w:line="240" w:lineRule="auto"/>
-    </w:pPr>
-  </w:style>
-  <w:style w:type="paragraph" w:customStyle="1" w:styleId="Textodebalo1">
-    <w:name w:val="Texto de balão1"/>
-    <w:basedOn w:val="Normal"/>
-    <w:semiHidden/>
-    <w:rPr>
-      <w:rFonts w:ascii="Tahoma" w:hAnsi="Tahoma" w:cs="Tahoma"/>
-      <w:sz w:val="16"/>
-      <w:szCs w:val="16"/>
-    </w:rPr>
-  </w:style>
-  <w:style w:type="character" w:customStyle="1" w:styleId="grame">
-    <w:name w:val="grame"/>
-    <w:basedOn w:val="Fontepargpadro"/>
-  </w:style>
-  <w:style w:type="character" w:customStyle="1" w:styleId="spelle">
-    <w:name w:val="spelle"/>
-    <w:basedOn w:val="Fontepargpadro"/>
-  </w:style>
-  <w:style w:type="paragraph" w:customStyle="1" w:styleId="CommentSubject">
-    <w:name w:val="Comment Subject"/>
-    <w:basedOn w:val="Textodecomentrio"/>
-    <w:next w:val="Textodecomentrio"/>
-    <w:semiHidden/>
-    <w:pPr>
-      <w:widowControl w:val="0"/>
-      <w:spacing w:line="240" w:lineRule="atLeast"/>
-    </w:pPr>
-    <w:rPr>
-      <w:b/>
-      <w:bCs/>
-    </w:rPr>
-  </w:style>
-  <w:style w:type="paragraph" w:styleId="Textodebalo">
-    <w:name w:val="Balloon Text"/>
-    <w:basedOn w:val="Normal"/>
-    <w:link w:val="TextodebaloChar"/>
-    <w:uiPriority w:val="99"/>
-    <w:semiHidden/>
-    <w:unhideWhenUsed/>
-    <w:rsid w:val="008A3368"/>
-    <w:pPr>
-      <w:spacing w:line="240" w:lineRule="auto"/>
-    </w:pPr>
-    <w:rPr>
-      <w:rFonts w:ascii="Tahoma" w:hAnsi="Tahoma" w:cs="Tahoma"/>
-      <w:sz w:val="16"/>
-      <w:szCs w:val="16"/>
-    </w:rPr>
-  </w:style>
-  <w:style w:type="character" w:customStyle="1" w:styleId="TextodebaloChar">
-    <w:name w:val="Texto de balão Char"/>
-    <w:link w:val="Textodebalo"/>
-    <w:uiPriority w:val="99"/>
-    <w:semiHidden/>
-    <w:rsid w:val="008A3368"/>
-    <w:rPr>
-      <w:rFonts w:ascii="Tahoma" w:hAnsi="Tahoma" w:cs="Tahoma"/>
-      <w:sz w:val="16"/>
-      <w:szCs w:val="16"/>
-      <w:lang w:val="en-US" w:eastAsia="en-US"/>
-    </w:rPr>
-  </w:style>
-  <w:style w:type="paragraph" w:styleId="PargrafodaLista">
-    <w:name w:val="List Paragraph"/>
-    <w:basedOn w:val="Normal"/>
-    <w:uiPriority w:val="34"/>
-    <w:qFormat/>
-    <w:rsid w:val="00B45FA3"/>
-    <w:pPr>
-      <w:ind w:left="720"/>
-      <w:contextualSpacing/>
-    </w:pPr>
-  </w:style>
-</w:styles>
-</file>
-
-<file path=word/stylesWithEffects.xml><?xml version="1.0" encoding="utf-8"?>
-<w:styles xmlns:wpc="http://schemas.microsoft.com/office/word/2010/wordprocessingCanvas" xmlns:mc="http://schemas.openxmlformats.org/markup-compatibility/2006" xmlns:o="urn:schemas-microsoft-com:office:office" xmlns:r="http://schemas.openxmlformats.org/officeDocument/2006/relationships" xmlns:m="http://schemas.openxmlformats.org/officeDocument/2006/math" xmlns:v="urn:schemas-microsoft-com:vml" xmlns:wp14="http://schemas.microsoft.com/office/word/2010/wordprocessingDrawing" xmlns:wp="http://schemas.openxmlformats.org/drawingml/2006/wordprocessingDrawing" xmlns:w10="urn:schemas-microsoft-com:office:word" xmlns:w="http://schemas.openxmlformats.org/wordprocessingml/2006/main" xmlns:w14="http://schemas.microsoft.com/office/word/2010/wordml" xmlns:wpg="http://schemas.microsoft.com/office/word/2010/wordprocessingGroup" xmlns:wpi="http://schemas.microsoft.com/office/word/2010/wordprocessingInk" xmlns:wne="http://schemas.microsoft.com/office/word/2006/wordml" xmlns:wps="http://schemas.microsoft.com/office/word/2010/wordprocessingShape" mc:Ignorable="w14 wp14">
-  <w:docDefaults>
-    <w:rPrDefault>
-      <w:rPr>
-        <w:rFonts w:ascii="Times New Roman" w:eastAsia="Times New Roman" w:hAnsi="Times New Roman" w:cs="Times New Roman"/>
-        <w:lang w:val="en-US" w:eastAsia="en-US" w:bidi="ar-SA"/>
-      </w:rPr>
-    </w:rPrDefault>
-    <w:pPrDefault/>
-  </w:docDefaults>
-  <w:latentStyles w:defLockedState="0" w:defUIPriority="99" w:defSemiHidden="1" w:defUnhideWhenUsed="1" w:defQFormat="0" w:count="267">
-    <w:lsdException w:name="Normal" w:semiHidden="0" w:uiPriority="0" w:unhideWhenUsed="0" w:qFormat="1"/>
-    <w:lsdException w:name="heading 1" w:semiHidden="0" w:uiPriority="9" w:unhideWhenUsed="0" w:qFormat="1"/>
-    <w:lsdException w:name="heading 2" w:semiHidden="0" w:uiPriority="9" w:unhideWhenUsed="0" w:qFormat="1"/>
-    <w:lsdException w:name="heading 3" w:semiHidden="0" w:uiPriority="9" w:unhideWhenUsed="0" w:qFormat="1"/>
-    <w:lsdException w:name="heading 4" w:semiHidden="0" w:uiPriority="9" w:unhideWhenUsed="0" w:qFormat="1"/>
-    <w:lsdException w:name="heading 5" w:semiHidden="0" w:uiPriority="9" w:unhideWhenUsed="0" w:qFormat="1"/>
-    <w:lsdException w:name="heading 6" w:semiHidden="0" w:uiPriority="9" w:unhideWhenUsed="0" w:qFormat="1"/>
-    <w:lsdException w:name="heading 7" w:semiHidden="0" w:uiPriority="9" w:unhideWhenUsed="0" w:qFormat="1"/>
-    <w:lsdException w:name="heading 8" w:semiHidden="0" w:uiPriority="9" w:unhideWhenUsed="0" w:qFormat="1"/>
-    <w:lsdException w:name="heading 9" w:semiHidden="0" w:uiPriority="9" w:unhideWhenUsed="0" w:qFormat="1"/>
-    <w:lsdException w:name="toc 1" w:uiPriority="39"/>
-    <w:lsdException w:name="toc 2" w:uiPriority="39"/>
-    <w:lsdException w:name="toc 3" w:uiPriority="39"/>
-    <w:lsdException w:name="toc 4" w:uiPriority="39"/>
-    <w:lsdException w:name="toc 5" w:uiPriority="39"/>
-    <w:lsdException w:name="toc 6" w:uiPriority="39"/>
-    <w:lsdException w:name="toc 7" w:uiPriority="39"/>
-    <w:lsdException w:name="toc 8" w:uiPriority="39"/>
-    <w:lsdException w:name="toc 9" w:uiPriority="39"/>
-    <w:lsdException w:name="caption" w:uiPriority="35" w:qFormat="1"/>
-    <w:lsdException w:name="Title" w:semiHidden="0" w:uiPriority="10" w:unhideWhenUsed="0" w:qFormat="1"/>
-    <w:lsdException w:name="Default Paragraph Font" w:uiPriority="1"/>
-    <w:lsdException w:name="Body Text" w:uiPriority="0"/>
-    <w:lsdException w:name="Subtitle" w:semiHidden="0" w:uiPriority="11" w:unhideWhenUsed="0" w:qFormat="1"/>
-    <w:lsdException w:name="Strong" w:semiHidden="0" w:uiPriority="22" w:unhideWhenUsed="0" w:qFormat="1"/>
-    <w:lsdException w:name="Emphasis" w:semiHidden="0" w:uiPriority="20" w:unhideWhenUsed="0" w:qFormat="1"/>
-    <w:lsdException w:name="Table Grid" w:semiHidden="0" w:uiPriority="59" w:unhideWhenUsed="0"/>
-    <w:lsdException w:name="Placeholder Text" w:unhideWhenUsed="0"/>
-    <w:lsdException w:name="No Spacing" w:semiHidden="0" w:uiPriority="1" w:unhideWhenUsed="0" w:qFormat="1"/>
-    <w:lsdException w:name="Light Shading" w:semiHidden="0" w:uiPriority="60" w:unhideWhenUsed="0"/>
-    <w:lsdException w:name="Light List" w:semiHidden="0" w:uiPriority="61" w:unhideWhenUsed="0"/>
-    <w:lsdException w:name="Light Grid" w:semiHidden="0" w:uiPriority="62" w:unhideWhenUsed="0"/>
-    <w:lsdException w:name="Medium Shading 1" w:semiHidden="0" w:uiPriority="63" w:unhideWhenUsed="0"/>
-    <w:lsdException w:name="Medium Shading 2" w:semiHidden="0" w:uiPriority="64" w:unhideWhenUsed="0"/>
-    <w:lsdException w:name="Medium List 1" w:semiHidden="0" w:uiPriority="65" w:unhideWhenUsed="0"/>
-    <w:lsdException w:name="Medium List 2" w:semiHidden="0" w:uiPriority="66" w:unhideWhenUsed="0"/>
-    <w:lsdException w:name="Medium Grid 1" w:semiHidden="0" w:uiPriority="67" w:unhideWhenUsed="0"/>
-    <w:lsdException w:name="Medium Grid 2" w:semiHidden="0" w:uiPriority="68" w:unhideWhenUsed="0"/>
-    <w:lsdException w:name="Medium Grid 3" w:semiHidden="0" w:uiPriority="69" w:unhideWhenUsed="0"/>
-    <w:lsdException w:name="Dark List" w:semiHidden="0" w:uiPriority="70" w:unhideWhenUsed="0"/>
-    <w:lsdException w:name="Colorful Shading" w:semiHidden="0" w:uiPriority="71" w:unhideWhenUsed="0"/>
-    <w:lsdException w:name="Colorful List" w:semiHidden="0" w:uiPriority="72" w:unhideWhenUsed="0"/>
-    <w:lsdException w:name="Colorful Grid" w:semiHidden="0" w:uiPriority="73" w:unhideWhenUsed="0"/>
-    <w:lsdException w:name="Light Shading Accent 1" w:semiHidden="0" w:uiPriority="60" w:unhideWhenUsed="0"/>
-    <w:lsdException w:name="Light List Accent 1" w:semiHidden="0" w:uiPriority="61" w:unhideWhenUsed="0"/>
-    <w:lsdException w:name="Light Grid Accent 1" w:semiHidden="0" w:uiPriority="62" w:unhideWhenUsed="0"/>
-    <w:lsdException w:name="Medium Shading 1 Accent 1" w:semiHidden="0" w:uiPriority="63" w:unhideWhenUsed="0"/>
-    <w:lsdException w:name="Medium Shading 2 Accent 1" w:semiHidden="0" w:uiPriority="64" w:unhideWhenUsed="0"/>
-    <w:lsdException w:name="Medium List 1 Accent 1" w:semiHidden="0" w:uiPriority="65" w:unhideWhenUsed="0"/>
-    <w:lsdException w:name="Revision" w:unhideWhenUsed="0"/>
-    <w:lsdException w:name="List Paragraph" w:semiHidden="0" w:uiPriority="34" w:unhideWhenUsed="0" w:qFormat="1"/>
-    <w:lsdException w:name="Quote" w:semiHidden="0" w:uiPriority="29" w:unhideWhenUsed="0" w:qFormat="1"/>
-    <w:lsdException w:name="Intense Quote" w:semiHidden="0" w:uiPriority="30" w:unhideWhenUsed="0" w:qFormat="1"/>
-    <w:lsdException w:name="Medium List 2 Accent 1" w:semiHidden="0" w:uiPriority="66" w:unhideWhenUsed="0"/>
-    <w:lsdException w:name="Medium Grid 1 Accent 1" w:semiHidden="0" w:uiPriority="67" w:unhideWhenUsed="0"/>
-    <w:lsdException w:name="Medium Grid 2 Accent 1" w:semiHidden="0" w:uiPriority="68" w:unhideWhenUsed="0"/>
-    <w:lsdException w:name="Medium Grid 3 Accent 1" w:semiHidden="0" w:uiPriority="69" w:unhideWhenUsed="0"/>
-    <w:lsdException w:name="Dark List Accent 1" w:semiHidden="0" w:uiPriority="70" w:unhideWhenUsed="0"/>
-    <w:lsdException w:name="Colorful Shading Accent 1" w:semiHidden="0" w:uiPriority="71" w:unhideWhenUsed="0"/>
-    <w:lsdException w:name="Colorful List Accent 1" w:semiHidden="0" w:uiPriority="72" w:unhideWhenUsed="0"/>
-    <w:lsdException w:name="Colorful Grid Accent 1" w:semiHidden="0" w:uiPriority="73" w:unhideWhenUsed="0"/>
-    <w:lsdException w:name="Light Shading Accent 2" w:semiHidden="0" w:uiPriority="60" w:unhideWhenUsed="0"/>
-    <w:lsdException w:name="Light List Accent 2" w:semiHidden="0" w:uiPriority="61" w:unhideWhenUsed="0"/>
-    <w:lsdException w:name="Light Grid Accent 2" w:semiHidden="0" w:uiPriority="62" w:unhideWhenUsed="0"/>
-    <w:lsdException w:name="Medium Shading 1 Accent 2" w:semiHidden="0" w:uiPriority="63" w:unhideWhenUsed="0"/>
-    <w:lsdException w:name="Medium Shading 2 Accent 2" w:semiHidden="0" w:uiPriority="64" w:unhideWhenUsed="0"/>
-    <w:lsdException w:name="Medium List 1 Accent 2" w:semiHidden="0" w:uiPriority="65" w:unhideWhenUsed="0"/>
-    <w:lsdException w:name="Medium List 2 Accent 2" w:semiHidden="0" w:uiPriority="66" w:unhideWhenUsed="0"/>
-    <w:lsdException w:name="Medium Grid 1 Accent 2" w:semiHidden="0" w:uiPriority="67" w:unhideWhenUsed="0"/>
-    <w:lsdException w:name="Medium Grid 2 Accent 2" w:semiHidden="0" w:uiPriority="68" w:unhideWhenUsed="0"/>
-    <w:lsdException w:name="Medium Grid 3 Accent 2" w:semiHidden="0" w:uiPriority="69" w:unhideWhenUsed="0"/>
-    <w:lsdException w:name="Dark List Accent 2" w:semiHidden="0" w:uiPriority="70" w:unhideWhenUsed="0"/>
-    <w:lsdException w:name="Colorful Shading Accent 2" w:semiHidden="0" w:uiPriority="71" w:unhideWhenUsed="0"/>
-    <w:lsdException w:name="Colorful List Accent 2" w:semiHidden="0" w:uiPriority="72" w:unhideWhenUsed="0"/>
-    <w:lsdException w:name="Colorful Grid Accent 2" w:semiHidden="0" w:uiPriority="73" w:unhideWhenUsed="0"/>
-    <w:lsdException w:name="Light Shading Accent 3" w:semiHidden="0" w:uiPriority="60" w:unhideWhenUsed="0"/>
-    <w:lsdException w:name="Light List Accent 3" w:semiHidden="0" w:uiPriority="61" w:unhideWhenUsed="0"/>
-    <w:lsdException w:name="Light Grid Accent 3" w:semiHidden="0" w:uiPriority="62" w:unhideWhenUsed="0"/>
-    <w:lsdException w:name="Medium Shading 1 Accent 3" w:semiHidden="0" w:uiPriority="63" w:unhideWhenUsed="0"/>
-    <w:lsdException w:name="Medium Shading 2 Accent 3" w:semiHidden="0" w:uiPriority="64" w:unhideWhenUsed="0"/>
-    <w:lsdException w:name="Medium List 1 Accent 3" w:semiHidden="0" w:uiPriority="65" w:unhideWhenUsed="0"/>
-    <w:lsdException w:name="Medium List 2 Accent 3" w:semiHidden="0" w:uiPriority="66" w:unhideWhenUsed="0"/>
-    <w:lsdException w:name="Medium Grid 1 Accent 3" w:semiHidden="0" w:uiPriority="67" w:unhideWhenUsed="0"/>
-    <w:lsdException w:name="Medium Grid 2 Accent 3" w:semiHidden="0" w:uiPriority="68" w:unhideWhenUsed="0"/>
-    <w:lsdException w:name="Medium Grid 3 Accent 3" w:semiHidden="0" w:uiPriority="69" w:unhideWhenUsed="0"/>
-    <w:lsdException w:name="Dark List Accent 3" w:semiHidden="0" w:uiPriority="70" w:unhideWhenUsed="0"/>
-    <w:lsdException w:name="Colorful Shading Accent 3" w:semiHidden="0" w:uiPriority="71" w:unhideWhenUsed="0"/>
-    <w:lsdException w:name="Colorful List Accent 3" w:semiHidden="0" w:uiPriority="72" w:unhideWhenUsed="0"/>
-    <w:lsdException w:name="Colorful Grid Accent 3" w:semiHidden="0" w:uiPriority="73" w:unhideWhenUsed="0"/>
-    <w:lsdException w:name="Light Shading Accent 4" w:semiHidden="0" w:uiPriority="60" w:unhideWhenUsed="0"/>
-    <w:lsdException w:name="Light List Accent 4" w:semiHidden="0" w:uiPriority="61" w:unhideWhenUsed="0"/>
-    <w:lsdException w:name="Light Grid Accent 4" w:semiHidden="0" w:uiPriority="62" w:unhideWhenUsed="0"/>
-    <w:lsdException w:name="Medium Shading 1 Accent 4" w:semiHidden="0" w:uiPriority="63" w:unhideWhenUsed="0"/>
-    <w:lsdException w:name="Medium Shading 2 Accent 4" w:semiHidden="0" w:uiPriority="64" w:unhideWhenUsed="0"/>
-    <w:lsdException w:name="Medium List 1 Accent 4" w:semiHidden="0" w:uiPriority="65" w:unhideWhenUsed="0"/>
-    <w:lsdException w:name="Medium List 2 Accent 4" w:semiHidden="0" w:uiPriority="66" w:unhideWhenUsed="0"/>
-    <w:lsdException w:name="Medium Grid 1 Accent 4" w:semiHidden="0" w:uiPriority="67" w:unhideWhenUsed="0"/>
-    <w:lsdException w:name="Medium Grid 2 Accent 4" w:semiHidden="0" w:uiPriority="68" w:unhideWhenUsed="0"/>
-    <w:lsdException w:name="Medium Grid 3 Accent 4" w:semiHidden="0" w:uiPriority="69" w:unhideWhenUsed="0"/>
-    <w:lsdException w:name="Dark List Accent 4" w:semiHidden="0" w:uiPriority="70" w:unhideWhenUsed="0"/>
-    <w:lsdException w:name="Colorful Shading Accent 4" w:semiHidden="0" w:uiPriority="71" w:unhideWhenUsed="0"/>
-    <w:lsdException w:name="Colorful List Accent 4" w:semiHidden="0" w:uiPriority="72" w:unhideWhenUsed="0"/>
-    <w:lsdException w:name="Colorful Grid Accent 4" w:semiHidden="0" w:uiPriority="73" w:unhideWhenUsed="0"/>
-    <w:lsdException w:name="Light Shading Accent 5" w:semiHidden="0" w:uiPriority="60" w:unhideWhenUsed="0"/>
-    <w:lsdException w:name="Light List Accent 5" w:semiHidden="0" w:uiPriority="61" w:unhideWhenUsed="0"/>
-    <w:lsdException w:name="Light Grid Accent 5" w:semiHidden="0" w:uiPriority="62" w:unhideWhenUsed="0"/>
-    <w:lsdException w:name="Medium Shading 1 Accent 5" w:semiHidden="0" w:uiPriority="63" w:unhideWhenUsed="0"/>
-    <w:lsdException w:name="Medium Shading 2 Accent 5" w:semiHidden="0" w:uiPriority="64" w:unhideWhenUsed="0"/>
-    <w:lsdException w:name="Medium List 1 Accent 5" w:semiHidden="0" w:uiPriority="65" w:unhideWhenUsed="0"/>
-    <w:lsdException w:name="Medium List 2 Accent 5" w:semiHidden="0" w:uiPriority="66" w:unhideWhenUsed="0"/>
-    <w:lsdException w:name="Medium Grid 1 Accent 5" w:semiHidden="0" w:uiPriority="67" w:unhideWhenUsed="0"/>
-    <w:lsdException w:name="Medium Grid 2 Accent 5" w:semiHidden="0" w:uiPriority="68" w:unhideWhenUsed="0"/>
-    <w:lsdException w:name="Medium Grid 3 Accent 5" w:semiHidden="0" w:uiPriority="69" w:unhideWhenUsed="0"/>
-    <w:lsdException w:name="Dark List Accent 5" w:semiHidden="0" w:uiPriority="70" w:unhideWhenUsed="0"/>
-    <w:lsdException w:name="Colorful Shading Accent 5" w:semiHidden="0" w:uiPriority="71" w:unhideWhenUsed="0"/>
-    <w:lsdException w:name="Colorful List Accent 5" w:semiHidden="0" w:uiPriority="72" w:unhideWhenUsed="0"/>
-    <w:lsdException w:name="Colorful Grid Accent 5" w:semiHidden="0" w:uiPriority="73" w:unhideWhenUsed="0"/>
-    <w:lsdException w:name="Light Shading Accent 6" w:semiHidden="0" w:uiPriority="60" w:unhideWhenUsed="0"/>
-    <w:lsdException w:name="Light List Accent 6" w:semiHidden="0" w:uiPriority="61" w:unhideWhenUsed="0"/>
-    <w:lsdException w:name="Light Grid Accent 6" w:semiHidden="0" w:uiPriority="62" w:unhideWhenUsed="0"/>
-    <w:lsdException w:name="Medium Shading 1 Accent 6" w:semiHidden="0" w:uiPriority="63" w:unhideWhenUsed="0"/>
-    <w:lsdException w:name="Medium Shading 2 Accent 6" w:semiHidden="0" w:uiPriority="64" w:unhideWhenUsed="0"/>
-    <w:lsdException w:name="Medium List 1 Accent 6" w:semiHidden="0" w:uiPriority="65" w:unhideWhenUsed="0"/>
-    <w:lsdException w:name="Medium List 2 Accent 6" w:semiHidden="0" w:uiPriority="66" w:unhideWhenUsed="0"/>
-    <w:lsdException w:name="Medium Grid 1 Accent 6" w:semiHidden="0" w:uiPriority="67" w:unhideWhenUsed="0"/>
-    <w:lsdException w:name="Medium Grid 2 Accent 6" w:semiHidden="0" w:uiPriority="68" w:unhideWhenUsed="0"/>
-    <w:lsdException w:name="Medium Grid 3 Accent 6" w:semiHidden="0" w:uiPriority="69" w:unhideWhenUsed="0"/>
-    <w:lsdException w:name="Dark List Accent 6" w:semiHidden="0" w:uiPriority="70" w:unhideWhenUsed="0"/>
-    <w:lsdException w:name="Colorful Shading Accent 6" w:semiHidden="0" w:uiPriority="71" w:unhideWhenUsed="0"/>
-    <w:lsdException w:name="Colorful List Accent 6" w:semiHidden="0" w:uiPriority="72" w:unhideWhenUsed="0"/>
-    <w:lsdException w:name="Colorful Grid Accent 6" w:semiHidden="0" w:uiPriority="73" w:unhideWhenUsed="0"/>
-    <w:lsdException w:name="Subtle Emphasis" w:semiHidden="0" w:uiPriority="19" w:unhideWhenUsed="0" w:qFormat="1"/>
-    <w:lsdException w:name="Intense Emphasis" w:semiHidden="0" w:uiPriority="21" w:unhideWhenUsed="0" w:qFormat="1"/>
-    <w:lsdException w:name="Subtle Reference" w:semiHidden="0" w:uiPriority="31" w:unhideWhenUsed="0" w:qFormat="1"/>
-    <w:lsdException w:name="Intense Reference" w:semiHidden="0" w:uiPriority="32" w:unhideWhenUsed="0" w:qFormat="1"/>
-    <w:lsdException w:name="Book Title" w:semiHidden="0" w:uiPriority="33" w:unhideWhenUsed="0" w:qFormat="1"/>
-    <w:lsdException w:name="Bibliography" w:uiPriority="37"/>
-    <w:lsdException w:name="TOC Heading" w:uiPriority="39" w:qFormat="1"/>
+  <w:latentStyles w:defLockedState="0" w:defUIPriority="99" w:defSemiHidden="0" w:defUnhideWhenUsed="0" w:defQFormat="0" w:count="371">
+    <w:lsdException w:name="Normal" w:uiPriority="0" w:qFormat="1"/>
+    <w:lsdException w:name="heading 1" w:uiPriority="9" w:qFormat="1"/>
+    <w:lsdException w:name="heading 2" w:uiPriority="9" w:qFormat="1"/>
+    <w:lsdException w:name="heading 3" w:uiPriority="9" w:qFormat="1"/>
+    <w:lsdException w:name="heading 4" w:uiPriority="9" w:qFormat="1"/>
+    <w:lsdException w:name="heading 5" w:uiPriority="9" w:qFormat="1"/>
+    <w:lsdException w:name="heading 6" w:uiPriority="9" w:qFormat="1"/>
+    <w:lsdException w:name="heading 7" w:uiPriority="9" w:qFormat="1"/>
+    <w:lsdException w:name="heading 8" w:uiPriority="9" w:qFormat="1"/>
+    <w:lsdException w:name="heading 9" w:uiPriority="9" w:qFormat="1"/>
+    <w:lsdException w:name="index 1" w:semiHidden="1" w:unhideWhenUsed="1"/>
+    <w:lsdException w:name="index 2" w:semiHidden="1" w:unhideWhenUsed="1"/>
+    <w:lsdException w:name="index 3" w:semiHidden="1" w:unhideWhenUsed="1"/>
+    <w:lsdException w:name="index 4" w:semiHidden="1" w:unhideWhenUsed="1"/>
+    <w:lsdException w:name="index 5" w:semiHidden="1" w:unhideWhenUsed="1"/>
+    <w:lsdException w:name="index 6" w:semiHidden="1" w:unhideWhenUsed="1"/>
+    <w:lsdException w:name="index 7" w:semiHidden="1" w:unhideWhenUsed="1"/>
+    <w:lsdException w:name="index 8" w:semiHidden="1" w:unhideWhenUsed="1"/>
+    <w:lsdException w:name="index 9" w:semiHidden="1" w:unhideWhenUsed="1"/>
+    <w:lsdException w:name="toc 1" w:semiHidden="1" w:uiPriority="39" w:unhideWhenUsed="1"/>
+    <w:lsdException w:name="toc 2" w:semiHidden="1" w:uiPriority="39" w:unhideWhenUsed="1"/>
+    <w:lsdException w:name="toc 3" w:semiHidden="1" w:uiPriority="39" w:unhideWhenUsed="1"/>
+    <w:lsdException w:name="toc 4" w:semiHidden="1" w:uiPriority="39" w:unhideWhenUsed="1"/>
+    <w:lsdException w:name="toc 5" w:semiHidden="1" w:uiPriority="39" w:unhideWhenUsed="1"/>
+    <w:lsdException w:name="toc 6" w:semiHidden="1" w:uiPriority="39" w:unhideWhenUsed="1"/>
+    <w:lsdException w:name="toc 7" w:semiHidden="1" w:uiPriority="39" w:unhideWhenUsed="1"/>
+    <w:lsdException w:name="toc 8" w:semiHidden="1" w:uiPriority="39" w:unhideWhenUsed="1"/>
+    <w:lsdException w:name="toc 9" w:semiHidden="1" w:uiPriority="39" w:unhideWhenUsed="1"/>
+    <w:lsdException w:name="Normal Indent" w:semiHidden="1" w:unhideWhenUsed="1"/>
+    <w:lsdException w:name="footnote text" w:semiHidden="1" w:unhideWhenUsed="1"/>
+    <w:lsdException w:name="annotation text" w:semiHidden="1" w:unhideWhenUsed="1"/>
+    <w:lsdException w:name="header" w:semiHidden="1" w:unhideWhenUsed="1"/>
+    <w:lsdException w:name="footer" w:semiHidden="1" w:unhideWhenUsed="1"/>
+    <w:lsdException w:name="index heading" w:semiHidden="1" w:unhideWhenUsed="1"/>
+    <w:lsdException w:name="caption" w:semiHidden="1" w:uiPriority="35" w:unhideWhenUsed="1" w:qFormat="1"/>
+    <w:lsdException w:name="table of figures" w:semiHidden="1" w:unhideWhenUsed="1"/>
+    <w:lsdException w:name="envelope address" w:semiHidden="1" w:unhideWhenUsed="1"/>
+    <w:lsdException w:name="envelope return" w:semiHidden="1" w:unhideWhenUsed="1"/>
+    <w:lsdException w:name="footnote reference" w:semiHidden="1" w:unhideWhenUsed="1"/>
+    <w:lsdException w:name="annotation reference" w:semiHidden="1" w:unhideWhenUsed="1"/>
+    <w:lsdException w:name="line number" w:semiHidden="1" w:unhideWhenUsed="1"/>
+    <w:lsdException w:name="page number" w:semiHidden="1" w:unhideWhenUsed="1"/>
+    <w:lsdException w:name="endnote reference" w:semiHidden="1" w:unhideWhenUsed="1"/>
+    <w:lsdException w:name="endnote text" w:semiHidden="1" w:unhideWhenUsed="1"/>
+    <w:lsdException w:name="table of authorities" w:semiHidden="1" w:unhideWhenUsed="1"/>
+    <w:lsdException w:name="macro" w:semiHidden="1" w:unhideWhenUsed="1"/>
+    <w:lsdException w:name="toa heading" w:semiHidden="1" w:unhideWhenUsed="1"/>
+    <w:lsdException w:name="List" w:semiHidden="1" w:unhideWhenUsed="1"/>
+    <w:lsdException w:name="List Bullet" w:semiHidden="1" w:unhideWhenUsed="1"/>
+    <w:lsdException w:name="List Number" w:semiHidden="1" w:unhideWhenUsed="1"/>
+    <w:lsdException w:name="List 2" w:semiHidden="1" w:unhideWhenUsed="1"/>
+    <w:lsdException w:name="List 3" w:semiHidden="1" w:unhideWhenUsed="1"/>
+    <w:lsdException w:name="List 4" w:semiHidden="1" w:unhideWhenUsed="1"/>
+    <w:lsdException w:name="List 5" w:semiHidden="1" w:unhideWhenUsed="1"/>
+    <w:lsdException w:name="List Bullet 2" w:semiHidden="1" w:unhideWhenUsed="1"/>
+    <w:lsdException w:name="List Bullet 3" w:semiHidden="1" w:unhideWhenUsed="1"/>
+    <w:lsdException w:name="List Bullet 4" w:semiHidden="1" w:unhideWhenUsed="1"/>
+    <w:lsdException w:name="List Bullet 5" w:semiHidden="1" w:unhideWhenUsed="1"/>
+    <w:lsdException w:name="List Number 2" w:semiHidden="1" w:unhideWhenUsed="1"/>
+    <w:lsdException w:name="List Number 3" w:semiHidden="1" w:unhideWhenUsed="1"/>
+    <w:lsdException w:name="List Number 4" w:semiHidden="1" w:unhideWhenUsed="1"/>
+    <w:lsdException w:name="List Number 5" w:semiHidden="1" w:unhideWhenUsed="1"/>
+    <w:lsdException w:name="Title" w:uiPriority="10" w:qFormat="1"/>
+    <w:lsdException w:name="Closing" w:semiHidden="1" w:unhideWhenUsed="1"/>
+    <w:lsdException w:name="Signature" w:semiHidden="1" w:unhideWhenUsed="1"/>
+    <w:lsdException w:name="Default Paragraph Font" w:semiHidden="1" w:uiPriority="1" w:unhideWhenUsed="1"/>
+    <w:lsdException w:name="Body Text" w:semiHidden="1" w:uiPriority="0" w:unhideWhenUsed="1"/>
+    <w:lsdException w:name="Body Text Indent" w:semiHidden="1" w:unhideWhenUsed="1"/>
+    <w:lsdException w:name="List Continue" w:semiHidden="1" w:unhideWhenUsed="1"/>
+    <w:lsdException w:name="List Continue 2" w:semiHidden="1" w:unhideWhenUsed="1"/>
+    <w:lsdException w:name="List Continue 3" w:semiHidden="1" w:unhideWhenUsed="1"/>
+    <w:lsdException w:name="List Continue 4" w:semiHidden="1" w:unhideWhenUsed="1"/>
+    <w:lsdException w:name="List Continue 5" w:semiHidden="1" w:unhideWhenUsed="1"/>
+    <w:lsdException w:name="Message Header" w:semiHidden="1" w:unhideWhenUsed="1"/>
+    <w:lsdException w:name="Subtitle" w:uiPriority="11" w:qFormat="1"/>
+    <w:lsdException w:name="Salutation" w:semiHidden="1" w:unhideWhenUsed="1"/>
+    <w:lsdException w:name="Date" w:semiHidden="1" w:unhideWhenUsed="1"/>
+    <w:lsdException w:name="Body Text First Indent" w:semiHidden="1" w:unhideWhenUsed="1"/>
+    <w:lsdException w:name="Body Text First Indent 2" w:semiHidden="1" w:unhideWhenUsed="1"/>
+    <w:lsdException w:name="Note Heading" w:semiHidden="1" w:unhideWhenUsed="1"/>
+    <w:lsdException w:name="Body Text 2" w:semiHidden="1" w:unhideWhenUsed="1"/>
+    <w:lsdException w:name="Body Text 3" w:semiHidden="1" w:unhideWhenUsed="1"/>
+    <w:lsdException w:name="Body Text Indent 2" w:semiHidden="1" w:unhideWhenUsed="1"/>
+    <w:lsdException w:name="Body Text Indent 3" w:semiHidden="1" w:unhideWhenUsed="1"/>
+    <w:lsdException w:name="Block Text" w:semiHidden="1" w:unhideWhenUsed="1"/>
+    <w:lsdException w:name="Hyperlink" w:semiHidden="1" w:unhideWhenUsed="1"/>
+    <w:lsdException w:name="FollowedHyperlink" w:semiHidden="1" w:unhideWhenUsed="1"/>
+    <w:lsdException w:name="Strong" w:uiPriority="22" w:qFormat="1"/>
+    <w:lsdException w:name="Emphasis" w:uiPriority="20" w:qFormat="1"/>
+    <w:lsdException w:name="Document Map" w:semiHidden="1" w:unhideWhenUsed="1"/>
+    <w:lsdException w:name="Plain Text" w:semiHidden="1" w:unhideWhenUsed="1"/>
+    <w:lsdException w:name="E-mail Signature" w:semiHidden="1" w:unhideWhenUsed="1"/>
+    <w:lsdException w:name="HTML Top of Form" w:semiHidden="1" w:unhideWhenUsed="1"/>
+    <w:lsdException w:name="HTML Bottom of Form" w:semiHidden="1" w:unhideWhenUsed="1"/>
+    <w:lsdException w:name="Normal (Web)" w:semiHidden="1" w:unhideWhenUsed="1"/>
+    <w:lsdException w:name="HTML Acronym" w:semiHidden="1" w:unhideWhenUsed="1"/>
+    <w:lsdException w:name="HTML Address" w:semiHidden="1" w:unhideWhenUsed="1"/>
+    <w:lsdException w:name="HTML Cite" w:semiHidden="1" w:unhideWhenUsed="1"/>
+    <w:lsdException w:name="HTML Code" w:semiHidden="1" w:unhideWhenUsed="1"/>
+    <w:lsdException w:name="HTML Definition" w:semiHidden="1" w:unhideWhenUsed="1"/>
+    <w:lsdException w:name="HTML Keyboard" w:semiHidden="1" w:unhideWhenUsed="1"/>
+    <w:lsdException w:name="HTML Preformatted" w:semiHidden="1" w:unhideWhenUsed="1"/>
+    <w:lsdException w:name="HTML Sample" w:semiHidden="1" w:unhideWhenUsed="1"/>
+    <w:lsdException w:name="HTML Typewriter" w:semiHidden="1" w:unhideWhenUsed="1"/>
+    <w:lsdException w:name="HTML Variable" w:semiHidden="1" w:unhideWhenUsed="1"/>
+    <w:lsdException w:name="Normal Table" w:semiHidden="1" w:unhideWhenUsed="1"/>
+    <w:lsdException w:name="annotation subject" w:semiHidden="1" w:unhideWhenUsed="1"/>
+    <w:lsdException w:name="No List" w:semiHidden="1" w:unhideWhenUsed="1"/>
+    <w:lsdException w:name="Outline List 1" w:semiHidden="1" w:unhideWhenUsed="1"/>
+    <w:lsdException w:name="Outline List 2" w:semiHidden="1" w:unhideWhenUsed="1"/>
+    <w:lsdException w:name="Outline List 3" w:semiHidden="1" w:unhideWhenUsed="1"/>
+    <w:lsdException w:name="Table Simple 1" w:semiHidden="1" w:unhideWhenUsed="1"/>
+    <w:lsdException w:name="Table Simple 2" w:semiHidden="1" w:unhideWhenUsed="1"/>
+    <w:lsdException w:name="Table Simple 3" w:semiHidden="1" w:unhideWhenUsed="1"/>
+    <w:lsdException w:name="Table Classic 1" w:semiHidden="1" w:unhideWhenUsed="1"/>
+    <w:lsdException w:name="Table Classic 2" w:semiHidden="1" w:unhideWhenUsed="1"/>
+    <w:lsdException w:name="Table Classic 3" w:semiHidden="1" w:unhideWhenUsed="1"/>
+    <w:lsdException w:name="Table Classic 4" w:semiHidden="1" w:unhideWhenUsed="1"/>
+    <w:lsdException w:name="Table Colorful 1" w:semiHidden="1" w:unhideWhenUsed="1"/>
+    <w:lsdException w:name="Table Colorful 2" w:semiHidden="1" w:unhideWhenUsed="1"/>
+    <w:lsdException w:name="Table Colorful 3" w:semiHidden="1" w:unhideWhenUsed="1"/>
+    <w:lsdException w:name="Table Columns 1" w:semiHidden="1" w:unhideWhenUsed="1"/>
+    <w:lsdException w:name="Table Columns 2" w:semiHidden="1" w:unhideWhenUsed="1"/>
+    <w:lsdException w:name="Table Columns 3" w:semiHidden="1" w:unhideWhenUsed="1"/>
+    <w:lsdException w:name="Table Columns 4" w:semiHidden="1" w:unhideWhenUsed="1"/>
+    <w:lsdException w:name="Table Columns 5" w:semiHidden="1" w:unhideWhenUsed="1"/>
+    <w:lsdException w:name="Table Grid 1" w:semiHidden="1" w:unhideWhenUsed="1"/>
+    <w:lsdException w:name="Table Grid 2" w:semiHidden="1" w:unhideWhenUsed="1"/>
+    <w:lsdException w:name="Table Grid 3" w:semiHidden="1" w:unhideWhenUsed="1"/>
+    <w:lsdException w:name="Table Grid 4" w:semiHidden="1" w:unhideWhenUsed="1"/>
+    <w:lsdException w:name="Table Grid 5" w:semiHidden="1" w:unhideWhenUsed="1"/>
+    <w:lsdException w:name="Table Grid 6" w:semiHidden="1" w:unhideWhenUsed="1"/>
+    <w:lsdException w:name="Table Grid 7" w:semiHidden="1" w:unhideWhenUsed="1"/>
+    <w:lsdException w:name="Table Grid 8" w:semiHidden="1" w:unhideWhenUsed="1"/>
+    <w:lsdException w:name="Table List 1" w:semiHidden="1" w:unhideWhenUsed="1"/>
+    <w:lsdException w:name="Table List 2" w:semiHidden="1" w:unhideWhenUsed="1"/>
+    <w:lsdException w:name="Table List 3" w:semiHidden="1" w:unhideWhenUsed="1"/>
+    <w:lsdException w:name="Table List 4" w:semiHidden="1" w:unhideWhenUsed="1"/>
+    <w:lsdException w:name="Table List 5" w:semiHidden="1" w:unhideWhenUsed="1"/>
+    <w:lsdException w:name="Table List 6" w:semiHidden="1" w:unhideWhenUsed="1"/>
+    <w:lsdException w:name="Table List 7" w:semiHidden="1" w:unhideWhenUsed="1"/>
+    <w:lsdException w:name="Table List 8" w:semiHidden="1" w:unhideWhenUsed="1"/>
+    <w:lsdException w:name="Table 3D effects 1" w:semiHidden="1" w:unhideWhenUsed="1"/>
+    <w:lsdException w:name="Table 3D effects 2" w:semiHidden="1" w:unhideWhenUsed="1"/>
+    <w:lsdException w:name="Table 3D effects 3" w:semiHidden="1" w:unhideWhenUsed="1"/>
+    <w:lsdException w:name="Table Contemporary" w:semiHidden="1" w:unhideWhenUsed="1"/>
+    <w:lsdException w:name="Table Elegant" w:semiHidden="1" w:unhideWhenUsed="1"/>
+    <w:lsdException w:name="Table Professional" w:semiHidden="1" w:unhideWhenUsed="1"/>
+    <w:lsdException w:name="Table Subtle 1" w:semiHidden="1" w:unhideWhenUsed="1"/>
+    <w:lsdException w:name="Table Subtle 2" w:semiHidden="1" w:unhideWhenUsed="1"/>
+    <w:lsdException w:name="Table Web 1" w:semiHidden="1" w:unhideWhenUsed="1"/>
+    <w:lsdException w:name="Table Web 2" w:semiHidden="1" w:unhideWhenUsed="1"/>
+    <w:lsdException w:name="Table Web 3" w:semiHidden="1" w:unhideWhenUsed="1"/>
+    <w:lsdException w:name="Balloon Text" w:semiHidden="1" w:unhideWhenUsed="1"/>
+    <w:lsdException w:name="Table Grid" w:uiPriority="59"/>
+    <w:lsdException w:name="Table Theme" w:semiHidden="1" w:unhideWhenUsed="1"/>
+    <w:lsdException w:name="Placeholder Text" w:semiHidden="1"/>
+    <w:lsdException w:name="No Spacing" w:uiPriority="1" w:qFormat="1"/>
+    <w:lsdException w:name="Light Shading" w:uiPriority="60"/>
+    <w:lsdException w:name="Light List" w:uiPriority="61"/>
+    <w:lsdException w:name="Light Grid" w:uiPriority="62"/>
+    <w:lsdException w:name="Medium Shading 1" w:uiPriority="63"/>
+    <w:lsdException w:name="Medium Shading 2" w:uiPriority="64"/>
+    <w:lsdException w:name="Medium List 1" w:uiPriority="65"/>
+    <w:lsdException w:name="Medium List 2" w:uiPriority="66"/>
+    <w:lsdException w:name="Medium Grid 1" w:uiPriority="67"/>
+    <w:lsdException w:name="Medium Grid 2" w:uiPriority="68"/>
+    <w:lsdException w:name="Medium Grid 3" w:uiPriority="69"/>
+    <w:lsdException w:name="Dark List" w:uiPriority="70"/>
+    <w:lsdException w:name="Colorful Shading" w:uiPriority="71"/>
+    <w:lsdException w:name="Colorful List" w:uiPriority="72"/>
+    <w:lsdException w:name="Colorful Grid" w:uiPriority="73"/>
+    <w:lsdException w:name="Light Shading Accent 1" w:uiPriority="60"/>
+    <w:lsdException w:name="Light List Accent 1" w:uiPriority="61"/>
+    <w:lsdException w:name="Light Grid Accent 1" w:uiPriority="62"/>
+    <w:lsdException w:name="Medium Shading 1 Accent 1" w:uiPriority="63"/>
+    <w:lsdException w:name="Medium Shading 2 Accent 1" w:uiPriority="64"/>
+    <w:lsdException w:name="Medium List 1 Accent 1" w:uiPriority="65"/>
+    <w:lsdException w:name="Revision" w:semiHidden="1"/>
+    <w:lsdException w:name="List Paragraph" w:uiPriority="34" w:qFormat="1"/>
+    <w:lsdException w:name="Quote" w:uiPriority="29" w:qFormat="1"/>
+    <w:lsdException w:name="Intense Quote" w:uiPriority="30" w:qFormat="1"/>
+    <w:lsdException w:name="Medium List 2 Accent 1" w:uiPriority="66"/>
+    <w:lsdException w:name="Medium Grid 1 Accent 1" w:uiPriority="67"/>
+    <w:lsdException w:name="Medium Grid 2 Accent 1" w:uiPriority="68"/>
+    <w:lsdException w:name="Medium Grid 3 Accent 1" w:uiPriority="69"/>
+    <w:lsdException w:name="Dark List Accent 1" w:uiPriority="70"/>
+    <w:lsdException w:name="Colorful Shading Accent 1" w:uiPriority="71"/>
+    <w:lsdException w:name="Colorful List Accent 1" w:uiPriority="72"/>
+    <w:lsdException w:name="Colorful Grid Accent 1" w:uiPriority="73"/>
+    <w:lsdException w:name="Light Shading Accent 2" w:uiPriority="60"/>
+    <w:lsdException w:name="Light List Accent 2" w:uiPriority="61"/>
+    <w:lsdException w:name="Light Grid Accent 2" w:uiPriority="62"/>
+    <w:lsdException w:name="Medium Shading 1 Accent 2" w:uiPriority="63"/>
+    <w:lsdException w:name="Medium Shading 2 Accent 2" w:uiPriority="64"/>
+    <w:lsdException w:name="Medium List 1 Accent 2" w:uiPriority="65"/>
+    <w:lsdException w:name="Medium List 2 Accent 2" w:uiPriority="66"/>
+    <w:lsdException w:name="Medium Grid 1 Accent 2" w:uiPriority="67"/>
+    <w:lsdException w:name="Medium Grid 2 Accent 2" w:uiPriority="68"/>
+    <w:lsdException w:name="Medium Grid 3 Accent 2" w:uiPriority="69"/>
+    <w:lsdException w:name="Dark List Accent 2" w:uiPriority="70"/>
+    <w:lsdException w:name="Colorful Shading Accent 2" w:uiPriority="71"/>
+    <w:lsdException w:name="Colorful List Accent 2" w:uiPriority="72"/>
+    <w:lsdException w:name="Colorful Grid Accent 2" w:uiPriority="73"/>
+    <w:lsdException w:name="Light Shading Accent 3" w:uiPriority="60"/>
+    <w:lsdException w:name="Light List Accent 3" w:uiPriority="61"/>
+    <w:lsdException w:name="Light Grid Accent 3" w:uiPriority="62"/>
+    <w:lsdException w:name="Medium Shading 1 Accent 3" w:uiPriority="63"/>
+    <w:lsdException w:name="Medium Shading 2 Accent 3" w:uiPriority="64"/>
+    <w:lsdException w:name="Medium List 1 Accent 3" w:uiPriority="65"/>
+    <w:lsdException w:name="Medium List 2 Accent 3" w:uiPriority="66"/>
+    <w:lsdException w:name="Medium Grid 1 Accent 3" w:uiPriority="67"/>
+    <w:lsdException w:name="Medium Grid 2 Accent 3" w:uiPriority="68"/>
+    <w:lsdException w:name="Medium Grid 3 Accent 3" w:uiPriority="69"/>
+    <w:lsdException w:name="Dark List Accent 3" w:uiPriority="70"/>
+    <w:lsdException w:name="Colorful Shading Accent 3" w:uiPriority="71"/>
+    <w:lsdException w:name="Colorful List Accent 3" w:uiPriority="72"/>
+    <w:lsdException w:name="Colorful Grid Accent 3" w:uiPriority="73"/>
+    <w:lsdException w:name="Light Shading Accent 4" w:uiPriority="60"/>
+    <w:lsdException w:name="Light List Accent 4" w:uiPriority="61"/>
+    <w:lsdException w:name="Light Grid Accent 4" w:uiPriority="62"/>
+    <w:lsdException w:name="Medium Shading 1 Accent 4" w:uiPriority="63"/>
+    <w:lsdException w:name="Medium Shading 2 Accent 4" w:uiPriority="64"/>
+    <w:lsdException w:name="Medium List 1 Accent 4" w:uiPriority="65"/>
+    <w:lsdException w:name="Medium List 2 Accent 4" w:uiPriority="66"/>
+    <w:lsdException w:name="Medium Grid 1 Accent 4" w:uiPriority="67"/>
+    <w:lsdException w:name="Medium Grid 2 Accent 4" w:uiPriority="68"/>
+    <w:lsdException w:name="Medium Grid 3 Accent 4" w:uiPriority="69"/>
+    <w:lsdException w:name="Dark List Accent 4" w:uiPriority="70"/>
+    <w:lsdException w:name="Colorful Shading Accent 4" w:uiPriority="71"/>
+    <w:lsdException w:name="Colorful List Accent 4" w:uiPriority="72"/>
+    <w:lsdException w:name="Colorful Grid Accent 4" w:uiPriority="73"/>
+    <w:lsdException w:name="Light Shading Accent 5" w:uiPriority="60"/>
+    <w:lsdException w:name="Light List Accent 5" w:uiPriority="61"/>
+    <w:lsdException w:name="Light Grid Accent 5" w:uiPriority="62"/>
+    <w:lsdException w:name="Medium Shading 1 Accent 5" w:uiPriority="63"/>
+    <w:lsdException w:name="Medium Shading 2 Accent 5" w:uiPriority="64"/>
+    <w:lsdException w:name="Medium List 1 Accent 5" w:uiPriority="65"/>
+    <w:lsdException w:name="Medium List 2 Accent 5" w:uiPriority="66"/>
+    <w:lsdException w:name="Medium Grid 1 Accent 5" w:uiPriority="67"/>
+    <w:lsdException w:name="Medium Grid 2 Accent 5" w:uiPriority="68"/>
+    <w:lsdException w:name="Medium Grid 3 Accent 5" w:uiPriority="69"/>
+    <w:lsdException w:name="Dark List Accent 5" w:uiPriority="70"/>
+    <w:lsdException w:name="Colorful Shading Accent 5" w:uiPriority="71"/>
+    <w:lsdException w:name="Colorful List Accent 5" w:uiPriority="72"/>
+    <w:lsdException w:name="Colorful Grid Accent 5" w:uiPriority="73"/>
+    <w:lsdException w:name="Light Shading Accent 6" w:uiPriority="60"/>
+    <w:lsdException w:name="Light List Accent 6" w:uiPriority="61"/>
+    <w:lsdException w:name="Light Grid Accent 6" w:uiPriority="62"/>
+    <w:lsdException w:name="Medium Shading 1 Accent 6" w:uiPriority="63"/>
+    <w:lsdException w:name="Medium Shading 2 Accent 6" w:uiPriority="64"/>
+    <w:lsdException w:name="Medium List 1 Accent 6" w:uiPriority="65"/>
+    <w:lsdException w:name="Medium List 2 Accent 6" w:uiPriority="66"/>
+    <w:lsdException w:name="Medium Grid 1 Accent 6" w:uiPriority="67"/>
+    <w:lsdException w:name="Medium Grid 2 Accent 6" w:uiPriority="68"/>
+    <w:lsdException w:name="Medium Grid 3 Accent 6" w:uiPriority="69"/>
+    <w:lsdException w:name="Dark List Accent 6" w:uiPriority="70"/>
+    <w:lsdException w:name="Colorful Shading Accent 6" w:uiPriority="71"/>
+    <w:lsdException w:name="Colorful List Accent 6" w:uiPriority="72"/>
+    <w:lsdException w:name="Colorful Grid Accent 6" w:uiPriority="73"/>
+    <w:lsdException w:name="Subtle Emphasis" w:uiPriority="19" w:qFormat="1"/>
+    <w:lsdException w:name="Intense Emphasis" w:uiPriority="21" w:qFormat="1"/>
+    <w:lsdException w:name="Subtle Reference" w:uiPriority="31" w:qFormat="1"/>
+    <w:lsdException w:name="Intense Reference" w:uiPriority="32" w:qFormat="1"/>
+    <w:lsdException w:name="Book Title" w:uiPriority="33" w:qFormat="1"/>
+    <w:lsdException w:name="Bibliography" w:semiHidden="1" w:uiPriority="37" w:unhideWhenUsed="1"/>
+    <w:lsdException w:name="TOC Heading" w:semiHidden="1" w:uiPriority="39" w:unhideWhenUsed="1" w:qFormat="1"/>
+    <w:lsdException w:name="Plain Table 1" w:uiPriority="41"/>
+    <w:lsdException w:name="Plain Table 2" w:uiPriority="42"/>
+    <w:lsdException w:name="Plain Table 3" w:uiPriority="43"/>
+    <w:lsdException w:name="Plain Table 4" w:uiPriority="44"/>
+    <w:lsdException w:name="Plain Table 5" w:uiPriority="45"/>
+    <w:lsdException w:name="Grid Table Light" w:uiPriority="40"/>
+    <w:lsdException w:name="Grid Table 1 Light" w:uiPriority="46"/>
+    <w:lsdException w:name="Grid Table 2" w:uiPriority="47"/>
+    <w:lsdException w:name="Grid Table 3" w:uiPriority="48"/>
+    <w:lsdException w:name="Grid Table 4" w:uiPriority="49"/>
+    <w:lsdException w:name="Grid Table 5 Dark" w:uiPriority="50"/>
+    <w:lsdException w:name="Grid Table 6 Colorful" w:uiPriority="51"/>
+    <w:lsdException w:name="Grid Table 7 Colorful" w:uiPriority="52"/>
+    <w:lsdException w:name="Grid Table 1 Light Accent 1" w:uiPriority="46"/>
+    <w:lsdException w:name="Grid Table 2 Accent 1" w:uiPriority="47"/>
+    <w:lsdException w:name="Grid Table 3 Accent 1" w:uiPriority="48"/>
+    <w:lsdException w:name="Grid Table 4 Accent 1" w:uiPriority="49"/>
+    <w:lsdException w:name="Grid Table 5 Dark Accent 1" w:uiPriority="50"/>
+    <w:lsdException w:name="Grid Table 6 Colorful Accent 1" w:uiPriority="51"/>
+    <w:lsdException w:name="Grid Table 7 Colorful Accent 1" w:uiPriority="52"/>
+    <w:lsdException w:name="Grid Table 1 Light Accent 2" w:uiPriority="46"/>
+    <w:lsdException w:name="Grid Table 2 Accent 2" w:uiPriority="47"/>
+    <w:lsdException w:name="Grid Table 3 Accent 2" w:uiPriority="48"/>
+    <w:lsdException w:name="Grid Table 4 Accent 2" w:uiPriority="49"/>
+    <w:lsdException w:name="Grid Table 5 Dark Accent 2" w:uiPriority="50"/>
+    <w:lsdException w:name="Grid Table 6 Colorful Accent 2" w:uiPriority="51"/>
+    <w:lsdException w:name="Grid Table 7 Colorful Accent 2" w:uiPriority="52"/>
+    <w:lsdException w:name="Grid Table 1 Light Accent 3" w:uiPriority="46"/>
+    <w:lsdException w:name="Grid Table 2 Accent 3" w:uiPriority="47"/>
+    <w:lsdException w:name="Grid Table 3 Accent 3" w:uiPriority="48"/>
+    <w:lsdException w:name="Grid Table 4 Accent 3" w:uiPriority="49"/>
+    <w:lsdException w:name="Grid Table 5 Dark Accent 3" w:uiPriority="50"/>
+    <w:lsdException w:name="Grid Table 6 Colorful Accent 3" w:uiPriority="51"/>
+    <w:lsdException w:name="Grid Table 7 Colorful Accent 3" w:uiPriority="52"/>
+    <w:lsdException w:name="Grid Table 1 Light Accent 4" w:uiPriority="46"/>
+    <w:lsdException w:name="Grid Table 2 Accent 4" w:uiPriority="47"/>
+    <w:lsdException w:name="Grid Table 3 Accent 4" w:uiPriority="48"/>
+    <w:lsdException w:name="Grid Table 4 Accent 4" w:uiPriority="49"/>
+    <w:lsdException w:name="Grid Table 5 Dark Accent 4" w:uiPriority="50"/>
+    <w:lsdException w:name="Grid Table 6 Colorful Accent 4" w:uiPriority="51"/>
+    <w:lsdException w:name="Grid Table 7 Colorful Accent 4" w:uiPriority="52"/>
+    <w:lsdException w:name="Grid Table 1 Light Accent 5" w:uiPriority="46"/>
+    <w:lsdException w:name="Grid Table 2 Accent 5" w:uiPriority="47"/>
+    <w:lsdException w:name="Grid Table 3 Accent 5" w:uiPriority="48"/>
+    <w:lsdException w:name="Grid Table 4 Accent 5" w:uiPriority="49"/>
+    <w:lsdException w:name="Grid Table 5 Dark Accent 5" w:uiPriority="50"/>
+    <w:lsdException w:name="Grid Table 6 Colorful Accent 5" w:uiPriority="51"/>
+    <w:lsdException w:name="Grid Table 7 Colorful Accent 5" w:uiPriority="52"/>
+    <w:lsdException w:name="Grid Table 1 Light Accent 6" w:uiPriority="46"/>
+    <w:lsdException w:name="Grid Table 2 Accent 6" w:uiPriority="47"/>
+    <w:lsdException w:name="Grid Table 3 Accent 6" w:uiPriority="48"/>
+    <w:lsdException w:name="Grid Table 4 Accent 6" w:uiPriority="49"/>
+    <w:lsdException w:name="Grid Table 5 Dark Accent 6" w:uiPriority="50"/>
+    <w:lsdException w:name="Grid Table 6 Colorful Accent 6" w:uiPriority="51"/>
+    <w:lsdException w:name="Grid Table 7 Colorful Accent 6" w:uiPriority="52"/>
+    <w:lsdException w:name="List Table 1 Light" w:uiPriority="46"/>
+    <w:lsdException w:name="List Table 2" w:uiPriority="47"/>
+    <w:lsdException w:name="List Table 3" w:uiPriority="48"/>
+    <w:lsdException w:name="List Table 4" w:uiPriority="49"/>
+    <w:lsdException w:name="List Table 5 Dark" w:uiPriority="50"/>
+    <w:lsdException w:name="List Table 6 Colorful" w:uiPriority="51"/>
+    <w:lsdException w:name="List Table 7 Colorful" w:uiPriority="52"/>
+    <w:lsdException w:name="List Table 1 Light Accent 1" w:uiPriority="46"/>
+    <w:lsdException w:name="List Table 2 Accent 1" w:uiPriority="47"/>
+    <w:lsdException w:name="List Table 3 Accent 1" w:uiPriority="48"/>
+    <w:lsdException w:name="List Table 4 Accent 1" w:uiPriority="49"/>
+    <w:lsdException w:name="List Table 5 Dark Accent 1" w:uiPriority="50"/>
+    <w:lsdException w:name="List Table 6 Colorful Accent 1" w:uiPriority="51"/>
+    <w:lsdException w:name="List Table 7 Colorful Accent 1" w:uiPriority="52"/>
+    <w:lsdException w:name="List Table 1 Light Accent 2" w:uiPriority="46"/>
+    <w:lsdException w:name="List Table 2 Accent 2" w:uiPriority="47"/>
+    <w:lsdException w:name="List Table 3 Accent 2" w:uiPriority="48"/>
+    <w:lsdException w:name="List Table 4 Accent 2" w:uiPriority="49"/>
+    <w:lsdException w:name="List Table 5 Dark Accent 2" w:uiPriority="50"/>
+    <w:lsdException w:name="List Table 6 Colorful Accent 2" w:uiPriority="51"/>
+    <w:lsdException w:name="List Table 7 Colorful Accent 2" w:uiPriority="52"/>
+    <w:lsdException w:name="List Table 1 Light Accent 3" w:uiPriority="46"/>
+    <w:lsdException w:name="List Table 2 Accent 3" w:uiPriority="47"/>
+    <w:lsdException w:name="List Table 3 Accent 3" w:uiPriority="48"/>
+    <w:lsdException w:name="List Table 4 Accent 3" w:uiPriority="49"/>
+    <w:lsdException w:name="List Table 5 Dark Accent 3" w:uiPriority="50"/>
+    <w:lsdException w:name="List Table 6 Colorful Accent 3" w:uiPriority="51"/>
+    <w:lsdException w:name="List Table 7 Colorful Accent 3" w:uiPriority="52"/>
+    <w:lsdException w:name="List Table 1 Light Accent 4" w:uiPriority="46"/>
+    <w:lsdException w:name="List Table 2 Accent 4" w:uiPriority="47"/>
+    <w:lsdException w:name="List Table 3 Accent 4" w:uiPriority="48"/>
+    <w:lsdException w:name="List Table 4 Accent 4" w:uiPriority="49"/>
+    <w:lsdException w:name="List Table 5 Dark Accent 4" w:uiPriority="50"/>
+    <w:lsdException w:name="List Table 6 Colorful Accent 4" w:uiPriority="51"/>
+    <w:lsdException w:name="List Table 7 Colorful Accent 4" w:uiPriority="52"/>
+    <w:lsdException w:name="List Table 1 Light Accent 5" w:uiPriority="46"/>
+    <w:lsdException w:name="List Table 2 Accent 5" w:uiPriority="47"/>
+    <w:lsdException w:name="List Table 3 Accent 5" w:uiPriority="48"/>
+    <w:lsdException w:name="List Table 4 Accent 5" w:uiPriority="49"/>
+    <w:lsdException w:name="List Table 5 Dark Accent 5" w:uiPriority="50"/>
+    <w:lsdException w:name="List Table 6 Colorful Accent 5" w:uiPriority="51"/>
+    <w:lsdException w:name="List Table 7 Colorful Accent 5" w:uiPriority="52"/>
+    <w:lsdException w:name="List Table 1 Light Accent 6" w:uiPriority="46"/>
+    <w:lsdException w:name="List Table 2 Accent 6" w:uiPriority="47"/>
+    <w:lsdException w:name="List Table 3 Accent 6" w:uiPriority="48"/>
+    <w:lsdException w:name="List Table 4 Accent 6" w:uiPriority="49"/>
+    <w:lsdException w:name="List Table 5 Dark Accent 6" w:uiPriority="50"/>
+    <w:lsdException w:name="List Table 6 Colorful Accent 6" w:uiPriority="51"/>
+    <w:lsdException w:name="List Table 7 Colorful Accent 6" w:uiPriority="52"/>
   </w:latentStyles>
   <w:style w:type="paragraph" w:default="1" w:styleId="Normal">
     <w:name w:val="Normal"/>
@@ -6743,7 +5815,7 @@
 </file>
 
 <file path=customXml/itemProps1.xml><?xml version="1.0" encoding="utf-8"?>
-<ds:datastoreItem xmlns:ds="http://schemas.openxmlformats.org/officeDocument/2006/customXml" ds:itemID="{BDFA68A4-0F9F-49A3-82BC-93CA4E285353}">
+<ds:datastoreItem xmlns:ds="http://schemas.openxmlformats.org/officeDocument/2006/customXml" ds:itemID="{B0562B97-6B5B-4072-84F3-2643A28BAA40}">
   <ds:schemaRefs>
     <ds:schemaRef ds:uri="http://schemas.openxmlformats.org/officeDocument/2006/bibliography"/>
   </ds:schemaRefs>

</xml_diff>

<commit_message>
Atualização e inserção da pasta codigo.
</commit_message>
<xml_diff>
--- a/planejamento/BM_Plano de Projeto.docx
+++ b/planejamento/BM_Plano de Projeto.docx
@@ -1199,45 +1199,17 @@
               </w:rPr>
               <w:t>Cadastro de usuários do sistema</w:t>
             </w:r>
+            <w:r>
+              <w:rPr>
+                <w:lang w:val="pt-BR"/>
+              </w:rPr>
+              <w:t>.</w:t>
+            </w:r>
           </w:p>
           <w:p>
             <w:pPr>
               <w:pStyle w:val="PargrafodaLista"/>
-              <w:numPr>
-                <w:ilvl w:val="0"/>
-                <w:numId w:val="13"/>
-              </w:numPr>
-              <w:rPr>
-                <w:lang w:val="pt-BR"/>
-              </w:rPr>
-            </w:pPr>
-            <w:r>
-              <w:rPr>
-                <w:lang w:val="pt-BR"/>
-              </w:rPr>
-              <w:t>Cadastro de livros</w:t>
-            </w:r>
-          </w:p>
-          <w:p>
-            <w:pPr>
-              <w:pStyle w:val="PargrafodaLista"/>
-              <w:numPr>
-                <w:ilvl w:val="0"/>
-                <w:numId w:val="13"/>
-              </w:numPr>
-              <w:rPr>
-                <w:lang w:val="pt-BR"/>
-              </w:rPr>
-            </w:pPr>
-            <w:r>
-              <w:rPr>
-                <w:lang w:val="pt-BR"/>
-              </w:rPr>
-              <w:t>Cadastro de alunos</w:t>
-            </w:r>
-          </w:p>
-          <w:p>
-            <w:pPr>
+              <w:ind w:left="360"/>
               <w:rPr>
                 <w:lang w:val="pt-BR"/>
               </w:rPr>
@@ -1332,27 +1304,18 @@
               <w:rPr>
                 <w:lang w:val="pt-BR"/>
               </w:rPr>
-              <w:t>Cadastro de categorias de livros</w:t>
+              <w:t>Cadastro de e-mails dos alunos.</w:t>
             </w:r>
           </w:p>
           <w:p>
             <w:pPr>
               <w:pStyle w:val="Corpodetexto"/>
-              <w:numPr>
-                <w:ilvl w:val="0"/>
-                <w:numId w:val="15"/>
-              </w:numPr>
               <w:spacing w:before="60"/>
-              <w:rPr>
-                <w:lang w:val="pt-BR"/>
-              </w:rPr>
-            </w:pPr>
-            <w:r>
-              <w:rPr>
-                <w:lang w:val="pt-BR"/>
-              </w:rPr>
-              <w:t>Cadastro de cursos</w:t>
-            </w:r>
+              <w:ind w:left="360"/>
+              <w:rPr>
+                <w:lang w:val="pt-BR"/>
+              </w:rPr>
+            </w:pPr>
           </w:p>
         </w:tc>
         <w:tc>
@@ -1506,8 +1469,18 @@
               <w:rPr>
                 <w:lang w:val="pt-BR"/>
               </w:rPr>
-              <w:t>Configuração do envio de notificações por SMS.</w:t>
-            </w:r>
+              <w:t>Verificar a lista de livros e as datas que deverão ser entregues.</w:t>
+            </w:r>
+          </w:p>
+          <w:p>
+            <w:pPr>
+              <w:pStyle w:val="Corpodetexto"/>
+              <w:spacing w:before="60"/>
+              <w:ind w:left="0"/>
+              <w:rPr>
+                <w:lang w:val="pt-BR"/>
+              </w:rPr>
+            </w:pPr>
           </w:p>
         </w:tc>
         <w:tc>
@@ -1598,7 +1571,7 @@
               <w:rPr>
                 <w:lang w:val="pt-BR"/>
               </w:rPr>
-              <w:t>Verificar a lista de livros e as datas que deverão ser entregues.</w:t>
+              <w:t>Consultar os livros disponíveis para empréstimo e a quantidade de cada um.</w:t>
             </w:r>
           </w:p>
           <w:p>
@@ -1617,7 +1590,7 @@
               <w:rPr>
                 <w:lang w:val="pt-BR"/>
               </w:rPr>
-              <w:t>Consultar os livros disponíveis para empréstimo e a quantidade de cada um.</w:t>
+              <w:t>Poder fazer reservas de livros que se encontram disponíveis para empréstimo.</w:t>
             </w:r>
           </w:p>
           <w:p>
@@ -1636,27 +1609,10 @@
               <w:rPr>
                 <w:lang w:val="pt-BR"/>
               </w:rPr>
-              <w:t>Poder fazer reservas de livros que se encontram disponíveis para empréstimo.</w:t>
-            </w:r>
-          </w:p>
-          <w:p>
-            <w:pPr>
-              <w:pStyle w:val="Corpodetexto"/>
-              <w:numPr>
-                <w:ilvl w:val="0"/>
-                <w:numId w:val="17"/>
-              </w:numPr>
-              <w:spacing w:before="60"/>
-              <w:rPr>
-                <w:lang w:val="pt-BR"/>
-              </w:rPr>
-            </w:pPr>
-            <w:r>
-              <w:rPr>
-                <w:lang w:val="pt-BR"/>
-              </w:rPr>
               <w:t>Permite renovar um livro através do sistema, sem a necessidade de se dirigir até a Biblioteca.</w:t>
             </w:r>
+            <w:bookmarkStart w:id="7" w:name="_GoBack"/>
+            <w:bookmarkEnd w:id="7"/>
           </w:p>
         </w:tc>
         <w:tc>
@@ -1695,8 +1651,6 @@
             </w:r>
           </w:p>
         </w:tc>
-        <w:bookmarkStart w:id="7" w:name="_GoBack"/>
-        <w:bookmarkEnd w:id="7"/>
       </w:tr>
       <w:tr>
         <w:tc>
@@ -2209,7 +2163,7 @@
               <w:noProof/>
               <w:lang w:val="pt-BR"/>
             </w:rPr>
-            <w:t>3</w:t>
+            <w:t>2</w:t>
           </w:r>
           <w:r>
             <w:rPr>
@@ -5815,7 +5769,7 @@
 </file>
 
 <file path=customXml/itemProps1.xml><?xml version="1.0" encoding="utf-8"?>
-<ds:datastoreItem xmlns:ds="http://schemas.openxmlformats.org/officeDocument/2006/customXml" ds:itemID="{B0562B97-6B5B-4072-84F3-2643A28BAA40}">
+<ds:datastoreItem xmlns:ds="http://schemas.openxmlformats.org/officeDocument/2006/customXml" ds:itemID="{AAE66D5C-4F6F-49C5-92CB-FE0FC1EF1E7B}">
   <ds:schemaRefs>
     <ds:schemaRef ds:uri="http://schemas.openxmlformats.org/officeDocument/2006/bibliography"/>
   </ds:schemaRefs>

</xml_diff>